<commit_message>
update to lab 6 tutorials
</commit_message>
<xml_diff>
--- a/Labs/Lab_6/DemoFilesAndDocumentation/Tutorial/Lab_6.docx
+++ b/Labs/Lab_6/DemoFilesAndDocumentation/Tutorial/Lab_6.docx
@@ -2204,14 +2204,7 @@
                 <w:rStyle w:val="Hyperlink"/>
                 <w:noProof/>
               </w:rPr>
-              <w:t>5.</w:t>
-            </w:r>
-            <w:r>
-              <w:rPr>
-                <w:rStyle w:val="Hyperlink"/>
-                <w:noProof/>
-              </w:rPr>
-              <w:t>2</w:t>
+              <w:t>5.2</w:t>
             </w:r>
             <w:r>
               <w:rPr>
@@ -3148,9 +3141,9 @@
       </w:pPr>
       <w:bookmarkStart w:id="3" w:name="_Toc345686910"/>
       <w:bookmarkStart w:id="4" w:name="_Toc354666874"/>
-      <w:bookmarkStart w:id="5" w:name="_Toc343523382"/>
-      <w:bookmarkStart w:id="6" w:name="_Toc351975524"/>
-      <w:bookmarkStart w:id="7" w:name="_Toc355883366"/>
+      <w:bookmarkStart w:id="5" w:name="_Toc355883366"/>
+      <w:bookmarkStart w:id="6" w:name="_Toc343523382"/>
+      <w:bookmarkStart w:id="7" w:name="_Toc351975524"/>
       <w:r>
         <w:rPr>
           <w:rStyle w:val="Heading1Char"/>
@@ -3161,7 +3154,7 @@
       </w:r>
       <w:bookmarkEnd w:id="3"/>
       <w:bookmarkEnd w:id="4"/>
-      <w:bookmarkEnd w:id="7"/>
+      <w:bookmarkEnd w:id="5"/>
       <w:r>
         <w:rPr>
           <w:rFonts w:ascii="Cambria" w:hAnsi="Cambria" w:cs="Times New Roman"/>
@@ -3361,7 +3354,7 @@
             <w10:borderbottom type="single" width="6"/>
             <w10:borderright type="single" width="6"/>
           </v:shape>
-          <o:OLEObject Type="Embed" ProgID="Word.OpenDocumentText.12" ShapeID="_x0000_i1025" DrawAspect="Content" ObjectID="_1429626341" r:id="rId10"/>
+          <o:OLEObject Type="Embed" ProgID="Word.OpenDocumentText.12" ShapeID="_x0000_i1025" DrawAspect="Content" ObjectID="_1430054796" r:id="rId10"/>
         </w:object>
       </w:r>
     </w:p>
@@ -3919,21 +3912,19 @@
         <w:rPr>
           <w:rFonts w:ascii="Cambria" w:hAnsi="Cambria"/>
         </w:rPr>
-        <w:t xml:space="preserve">The objective of the </w:t>
-      </w:r>
-      <w:proofErr w:type="spellStart"/>
+        <w:t>The objective of the test</w:t>
+      </w:r>
       <w:r>
         <w:rPr>
           <w:rFonts w:ascii="Cambria" w:hAnsi="Cambria"/>
         </w:rPr>
-        <w:t>testbench</w:t>
-      </w:r>
-      <w:proofErr w:type="spellEnd"/>
+        <w:t xml:space="preserve"> </w:t>
+      </w:r>
       <w:r>
         <w:rPr>
           <w:rFonts w:ascii="Cambria" w:hAnsi="Cambria"/>
         </w:rPr>
-        <w:t xml:space="preserve"> script is still to observe</w:t>
+        <w:t>bench script is still to observe</w:t>
       </w:r>
       <w:r>
         <w:rPr>
@@ -4592,10 +4583,10 @@
       </w:pPr>
       <w:r>
         <w:object w:dxaOrig="9194" w:dyaOrig="6119">
-          <v:shape id="_x0000_i1056" type="#_x0000_t75" style="width:403.5pt;height:267.75pt" o:ole="">
+          <v:shape id="_x0000_i1028" type="#_x0000_t75" style="width:403.5pt;height:267.75pt" o:ole="">
             <v:imagedata r:id="rId11" o:title=""/>
           </v:shape>
-          <o:OLEObject Type="Embed" ProgID="PBrush" ShapeID="_x0000_i1056" DrawAspect="Content" ObjectID="_1429626342" r:id="rId12"/>
+          <o:OLEObject Type="Embed" ProgID="PBrush" ShapeID="_x0000_i1028" DrawAspect="Content" ObjectID="_1430054797" r:id="rId12"/>
         </w:object>
       </w:r>
     </w:p>
@@ -4637,10 +4628,10 @@
       </w:pPr>
       <w:r>
         <w:object w:dxaOrig="7456" w:dyaOrig="6046">
-          <v:shape id="_x0000_i1055" type="#_x0000_t75" style="width:339.75pt;height:276pt" o:ole="">
+          <v:shape id="_x0000_i1029" type="#_x0000_t75" style="width:339.75pt;height:276pt" o:ole="">
             <v:imagedata r:id="rId13" o:title=""/>
           </v:shape>
-          <o:OLEObject Type="Embed" ProgID="PBrush" ShapeID="_x0000_i1055" DrawAspect="Content" ObjectID="_1429626343" r:id="rId14"/>
+          <o:OLEObject Type="Embed" ProgID="PBrush" ShapeID="_x0000_i1029" DrawAspect="Content" ObjectID="_1430054798" r:id="rId14"/>
         </w:object>
       </w:r>
     </w:p>
@@ -4695,7 +4686,19 @@
         <w:rPr>
           <w:rFonts w:ascii="Cambria" w:hAnsi="Cambria" w:cs="Times New Roman"/>
         </w:rPr>
-        <w:t xml:space="preserve"> allow for capturing the </w:t>
+        <w:t xml:space="preserve"> allow</w:t>
+      </w:r>
+      <w:r>
+        <w:rPr>
+          <w:rFonts w:ascii="Cambria" w:hAnsi="Cambria" w:cs="Times New Roman"/>
+        </w:rPr>
+        <w:t>s</w:t>
+      </w:r>
+      <w:r>
+        <w:rPr>
+          <w:rFonts w:ascii="Cambria" w:hAnsi="Cambria" w:cs="Times New Roman"/>
+        </w:rPr>
+        <w:t xml:space="preserve"> for capturing the </w:t>
       </w:r>
       <w:r>
         <w:rPr>
@@ -5046,14 +5049,14 @@
           <w:rFonts w:ascii="Cambria" w:hAnsi="Cambria" w:cs="Times New Roman"/>
         </w:rPr>
         <w:object w:dxaOrig="14428" w:dyaOrig="5204">
-          <v:shape id="_x0000_i1028" type="#_x0000_t75" style="width:463.5pt;height:166.5pt" o:ole="" o:bordertopcolor="this" o:borderleftcolor="this" o:borderbottomcolor="this" o:borderrightcolor="this">
+          <v:shape id="_x0000_i1030" type="#_x0000_t75" style="width:463.5pt;height:166.5pt" o:ole="" o:bordertopcolor="this" o:borderleftcolor="this" o:borderbottomcolor="this" o:borderrightcolor="this">
             <v:imagedata r:id="rId15" o:title=""/>
             <w10:bordertop type="single" width="6"/>
             <w10:borderleft type="single" width="6"/>
             <w10:borderbottom type="single" width="6"/>
             <w10:borderright type="single" width="6"/>
           </v:shape>
-          <o:OLEObject Type="Embed" ProgID="PBrush" ShapeID="_x0000_i1028" DrawAspect="Content" ObjectID="_1429626344" r:id="rId16"/>
+          <o:OLEObject Type="Embed" ProgID="PBrush" ShapeID="_x0000_i1030" DrawAspect="Content" ObjectID="_1430054799" r:id="rId16"/>
         </w:object>
       </w:r>
     </w:p>
@@ -5169,7 +5172,7 @@
       </w:r>
       <w:r>
         <w:pict>
-          <v:rect id="_x0000_i1029" style="width:468pt;height:1pt" o:hralign="center" o:hrstd="t" o:hrnoshade="t" o:hr="t" fillcolor="black [3213]" stroked="f"/>
+          <v:rect id="_x0000_i1031" style="width:468pt;height:1pt" o:hralign="center" o:hrstd="t" o:hrnoshade="t" o:hr="t" fillcolor="black [3213]" stroked="f"/>
         </w:pict>
       </w:r>
     </w:p>
@@ -5236,7 +5239,7 @@
       </w:pPr>
       <w:r>
         <w:pict>
-          <v:rect id="_x0000_i1030" style="width:468pt;height:1pt" o:hralign="center" o:hrstd="t" o:hrnoshade="t" o:hr="t" fillcolor="black [3213]" stroked="f"/>
+          <v:rect id="_x0000_i1032" style="width:468pt;height:1pt" o:hralign="center" o:hrstd="t" o:hrnoshade="t" o:hr="t" fillcolor="black [3213]" stroked="f"/>
         </w:pict>
       </w:r>
     </w:p>
@@ -5292,10 +5295,10 @@
           <w:rFonts w:ascii="Cambria" w:hAnsi="Cambria" w:cs="Times New Roman"/>
         </w:rPr>
         <w:object w:dxaOrig="10469" w:dyaOrig="11294">
-          <v:shape id="_x0000_i1031" type="#_x0000_t75" style="width:463.5pt;height:499.5pt" o:ole="">
+          <v:shape id="_x0000_i1033" type="#_x0000_t75" style="width:463.5pt;height:499.5pt" o:ole="">
             <v:imagedata r:id="rId17" o:title=""/>
           </v:shape>
-          <o:OLEObject Type="Embed" ProgID="PBrush" ShapeID="_x0000_i1031" DrawAspect="Content" ObjectID="_1429626345" r:id="rId18"/>
+          <o:OLEObject Type="Embed" ProgID="PBrush" ShapeID="_x0000_i1033" DrawAspect="Content" ObjectID="_1430054800" r:id="rId18"/>
         </w:object>
       </w:r>
     </w:p>
@@ -5337,10 +5340,10 @@
           <w:rFonts w:ascii="Cambria" w:hAnsi="Cambria" w:cs="Times New Roman"/>
         </w:rPr>
         <w:object w:dxaOrig="9794" w:dyaOrig="5669">
-          <v:shape id="_x0000_i1032" type="#_x0000_t75" style="width:465pt;height:269.25pt" o:ole="">
+          <v:shape id="_x0000_i1034" type="#_x0000_t75" style="width:465pt;height:269.25pt" o:ole="">
             <v:imagedata r:id="rId19" o:title=""/>
           </v:shape>
-          <o:OLEObject Type="Embed" ProgID="PBrush" ShapeID="_x0000_i1032" DrawAspect="Content" ObjectID="_1429626346" r:id="rId20"/>
+          <o:OLEObject Type="Embed" ProgID="PBrush" ShapeID="_x0000_i1034" DrawAspect="Content" ObjectID="_1430054801" r:id="rId20"/>
         </w:object>
       </w:r>
     </w:p>
@@ -5466,7 +5469,13 @@
         <w:rPr>
           <w:rFonts w:asciiTheme="majorHAnsi" w:hAnsiTheme="majorHAnsi"/>
         </w:rPr>
-        <w:t>Lab_4\</w:t>
+        <w:t>Lab_6</w:t>
+      </w:r>
+      <w:r>
+        <w:rPr>
+          <w:rFonts w:asciiTheme="majorHAnsi" w:hAnsiTheme="majorHAnsi"/>
+        </w:rPr>
+        <w:t>\</w:t>
       </w:r>
       <w:proofErr w:type="spellStart"/>
       <w:r>
@@ -5628,8 +5637,8 @@
         </w:rPr>
         <w:t>odels</w:t>
       </w:r>
-      <w:bookmarkEnd w:id="5"/>
       <w:bookmarkEnd w:id="6"/>
+      <w:bookmarkEnd w:id="7"/>
       <w:bookmarkEnd w:id="29"/>
       <w:r>
         <w:rPr>
@@ -5724,8 +5733,8 @@
       </w:pPr>
       <w:bookmarkStart w:id="30" w:name="_Toc343523384"/>
       <w:bookmarkStart w:id="31" w:name="_Toc351975525"/>
-      <w:bookmarkStart w:id="32" w:name="_Toc343252530"/>
-      <w:bookmarkStart w:id="33" w:name="_Toc355883371"/>
+      <w:bookmarkStart w:id="32" w:name="_Toc355883371"/>
+      <w:bookmarkStart w:id="33" w:name="_Toc343252530"/>
       <w:r>
         <w:t>2</w:t>
       </w:r>
@@ -5740,7 +5749,7 @@
       </w:r>
       <w:bookmarkEnd w:id="30"/>
       <w:bookmarkEnd w:id="31"/>
-      <w:bookmarkEnd w:id="33"/>
+      <w:bookmarkEnd w:id="32"/>
     </w:p>
     <w:p>
       <w:pPr>
@@ -5839,10 +5848,10 @@
           <w:rFonts w:ascii="Cambria" w:hAnsi="Cambria" w:cs="Times New Roman"/>
         </w:rPr>
         <w:object w:dxaOrig="7589" w:dyaOrig="8731">
-          <v:shape id="_x0000_i1033" type="#_x0000_t75" style="width:351.75pt;height:405pt" o:ole="">
+          <v:shape id="_x0000_i1035" type="#_x0000_t75" style="width:351.75pt;height:405pt" o:ole="">
             <v:imagedata r:id="rId21" o:title=""/>
           </v:shape>
-          <o:OLEObject Type="Embed" ProgID="PBrush" ShapeID="_x0000_i1033" DrawAspect="Content" ObjectID="_1429626347" r:id="rId22"/>
+          <o:OLEObject Type="Embed" ProgID="PBrush" ShapeID="_x0000_i1035" DrawAspect="Content" ObjectID="_1430054802" r:id="rId22"/>
         </w:object>
       </w:r>
     </w:p>
@@ -5896,7 +5905,7 @@
             <v:imagedata r:id="rId23" o:title=""/>
             <w10:wrap type="square" anchorx="margin" anchory="margin"/>
           </v:shape>
-          <o:OLEObject Type="Embed" ProgID="PBrush" ShapeID="_x0000_s1451" DrawAspect="Content" ObjectID="_1429626374" r:id="rId24"/>
+          <o:OLEObject Type="Embed" ProgID="PBrush" ShapeID="_x0000_s1451" DrawAspect="Content" ObjectID="_1430054829" r:id="rId24"/>
         </w:pict>
       </w:r>
       <w:r>
@@ -6209,10 +6218,10 @@
           <w:rFonts w:ascii="Cambria" w:hAnsi="Cambria" w:cs="Times New Roman"/>
         </w:rPr>
         <w:object w:dxaOrig="8279" w:dyaOrig="8249">
-          <v:shape id="_x0000_i1034" type="#_x0000_t75" style="width:379.5pt;height:378pt" o:ole="">
+          <v:shape id="_x0000_i1036" type="#_x0000_t75" style="width:379.5pt;height:378pt" o:ole="">
             <v:imagedata r:id="rId25" o:title=""/>
           </v:shape>
-          <o:OLEObject Type="Embed" ProgID="PBrush" ShapeID="_x0000_i1034" DrawAspect="Content" ObjectID="_1429626348" r:id="rId26"/>
+          <o:OLEObject Type="Embed" ProgID="PBrush" ShapeID="_x0000_i1036" DrawAspect="Content" ObjectID="_1430054803" r:id="rId26"/>
         </w:object>
       </w:r>
     </w:p>
@@ -6644,7 +6653,19 @@
         <w:rPr>
           <w:rFonts w:ascii="Cambria" w:hAnsi="Cambria" w:cs="Times New Roman"/>
         </w:rPr>
-        <w:t xml:space="preserve">In Figure 1-2 </w:t>
+        <w:t xml:space="preserve">In Figure </w:t>
+      </w:r>
+      <w:r>
+        <w:rPr>
+          <w:rFonts w:ascii="Cambria" w:hAnsi="Cambria" w:cs="Times New Roman"/>
+        </w:rPr>
+        <w:t>2-3</w:t>
+      </w:r>
+      <w:r>
+        <w:rPr>
+          <w:rFonts w:ascii="Cambria" w:hAnsi="Cambria" w:cs="Times New Roman"/>
+        </w:rPr>
+        <w:t xml:space="preserve"> </w:t>
       </w:r>
       <w:r>
         <w:rPr>
@@ -6691,10 +6712,10 @@
           <w:rFonts w:ascii="Cambria" w:hAnsi="Cambria" w:cs="Times New Roman"/>
         </w:rPr>
         <w:object w:dxaOrig="9164" w:dyaOrig="7381">
-          <v:shape id="_x0000_i1035" type="#_x0000_t75" style="width:458.25pt;height:369pt" o:ole="">
+          <v:shape id="_x0000_i1037" type="#_x0000_t75" style="width:458.25pt;height:369pt" o:ole="">
             <v:imagedata r:id="rId27" o:title=""/>
           </v:shape>
-          <o:OLEObject Type="Embed" ProgID="PBrush" ShapeID="_x0000_i1035" DrawAspect="Content" ObjectID="_1429626349" r:id="rId28"/>
+          <o:OLEObject Type="Embed" ProgID="PBrush" ShapeID="_x0000_i1037" DrawAspect="Content" ObjectID="_1430054804" r:id="rId28"/>
         </w:object>
       </w:r>
     </w:p>
@@ -6840,7 +6861,19 @@
         <w:rPr>
           <w:rFonts w:ascii="Cambria" w:hAnsi="Cambria" w:cs="Times New Roman"/>
         </w:rPr>
-        <w:t xml:space="preserve"> blocks. The Blocks used for this subsystem are shown in Figure 1-3. Configure the </w:t>
+        <w:t xml:space="preserve"> blocks. The Blocks used for this</w:t>
+      </w:r>
+      <w:r>
+        <w:rPr>
+          <w:rFonts w:ascii="Cambria" w:hAnsi="Cambria" w:cs="Times New Roman"/>
+        </w:rPr>
+        <w:t xml:space="preserve"> subsystem are shown in Figure 2-4</w:t>
+      </w:r>
+      <w:r>
+        <w:rPr>
+          <w:rFonts w:ascii="Cambria" w:hAnsi="Cambria" w:cs="Times New Roman"/>
+        </w:rPr>
+        <w:t xml:space="preserve">. Configure the </w:t>
       </w:r>
       <w:proofErr w:type="spellStart"/>
       <w:r>
@@ -6875,14 +6908,14 @@
           <w:rFonts w:ascii="Cambria" w:hAnsi="Cambria" w:cs="Times New Roman"/>
         </w:rPr>
         <w:object w:dxaOrig="8385" w:dyaOrig="3555">
-          <v:shape id="_x0000_i1036" type="#_x0000_t75" style="width:419.25pt;height:177.75pt" o:ole="" o:bordertopcolor="this" o:borderleftcolor="this" o:borderbottomcolor="this" o:borderrightcolor="this">
+          <v:shape id="_x0000_i1038" type="#_x0000_t75" style="width:419.25pt;height:177.75pt" o:ole="" o:bordertopcolor="this" o:borderleftcolor="this" o:borderbottomcolor="this" o:borderrightcolor="this">
             <v:imagedata r:id="rId29" o:title=""/>
             <w10:bordertop type="single" width="6"/>
             <w10:borderleft type="single" width="6"/>
             <w10:borderbottom type="single" width="6"/>
             <w10:borderright type="single" width="6"/>
           </v:shape>
-          <o:OLEObject Type="Embed" ProgID="PBrush" ShapeID="_x0000_i1036" DrawAspect="Content" ObjectID="_1429626350" r:id="rId30"/>
+          <o:OLEObject Type="Embed" ProgID="PBrush" ShapeID="_x0000_i1038" DrawAspect="Content" ObjectID="_1430054805" r:id="rId30"/>
         </w:object>
       </w:r>
     </w:p>
@@ -7013,10 +7046,10 @@
           <w:rFonts w:asciiTheme="majorHAnsi" w:hAnsiTheme="majorHAnsi"/>
         </w:rPr>
         <w:object w:dxaOrig="8084" w:dyaOrig="10141">
-          <v:shape id="_x0000_i1037" type="#_x0000_t75" style="width:404.25pt;height:507pt" o:ole="">
+          <v:shape id="_x0000_i1039" type="#_x0000_t75" style="width:404.25pt;height:507pt" o:ole="">
             <v:imagedata r:id="rId31" o:title=""/>
           </v:shape>
-          <o:OLEObject Type="Embed" ProgID="PBrush" ShapeID="_x0000_i1037" DrawAspect="Content" ObjectID="_1429626351" r:id="rId32"/>
+          <o:OLEObject Type="Embed" ProgID="PBrush" ShapeID="_x0000_i1039" DrawAspect="Content" ObjectID="_1430054806" r:id="rId32"/>
         </w:object>
       </w:r>
     </w:p>
@@ -7098,7 +7131,7 @@
       </w:r>
       <w:r>
         <w:pict>
-          <v:rect id="_x0000_i1038" style="width:468pt;height:1pt" o:hralign="center" o:hrstd="t" o:hrnoshade="t" o:hr="t" fillcolor="black [3213]" stroked="f"/>
+          <v:rect id="_x0000_i1040" style="width:468pt;height:1pt" o:hralign="center" o:hrstd="t" o:hrnoshade="t" o:hr="t" fillcolor="black [3213]" stroked="f"/>
         </w:pict>
       </w:r>
     </w:p>
@@ -7293,7 +7326,7 @@
           <w:rFonts w:ascii="Cambria" w:hAnsi="Cambria" w:cs="Times New Roman"/>
         </w:rPr>
         <w:pict>
-          <v:rect id="_x0000_i1039" style="width:468pt;height:1pt" o:hralign="center" o:hrstd="t" o:hrnoshade="t" o:hr="t" fillcolor="black [3213]" stroked="f"/>
+          <v:rect id="_x0000_i1041" style="width:468pt;height:1pt" o:hralign="center" o:hrstd="t" o:hrnoshade="t" o:hr="t" fillcolor="black [3213]" stroked="f"/>
         </w:pict>
       </w:r>
     </w:p>
@@ -7426,7 +7459,7 @@
       <w:bookmarkStart w:id="41" w:name="_Toc343523386"/>
       <w:bookmarkStart w:id="42" w:name="_Toc351975528"/>
       <w:bookmarkStart w:id="43" w:name="_Toc355883375"/>
-      <w:bookmarkEnd w:id="32"/>
+      <w:bookmarkEnd w:id="33"/>
       <w:r>
         <w:rPr>
           <w:rStyle w:val="Heading1Char"/>
@@ -7809,14 +7842,14 @@
           <w:rFonts w:ascii="Cambria" w:hAnsi="Cambria" w:cs="Times New Roman"/>
         </w:rPr>
         <w:object w:dxaOrig="6631" w:dyaOrig="2940">
-          <v:shape id="_x0000_i1040" type="#_x0000_t75" style="width:271.5pt;height:120.75pt" o:ole="" o:bordertopcolor="this" o:borderleftcolor="this" o:borderbottomcolor="this" o:borderrightcolor="this">
+          <v:shape id="_x0000_i1042" type="#_x0000_t75" style="width:271.5pt;height:120.75pt" o:ole="" o:bordertopcolor="this" o:borderleftcolor="this" o:borderbottomcolor="this" o:borderrightcolor="this">
             <v:imagedata r:id="rId33" o:title=""/>
             <w10:bordertop type="single" width="4"/>
             <w10:borderleft type="single" width="4"/>
             <w10:borderbottom type="single" width="4"/>
             <w10:borderright type="single" width="4"/>
           </v:shape>
-          <o:OLEObject Type="Embed" ProgID="PBrush" ShapeID="_x0000_i1040" DrawAspect="Content" ObjectID="_1429626352" r:id="rId34"/>
+          <o:OLEObject Type="Embed" ProgID="PBrush" ShapeID="_x0000_i1042" DrawAspect="Content" ObjectID="_1430054807" r:id="rId34"/>
         </w:object>
       </w:r>
     </w:p>
@@ -8216,7 +8249,7 @@
       </w:r>
       <w:r>
         <w:pict>
-          <v:rect id="_x0000_i1041" style="width:468pt;height:1pt" o:hralign="center" o:hrstd="t" o:hrnoshade="t" o:hr="t" fillcolor="black [3213]" stroked="f"/>
+          <v:rect id="_x0000_i1043" style="width:468pt;height:1pt" o:hralign="center" o:hrstd="t" o:hrnoshade="t" o:hr="t" fillcolor="black [3213]" stroked="f"/>
         </w:pict>
       </w:r>
     </w:p>
@@ -8298,7 +8331,7 @@
       </w:pPr>
       <w:r>
         <w:pict>
-          <v:rect id="_x0000_i1042" style="width:468pt;height:1pt" o:hralign="center" o:hrstd="t" o:hrnoshade="t" o:hr="t" fillcolor="black [3213]" stroked="f"/>
+          <v:rect id="_x0000_i1044" style="width:468pt;height:1pt" o:hralign="center" o:hrstd="t" o:hrnoshade="t" o:hr="t" fillcolor="black [3213]" stroked="f"/>
         </w:pict>
       </w:r>
     </w:p>
@@ -8473,14 +8506,14 @@
       </w:pPr>
       <w:r>
         <w:object w:dxaOrig="9360" w:dyaOrig="9862">
-          <v:shape id="_x0000_i1047" type="#_x0000_t75" style="width:462.75pt;height:487.5pt" o:ole="">
+          <v:shape id="_x0000_i1045" type="#_x0000_t75" style="width:462.75pt;height:487.5pt" o:ole="" o:bordertopcolor="this" o:borderleftcolor="this" o:borderbottomcolor="this" o:borderrightcolor="this">
             <v:imagedata r:id="rId37" o:title=""/>
             <w10:bordertop type="single" width="6"/>
             <w10:borderleft type="single" width="6"/>
             <w10:borderbottom type="single" width="6"/>
             <w10:borderright type="single" width="6"/>
           </v:shape>
-          <o:OLEObject Type="Embed" ProgID="Word.OpenDocumentText.12" ShapeID="_x0000_i1047" DrawAspect="Content" ObjectID="_1429626353" r:id="rId38"/>
+          <o:OLEObject Type="Embed" ProgID="Word.OpenDocumentText.12" ShapeID="_x0000_i1045" DrawAspect="Content" ObjectID="_1430054808" r:id="rId38"/>
         </w:object>
       </w:r>
     </w:p>
@@ -9130,7 +9163,7 @@
       </w:r>
       <w:r>
         <w:pict>
-          <v:rect id="_x0000_i1048" style="width:468pt;height:1pt" o:hralign="center" o:hrstd="t" o:hrnoshade="t" o:hr="t" fillcolor="black [3213]" stroked="f"/>
+          <v:rect id="_x0000_i1046" style="width:468pt;height:1pt" o:hralign="center" o:hrstd="t" o:hrnoshade="t" o:hr="t" fillcolor="black [3213]" stroked="f"/>
         </w:pict>
       </w:r>
     </w:p>
@@ -9237,7 +9270,7 @@
           <w:rFonts w:ascii="Cambria" w:hAnsi="Cambria" w:cs="Times New Roman"/>
         </w:rPr>
         <w:pict>
-          <v:rect id="_x0000_i1049" style="width:468pt;height:1pt" o:hralign="center" o:hrstd="t" o:hrnoshade="t" o:hr="t" fillcolor="black [3213]" stroked="f"/>
+          <v:rect id="_x0000_i1047" style="width:468pt;height:1pt" o:hralign="center" o:hrstd="t" o:hrnoshade="t" o:hr="t" fillcolor="black [3213]" stroked="f"/>
         </w:pict>
       </w:r>
     </w:p>
@@ -9263,14 +9296,14 @@
           <w:rFonts w:ascii="Cambria" w:hAnsi="Cambria" w:cs="Times New Roman"/>
         </w:rPr>
         <w:object w:dxaOrig="9360" w:dyaOrig="12914">
-          <v:shape id="_x0000_i1059" type="#_x0000_t75" style="width:438pt;height:600pt" o:ole="">
+          <v:shape id="_x0000_i1048" type="#_x0000_t75" style="width:438pt;height:600pt" o:ole="" o:bordertopcolor="this" o:borderleftcolor="this" o:borderbottomcolor="this" o:borderrightcolor="this">
             <v:imagedata r:id="rId39" o:title=""/>
             <w10:bordertop type="single" width="8"/>
             <w10:borderleft type="single" width="8"/>
             <w10:borderbottom type="single" width="8"/>
             <w10:borderright type="single" width="8"/>
           </v:shape>
-          <o:OLEObject Type="Embed" ProgID="Word.OpenDocumentText.12" ShapeID="_x0000_i1059" DrawAspect="Content" ObjectID="_1429626354" r:id="rId40"/>
+          <o:OLEObject Type="Embed" ProgID="Word.OpenDocumentText.12" ShapeID="_x0000_i1048" DrawAspect="Content" ObjectID="_1430054809" r:id="rId40"/>
         </w:object>
       </w:r>
     </w:p>
@@ -9300,9 +9333,9 @@
       <w:pPr>
         <w:pStyle w:val="Heading2"/>
       </w:pPr>
-      <w:bookmarkStart w:id="94" w:name="_Toc343523396"/>
-      <w:bookmarkStart w:id="95" w:name="_Toc354666896"/>
-      <w:bookmarkStart w:id="96" w:name="_Toc355883383"/>
+      <w:bookmarkStart w:id="94" w:name="_Toc354666896"/>
+      <w:bookmarkStart w:id="95" w:name="_Toc355883383"/>
+      <w:bookmarkStart w:id="96" w:name="_Toc343523396"/>
       <w:r>
         <w:lastRenderedPageBreak/>
         <w:t xml:space="preserve">4.2 </w:t>
@@ -9311,8 +9344,8 @@
         <w:tab/>
         <w:t>Adding Supporting files</w:t>
       </w:r>
+      <w:bookmarkEnd w:id="94"/>
       <w:bookmarkEnd w:id="95"/>
-      <w:bookmarkEnd w:id="96"/>
     </w:p>
     <w:p>
       <w:pPr>
@@ -9488,7 +9521,7 @@
       </w:r>
       <w:r>
         <w:pict>
-          <v:rect id="_x0000_i1050" style="width:468pt;height:1pt" o:hralign="center" o:hrstd="t" o:hrnoshade="t" o:hr="t" fillcolor="black [3213]" stroked="f"/>
+          <v:rect id="_x0000_i1049" style="width:468pt;height:1pt" o:hralign="center" o:hrstd="t" o:hrnoshade="t" o:hr="t" fillcolor="black [3213]" stroked="f"/>
         </w:pict>
       </w:r>
     </w:p>
@@ -9584,7 +9617,7 @@
           <w:rFonts w:ascii="Cambria" w:hAnsi="Cambria" w:cs="Times New Roman"/>
         </w:rPr>
         <w:pict>
-          <v:rect id="_x0000_i1051" style="width:468pt;height:1pt" o:hralign="center" o:hrstd="t" o:hrnoshade="t" o:hr="t" fillcolor="black [3213]" stroked="f"/>
+          <v:rect id="_x0000_i1050" style="width:468pt;height:1pt" o:hralign="center" o:hrstd="t" o:hrnoshade="t" o:hr="t" fillcolor="black [3213]" stroked="f"/>
         </w:pict>
       </w:r>
     </w:p>
@@ -9633,13 +9666,37 @@
         <w:rPr>
           <w:rFonts w:asciiTheme="majorHAnsi" w:hAnsiTheme="majorHAnsi"/>
         </w:rPr>
-        <w:t xml:space="preserve"> file to specify which cores you will be using. Your code should resemble the following, as w</w:t>
+        <w:t xml:space="preserve"> file to define a variable for the cores you will be using. Your code should resemble the following, as w</w:t>
       </w:r>
       <w:r>
         <w:rPr>
           <w:rFonts w:asciiTheme="majorHAnsi" w:hAnsiTheme="majorHAnsi"/>
         </w:rPr>
-        <w:t>e will only be using the MCU_DRIVER and RX_DRIVER cores for this Lab.</w:t>
+        <w:t>e will be using</w:t>
+      </w:r>
+      <w:r>
+        <w:rPr>
+          <w:rFonts w:asciiTheme="majorHAnsi" w:hAnsiTheme="majorHAnsi"/>
+        </w:rPr>
+        <w:t xml:space="preserve"> all cores except</w:t>
+      </w:r>
+      <w:r>
+        <w:rPr>
+          <w:rFonts w:asciiTheme="majorHAnsi" w:hAnsiTheme="majorHAnsi"/>
+        </w:rPr>
+        <w:t xml:space="preserve"> the </w:t>
+      </w:r>
+      <w:r>
+        <w:rPr>
+          <w:rFonts w:asciiTheme="majorHAnsi" w:hAnsiTheme="majorHAnsi"/>
+        </w:rPr>
+        <w:t>TX_DRIVER</w:t>
+      </w:r>
+      <w:r>
+        <w:rPr>
+          <w:rFonts w:asciiTheme="majorHAnsi" w:hAnsiTheme="majorHAnsi"/>
+        </w:rPr>
+        <w:t xml:space="preserve"> for this Lab.</w:t>
       </w:r>
     </w:p>
     <w:bookmarkStart w:id="97" w:name="_MON_1427291402"/>
@@ -9653,14 +9710,14 @@
           <w:rFonts w:asciiTheme="majorHAnsi" w:hAnsiTheme="majorHAnsi"/>
         </w:rPr>
         <w:object w:dxaOrig="3074" w:dyaOrig="1367">
-          <v:shape id="_x0000_i1052" type="#_x0000_t75" style="width:153.75pt;height:68.25pt" o:ole="" o:bordertopcolor="this" o:borderleftcolor="this" o:borderbottomcolor="this" o:borderrightcolor="this">
+          <v:shape id="_x0000_i1051" type="#_x0000_t75" style="width:153.75pt;height:68.25pt" o:ole="" o:bordertopcolor="this" o:borderleftcolor="this" o:borderbottomcolor="this" o:borderrightcolor="this">
             <v:imagedata r:id="rId43" o:title=""/>
             <w10:bordertop type="single" width="6"/>
             <w10:borderleft type="single" width="6"/>
             <w10:borderbottom type="single" width="6"/>
             <w10:borderright type="single" width="6"/>
           </v:shape>
-          <o:OLEObject Type="Embed" ProgID="Word.OpenDocumentText.12" ShapeID="_x0000_i1052" DrawAspect="Content" ObjectID="_1429626355" r:id="rId44"/>
+          <o:OLEObject Type="Embed" ProgID="Word.OpenDocumentText.12" ShapeID="_x0000_i1051" DrawAspect="Content" ObjectID="_1430054810" r:id="rId44"/>
         </w:object>
       </w:r>
     </w:p>
@@ -9747,74 +9804,74 @@
       </w:r>
       <w:r>
         <w:pict>
+          <v:rect id="_x0000_i1052" style="width:468pt;height:1pt" o:hralign="center" o:hrstd="t" o:hrnoshade="t" o:hr="t" fillcolor="black [3213]" stroked="f"/>
+        </w:pict>
+      </w:r>
+    </w:p>
+    <w:p>
+      <w:pPr>
+        <w:spacing w:after="0" w:line="240" w:lineRule="auto"/>
+        <w:ind w:left="1620"/>
+        <w:rPr>
+          <w:rFonts w:ascii="Cambria" w:hAnsi="Cambria" w:cs="Times New Roman"/>
+        </w:rPr>
+      </w:pPr>
+      <w:r>
+        <w:rPr>
+          <w:rFonts w:ascii="Cambria" w:hAnsi="Cambria"/>
+        </w:rPr>
+        <w:t xml:space="preserve">If you are still not able to compile your C design due to include errors, you may need to tell SDK where your PCore drivers are stored. If you click on Xilinx Tools </w:t>
+      </w:r>
+      <w:r>
+        <w:rPr>
+          <w:rFonts w:asciiTheme="majorHAnsi" w:hAnsiTheme="majorHAnsi"/>
+          <w:b/>
+        </w:rPr>
+        <w:sym w:font="Wingdings" w:char="F0E0"/>
+      </w:r>
+      <w:r>
+        <w:rPr>
+          <w:rFonts w:asciiTheme="majorHAnsi" w:hAnsiTheme="majorHAnsi"/>
+          <w:b/>
+        </w:rPr>
+        <w:t xml:space="preserve"> </w:t>
+      </w:r>
+      <w:r>
+        <w:rPr>
+          <w:rFonts w:asciiTheme="majorHAnsi" w:hAnsiTheme="majorHAnsi"/>
+        </w:rPr>
+        <w:t>Repositories,</w:t>
+      </w:r>
+      <w:r>
+        <w:rPr>
+          <w:rFonts w:asciiTheme="majorHAnsi" w:hAnsiTheme="majorHAnsi"/>
+        </w:rPr>
+        <w:t xml:space="preserve"> you can specify (in Global Repositories) where the EDK directory of your project is. (This will need to be changed for each new project)</w:t>
+      </w:r>
+    </w:p>
+    <w:p>
+      <w:pPr>
+        <w:rPr>
+          <w:rFonts w:ascii="Cambria" w:hAnsi="Cambria" w:cs="Times New Roman"/>
+        </w:rPr>
+      </w:pPr>
+      <w:r>
+        <w:rPr>
+          <w:rFonts w:ascii="Cambria" w:hAnsi="Cambria" w:cs="Times New Roman"/>
+        </w:rPr>
+        <w:pict>
           <v:rect id="_x0000_i1053" style="width:468pt;height:1pt" o:hralign="center" o:hrstd="t" o:hrnoshade="t" o:hr="t" fillcolor="black [3213]" stroked="f"/>
         </w:pict>
       </w:r>
     </w:p>
-    <w:p>
-      <w:pPr>
-        <w:spacing w:after="0" w:line="240" w:lineRule="auto"/>
-        <w:ind w:left="1620"/>
-        <w:rPr>
-          <w:rFonts w:ascii="Cambria" w:hAnsi="Cambria" w:cs="Times New Roman"/>
-        </w:rPr>
-      </w:pPr>
-      <w:r>
-        <w:rPr>
-          <w:rFonts w:ascii="Cambria" w:hAnsi="Cambria"/>
-        </w:rPr>
-        <w:t xml:space="preserve">If you are still not able to compile your C design due to include errors, you may need to tell SDK where your PCore drivers are stored. If you click on Xilinx Tools </w:t>
-      </w:r>
-      <w:r>
-        <w:rPr>
-          <w:rFonts w:asciiTheme="majorHAnsi" w:hAnsiTheme="majorHAnsi"/>
-          <w:b/>
-        </w:rPr>
-        <w:sym w:font="Wingdings" w:char="F0E0"/>
-      </w:r>
-      <w:r>
-        <w:rPr>
-          <w:rFonts w:asciiTheme="majorHAnsi" w:hAnsiTheme="majorHAnsi"/>
-          <w:b/>
-        </w:rPr>
-        <w:t xml:space="preserve"> </w:t>
-      </w:r>
-      <w:r>
-        <w:rPr>
-          <w:rFonts w:asciiTheme="majorHAnsi" w:hAnsiTheme="majorHAnsi"/>
-        </w:rPr>
-        <w:t>Repositories,</w:t>
-      </w:r>
-      <w:r>
-        <w:rPr>
-          <w:rFonts w:asciiTheme="majorHAnsi" w:hAnsiTheme="majorHAnsi"/>
-        </w:rPr>
-        <w:t xml:space="preserve"> you can specify (in Global Repositories) where the EDK directory of your project is. (This will need to be changed for each new project)</w:t>
-      </w:r>
-    </w:p>
-    <w:p>
-      <w:pPr>
-        <w:rPr>
-          <w:rFonts w:ascii="Cambria" w:hAnsi="Cambria" w:cs="Times New Roman"/>
-        </w:rPr>
-      </w:pPr>
-      <w:r>
-        <w:rPr>
-          <w:rFonts w:ascii="Cambria" w:hAnsi="Cambria" w:cs="Times New Roman"/>
-        </w:rPr>
-        <w:pict>
-          <v:rect id="_x0000_i1054" style="width:468pt;height:1pt" o:hralign="center" o:hrstd="t" o:hrnoshade="t" o:hr="t" fillcolor="black [3213]" stroked="f"/>
-        </w:pict>
-      </w:r>
-    </w:p>
     <w:p/>
     <w:p>
       <w:pPr>
         <w:pStyle w:val="Heading2"/>
       </w:pPr>
-      <w:bookmarkStart w:id="98" w:name="_Toc351975543"/>
-      <w:bookmarkStart w:id="99" w:name="_Toc355883384"/>
-      <w:bookmarkEnd w:id="94"/>
+      <w:bookmarkStart w:id="98" w:name="_Toc355883384"/>
+      <w:bookmarkStart w:id="99" w:name="_Toc351975543"/>
+      <w:bookmarkEnd w:id="96"/>
       <w:r>
         <w:lastRenderedPageBreak/>
         <w:t xml:space="preserve">4.3 </w:t>
@@ -9827,7 +9884,7 @@
       <w:r>
         <w:t>iMPACT</w:t>
       </w:r>
-      <w:bookmarkEnd w:id="99"/>
+      <w:bookmarkEnd w:id="98"/>
       <w:proofErr w:type="spellEnd"/>
     </w:p>
     <w:p>
@@ -10321,7 +10378,7 @@
       </w:r>
       <w:r>
         <w:pict>
-          <v:rect id="_x0000_i1060" style="width:468pt;height:1pt" o:hralign="center" o:hrstd="t" o:hrnoshade="t" o:hr="t" fillcolor="black [3213]" stroked="f"/>
+          <v:rect id="_x0000_i1054" style="width:468pt;height:1pt" o:hralign="center" o:hrstd="t" o:hrnoshade="t" o:hr="t" fillcolor="black [3213]" stroked="f"/>
         </w:pict>
       </w:r>
     </w:p>
@@ -10408,7 +10465,7 @@
       </w:pPr>
       <w:r>
         <w:pict>
-          <v:rect id="_x0000_i1061" style="width:468pt;height:1pt" o:hralign="center" o:hrstd="t" o:hrnoshade="t" o:hr="t" fillcolor="black [3213]" stroked="f"/>
+          <v:rect id="_x0000_i1055" style="width:468pt;height:1pt" o:hralign="center" o:hrstd="t" o:hrnoshade="t" o:hr="t" fillcolor="black [3213]" stroked="f"/>
         </w:pict>
       </w:r>
     </w:p>
@@ -10436,10 +10493,10 @@
           <w:rFonts w:ascii="Cambria" w:hAnsi="Cambria" w:cs="Times New Roman"/>
         </w:rPr>
         <w:object w:dxaOrig="9091" w:dyaOrig="6046">
-          <v:shape id="_x0000_i1062" type="#_x0000_t75" style="width:454.5pt;height:302.25pt" o:ole="">
+          <v:shape id="_x0000_i1056" type="#_x0000_t75" style="width:454.5pt;height:302.25pt" o:ole="">
             <v:imagedata r:id="rId45" o:title=""/>
           </v:shape>
-          <o:OLEObject Type="Embed" ProgID="PBrush" ShapeID="_x0000_i1062" DrawAspect="Content" ObjectID="_1429626356" r:id="rId46"/>
+          <o:OLEObject Type="Embed" ProgID="PBrush" ShapeID="_x0000_i1056" DrawAspect="Content" ObjectID="_1430054811" r:id="rId46"/>
         </w:object>
       </w:r>
     </w:p>
@@ -10569,14 +10626,14 @@
       </w:pPr>
       <w:r>
         <w:object w:dxaOrig="5431" w:dyaOrig="2040">
-          <v:shape id="_x0000_i1063" type="#_x0000_t75" style="width:271.5pt;height:102pt" o:ole="" o:bordertopcolor="this" o:borderleftcolor="this" o:borderbottomcolor="this" o:borderrightcolor="this">
+          <v:shape id="_x0000_i1057" type="#_x0000_t75" style="width:271.5pt;height:102pt" o:ole="" o:bordertopcolor="this" o:borderleftcolor="this" o:borderbottomcolor="this" o:borderrightcolor="this">
             <v:imagedata r:id="rId47" o:title=""/>
             <w10:bordertop type="single" width="6"/>
             <w10:borderleft type="single" width="6"/>
             <w10:borderbottom type="single" width="6"/>
             <w10:borderright type="single" width="6"/>
           </v:shape>
-          <o:OLEObject Type="Embed" ProgID="PBrush" ShapeID="_x0000_i1063" DrawAspect="Content" ObjectID="_1429626357" r:id="rId48"/>
+          <o:OLEObject Type="Embed" ProgID="PBrush" ShapeID="_x0000_i1057" DrawAspect="Content" ObjectID="_1430054812" r:id="rId48"/>
         </w:object>
       </w:r>
     </w:p>
@@ -10762,10 +10819,10 @@
           <w:rFonts w:ascii="Cambria" w:hAnsi="Cambria" w:cs="Times New Roman"/>
         </w:rPr>
         <w:object w:dxaOrig="225" w:dyaOrig="150">
-          <v:shape id="_x0000_i1064" type="#_x0000_t75" style="width:11.25pt;height:7.5pt" o:ole="">
+          <v:shape id="_x0000_i1058" type="#_x0000_t75" style="width:11.25pt;height:7.5pt" o:ole="">
             <v:imagedata r:id="rId49" o:title=""/>
           </v:shape>
-          <o:OLEObject Type="Embed" ProgID="PBrush" ShapeID="_x0000_i1064" DrawAspect="Content" ObjectID="_1429626358" r:id="rId50"/>
+          <o:OLEObject Type="Embed" ProgID="PBrush" ShapeID="_x0000_i1058" DrawAspect="Content" ObjectID="_1430054813" r:id="rId50"/>
         </w:object>
       </w:r>
       <w:r>
@@ -10838,10 +10895,10 @@
           <w:szCs w:val="36"/>
         </w:rPr>
       </w:pPr>
-      <w:bookmarkStart w:id="103" w:name="_Toc345686935"/>
-      <w:bookmarkStart w:id="104" w:name="_Toc354666899"/>
-      <w:bookmarkStart w:id="105" w:name="_Toc355883386"/>
-      <w:bookmarkEnd w:id="98"/>
+      <w:bookmarkStart w:id="103" w:name="_Toc354666899"/>
+      <w:bookmarkStart w:id="104" w:name="_Toc355883386"/>
+      <w:bookmarkStart w:id="105" w:name="_Toc345686935"/>
+      <w:bookmarkEnd w:id="99"/>
       <w:r>
         <w:rPr>
           <w:rStyle w:val="Heading1Char"/>
@@ -10850,8 +10907,8 @@
         <w:lastRenderedPageBreak/>
         <w:t>Testing and Design Verification</w:t>
       </w:r>
+      <w:bookmarkEnd w:id="103"/>
       <w:bookmarkEnd w:id="104"/>
-      <w:bookmarkEnd w:id="105"/>
       <w:r>
         <w:rPr>
           <w:rFonts w:ascii="Cambria" w:hAnsi="Cambria" w:cs="Times New Roman"/>
@@ -10985,10 +11042,10 @@
       </w:r>
       <w:r>
         <w:object w:dxaOrig="360" w:dyaOrig="330">
-          <v:shape id="_x0000_i1065" type="#_x0000_t75" style="width:18pt;height:16.5pt" o:ole="">
+          <v:shape id="_x0000_i1059" type="#_x0000_t75" style="width:18pt;height:16.5pt" o:ole="">
             <v:imagedata r:id="rId51" o:title=""/>
           </v:shape>
-          <o:OLEObject Type="Embed" ProgID="PBrush" ShapeID="_x0000_i1065" DrawAspect="Content" ObjectID="_1429626359" r:id="rId52"/>
+          <o:OLEObject Type="Embed" ProgID="PBrush" ShapeID="_x0000_i1059" DrawAspect="Content" ObjectID="_1430054814" r:id="rId52"/>
         </w:object>
       </w:r>
       <w:r>
@@ -11010,10 +11067,10 @@
           <w:rFonts w:ascii="Cambria" w:hAnsi="Cambria" w:cs="Times New Roman"/>
         </w:rPr>
         <w:object w:dxaOrig="8129" w:dyaOrig="2160">
-          <v:shape id="_x0000_i1066" type="#_x0000_t75" style="width:406.5pt;height:108pt" o:ole="">
+          <v:shape id="_x0000_i1060" type="#_x0000_t75" style="width:406.5pt;height:108pt" o:ole="">
             <v:imagedata r:id="rId53" o:title=""/>
           </v:shape>
-          <o:OLEObject Type="Embed" ProgID="PBrush" ShapeID="_x0000_i1066" DrawAspect="Content" ObjectID="_1429626360" r:id="rId54"/>
+          <o:OLEObject Type="Embed" ProgID="PBrush" ShapeID="_x0000_i1060" DrawAspect="Content" ObjectID="_1430054815" r:id="rId54"/>
         </w:object>
       </w:r>
     </w:p>
@@ -11322,14 +11379,14 @@
           <w:rFonts w:ascii="Cambria" w:hAnsi="Cambria" w:cs="Times New Roman"/>
         </w:rPr>
         <w:object w:dxaOrig="8909" w:dyaOrig="5999">
-          <v:shape id="_x0000_i1067" type="#_x0000_t75" style="width:445.5pt;height:300pt" o:ole="">
+          <v:shape id="_x0000_i1061" type="#_x0000_t75" style="width:445.5pt;height:300pt" o:ole="" o:bordertopcolor="this" o:borderleftcolor="this" o:borderbottomcolor="this" o:borderrightcolor="this">
             <v:imagedata r:id="rId55" o:title=""/>
             <w10:bordertop type="single" width="6"/>
             <w10:borderleft type="single" width="6"/>
             <w10:borderbottom type="single" width="6"/>
             <w10:borderright type="single" width="6"/>
           </v:shape>
-          <o:OLEObject Type="Embed" ProgID="PBrush" ShapeID="_x0000_i1067" DrawAspect="Content" ObjectID="_1429626361" r:id="rId56"/>
+          <o:OLEObject Type="Embed" ProgID="PBrush" ShapeID="_x0000_i1061" DrawAspect="Content" ObjectID="_1430054816" r:id="rId56"/>
         </w:object>
       </w:r>
     </w:p>
@@ -11415,14 +11472,14 @@
           <w:rFonts w:ascii="Cambria" w:hAnsi="Cambria"/>
         </w:rPr>
         <w:object w:dxaOrig="9074" w:dyaOrig="6016">
-          <v:shape id="_x0000_i1068" type="#_x0000_t75" style="width:409.5pt;height:272.25pt" o:ole="">
+          <v:shape id="_x0000_i1062" type="#_x0000_t75" style="width:409.5pt;height:272.25pt" o:ole="" o:bordertopcolor="this" o:borderleftcolor="this" o:borderbottomcolor="this" o:borderrightcolor="this">
             <v:imagedata r:id="rId57" o:title=""/>
             <w10:bordertop type="single" width="6"/>
             <w10:borderleft type="single" width="6"/>
             <w10:borderbottom type="single" width="6"/>
             <w10:borderright type="single" width="6"/>
           </v:shape>
-          <o:OLEObject Type="Embed" ProgID="PBrush" ShapeID="_x0000_i1068" DrawAspect="Content" ObjectID="_1429626362" r:id="rId58"/>
+          <o:OLEObject Type="Embed" ProgID="PBrush" ShapeID="_x0000_i1062" DrawAspect="Content" ObjectID="_1430054817" r:id="rId58"/>
         </w:object>
       </w:r>
     </w:p>
@@ -11472,10 +11529,10 @@
           <w:rFonts w:ascii="Cambria" w:hAnsi="Cambria"/>
         </w:rPr>
         <w:object w:dxaOrig="9134" w:dyaOrig="6029">
-          <v:shape id="_x0000_i1069" type="#_x0000_t75" style="width:428.25pt;height:282.75pt" o:ole="">
+          <v:shape id="_x0000_i1063" type="#_x0000_t75" style="width:428.25pt;height:282.75pt" o:ole="">
             <v:imagedata r:id="rId59" o:title=""/>
           </v:shape>
-          <o:OLEObject Type="Embed" ProgID="PBrush" ShapeID="_x0000_i1069" DrawAspect="Content" ObjectID="_1429626363" r:id="rId60"/>
+          <o:OLEObject Type="Embed" ProgID="PBrush" ShapeID="_x0000_i1063" DrawAspect="Content" ObjectID="_1430054818" r:id="rId60"/>
         </w:object>
       </w:r>
     </w:p>
@@ -11540,10 +11597,10 @@
           <w:rFonts w:ascii="Cambria" w:hAnsi="Cambria"/>
         </w:rPr>
         <w:object w:dxaOrig="9586" w:dyaOrig="6376">
-          <v:shape id="_x0000_i1070" type="#_x0000_t75" style="width:479.25pt;height:318.75pt" o:ole="">
+          <v:shape id="_x0000_i1064" type="#_x0000_t75" style="width:479.25pt;height:318.75pt" o:ole="">
             <v:imagedata r:id="rId61" o:title=""/>
           </v:shape>
-          <o:OLEObject Type="Embed" ProgID="PBrush" ShapeID="_x0000_i1070" DrawAspect="Content" ObjectID="_1429626364" r:id="rId62"/>
+          <o:OLEObject Type="Embed" ProgID="PBrush" ShapeID="_x0000_i1064" DrawAspect="Content" ObjectID="_1430054819" r:id="rId62"/>
         </w:object>
       </w:r>
     </w:p>
@@ -12064,14 +12121,14 @@
           <w:rFonts w:asciiTheme="majorHAnsi" w:hAnsiTheme="majorHAnsi"/>
         </w:rPr>
         <w:object w:dxaOrig="9360" w:dyaOrig="6208">
-          <v:shape id="_x0000_i1071" type="#_x0000_t75" style="width:468pt;height:310.5pt" o:ole="">
+          <v:shape id="_x0000_i1065" type="#_x0000_t75" style="width:468pt;height:310.5pt" o:ole="" o:bordertopcolor="this" o:borderleftcolor="this" o:borderbottomcolor="this" o:borderrightcolor="this">
             <v:imagedata r:id="rId63" o:title=""/>
             <w10:bordertop type="single" width="4"/>
             <w10:borderleft type="single" width="4"/>
             <w10:borderbottom type="single" width="4"/>
             <w10:borderright type="single" width="4"/>
           </v:shape>
-          <o:OLEObject Type="Embed" ProgID="Word.OpenDocumentText.12" ShapeID="_x0000_i1071" DrawAspect="Content" ObjectID="_1429626365" r:id="rId64"/>
+          <o:OLEObject Type="Embed" ProgID="Word.OpenDocumentText.12" ShapeID="_x0000_i1065" DrawAspect="Content" ObjectID="_1430054820" r:id="rId64"/>
         </w:object>
       </w:r>
     </w:p>
@@ -12109,10 +12166,10 @@
           <w:rFonts w:asciiTheme="majorHAnsi" w:hAnsiTheme="majorHAnsi"/>
         </w:rPr>
         <w:object w:dxaOrig="8249" w:dyaOrig="6194">
-          <v:shape id="_x0000_i1072" type="#_x0000_t75" style="width:384.75pt;height:288.75pt" o:ole="">
+          <v:shape id="_x0000_i1066" type="#_x0000_t75" style="width:384.75pt;height:288.75pt" o:ole="">
             <v:imagedata r:id="rId65" o:title=""/>
           </v:shape>
-          <o:OLEObject Type="Embed" ProgID="PBrush" ShapeID="_x0000_i1072" DrawAspect="Content" ObjectID="_1429626366" r:id="rId66"/>
+          <o:OLEObject Type="Embed" ProgID="PBrush" ShapeID="_x0000_i1066" DrawAspect="Content" ObjectID="_1430054821" r:id="rId66"/>
         </w:object>
       </w:r>
     </w:p>
@@ -12149,10 +12206,10 @@
           <w:rFonts w:asciiTheme="majorHAnsi" w:hAnsiTheme="majorHAnsi"/>
         </w:rPr>
         <w:object w:dxaOrig="9061" w:dyaOrig="5804">
-          <v:shape id="_x0000_i1073" type="#_x0000_t75" style="width:6in;height:276.75pt" o:ole="">
+          <v:shape id="_x0000_i1067" type="#_x0000_t75" style="width:6in;height:276.75pt" o:ole="">
             <v:imagedata r:id="rId67" o:title=""/>
           </v:shape>
-          <o:OLEObject Type="Embed" ProgID="PBrush" ShapeID="_x0000_i1073" DrawAspect="Content" ObjectID="_1429626367" r:id="rId68"/>
+          <o:OLEObject Type="Embed" ProgID="PBrush" ShapeID="_x0000_i1067" DrawAspect="Content" ObjectID="_1430054822" r:id="rId68"/>
         </w:object>
       </w:r>
     </w:p>
@@ -12238,13 +12295,13 @@
     <w:p>
       <w:r>
         <w:object w:dxaOrig="9360" w:dyaOrig="10674">
-          <v:shape id="_x0000_i1057" type="#_x0000_t75" style="width:468pt;height:534pt" o:ole="" o:bordertopcolor="this" o:borderleftcolor="this" o:borderrightcolor="this">
+          <v:shape id="_x0000_i1068" type="#_x0000_t75" style="width:468pt;height:534pt" o:ole="" o:bordertopcolor="this" o:borderleftcolor="this" o:borderrightcolor="this">
             <v:imagedata r:id="rId69" o:title=""/>
             <w10:bordertop type="single" width="4"/>
             <w10:borderleft type="single" width="4"/>
             <w10:borderright type="single" width="4"/>
           </v:shape>
-          <o:OLEObject Type="Embed" ProgID="Word.OpenDocumentText.12" ShapeID="_x0000_i1057" DrawAspect="Content" ObjectID="_1429626368" r:id="rId70"/>
+          <o:OLEObject Type="Embed" ProgID="Word.OpenDocumentText.12" ShapeID="_x0000_i1068" DrawAspect="Content" ObjectID="_1430054823" r:id="rId70"/>
         </w:object>
       </w:r>
     </w:p>
@@ -12253,13 +12310,13 @@
     <w:p>
       <w:r>
         <w:object w:dxaOrig="9360" w:dyaOrig="6797">
-          <v:shape id="_x0000_i1058" type="#_x0000_t75" style="width:468pt;height:339.75pt" o:ole="" o:borderleftcolor="this" o:borderbottomcolor="this" o:borderrightcolor="this">
+          <v:shape id="_x0000_i1069" type="#_x0000_t75" style="width:468pt;height:339.75pt" o:ole="" o:borderleftcolor="this" o:borderbottomcolor="this" o:borderrightcolor="this">
             <v:imagedata r:id="rId71" o:title=""/>
             <w10:borderleft type="single" width="4"/>
             <w10:borderbottom type="single" width="4"/>
             <w10:borderright type="single" width="4"/>
           </v:shape>
-          <o:OLEObject Type="Embed" ProgID="Word.OpenDocumentText.12" ShapeID="_x0000_i1058" DrawAspect="Content" ObjectID="_1429626369" r:id="rId72"/>
+          <o:OLEObject Type="Embed" ProgID="Word.OpenDocumentText.12" ShapeID="_x0000_i1069" DrawAspect="Content" ObjectID="_1430054824" r:id="rId72"/>
         </w:object>
       </w:r>
     </w:p>
@@ -12274,7 +12331,7 @@
         <w:lastRenderedPageBreak/>
         <w:t xml:space="preserve">MATLAB </w:t>
       </w:r>
-      <w:bookmarkEnd w:id="103"/>
+      <w:bookmarkEnd w:id="105"/>
       <w:r>
         <w:t>Test Bench</w:t>
       </w:r>
@@ -12334,13 +12391,13 @@
           <w:szCs w:val="20"/>
         </w:rPr>
         <w:object w:dxaOrig="9360" w:dyaOrig="10966">
-          <v:shape id="_x0000_i1043" type="#_x0000_t75" style="width:468pt;height:548.25pt" o:ole="" o:bordertopcolor="this" o:borderleftcolor="this" o:borderrightcolor="this">
+          <v:shape id="_x0000_i1070" type="#_x0000_t75" style="width:468pt;height:548.25pt" o:ole="" o:bordertopcolor="this" o:borderleftcolor="this" o:borderrightcolor="this">
             <v:imagedata r:id="rId73" o:title=""/>
             <w10:bordertop type="single" width="4"/>
             <w10:borderleft type="single" width="4"/>
             <w10:borderright type="single" width="4"/>
           </v:shape>
-          <o:OLEObject Type="Embed" ProgID="Word.OpenDocumentText.12" ShapeID="_x0000_i1043" DrawAspect="Content" ObjectID="_1429626370" r:id="rId74"/>
+          <o:OLEObject Type="Embed" ProgID="Word.OpenDocumentText.12" ShapeID="_x0000_i1070" DrawAspect="Content" ObjectID="_1430054825" r:id="rId74"/>
         </w:object>
       </w:r>
     </w:p>
@@ -12363,12 +12420,12 @@
           <w:szCs w:val="20"/>
         </w:rPr>
         <w:object w:dxaOrig="9360" w:dyaOrig="12189">
-          <v:shape id="_x0000_i1044" type="#_x0000_t75" style="width:468pt;height:609.75pt" o:ole="" o:borderleftcolor="this" o:borderrightcolor="this">
+          <v:shape id="_x0000_i1071" type="#_x0000_t75" style="width:468pt;height:609.75pt" o:ole="" o:borderleftcolor="this" o:borderrightcolor="this">
             <v:imagedata r:id="rId75" o:title=""/>
             <w10:borderleft type="single" width="4"/>
             <w10:borderright type="single" width="4"/>
           </v:shape>
-          <o:OLEObject Type="Embed" ProgID="Word.OpenDocumentText.12" ShapeID="_x0000_i1044" DrawAspect="Content" ObjectID="_1429626371" r:id="rId76"/>
+          <o:OLEObject Type="Embed" ProgID="Word.OpenDocumentText.12" ShapeID="_x0000_i1071" DrawAspect="Content" ObjectID="_1430054826" r:id="rId76"/>
         </w:object>
       </w:r>
     </w:p>
@@ -12391,12 +12448,12 @@
           <w:szCs w:val="20"/>
         </w:rPr>
         <w:object w:dxaOrig="9360" w:dyaOrig="10464">
-          <v:shape id="_x0000_i1045" type="#_x0000_t75" style="width:468pt;height:523.5pt" o:ole="" o:borderleftcolor="this" o:borderrightcolor="this">
+          <v:shape id="_x0000_i1072" type="#_x0000_t75" style="width:468pt;height:523.5pt" o:ole="" o:borderleftcolor="this" o:borderrightcolor="this">
             <v:imagedata r:id="rId77" o:title=""/>
             <w10:borderleft type="single" width="4"/>
             <w10:borderright type="single" width="4"/>
           </v:shape>
-          <o:OLEObject Type="Embed" ProgID="Word.OpenDocumentText.12" ShapeID="_x0000_i1045" DrawAspect="Content" ObjectID="_1429626372" r:id="rId78"/>
+          <o:OLEObject Type="Embed" ProgID="Word.OpenDocumentText.12" ShapeID="_x0000_i1072" DrawAspect="Content" ObjectID="_1430054827" r:id="rId78"/>
         </w:object>
       </w:r>
     </w:p>
@@ -12449,13 +12506,13 @@
           <w:szCs w:val="20"/>
         </w:rPr>
         <w:object w:dxaOrig="9360" w:dyaOrig="5256">
-          <v:shape id="_x0000_i1046" type="#_x0000_t75" style="width:468pt;height:262.5pt" o:ole="" o:borderleftcolor="this" o:borderbottomcolor="this" o:borderrightcolor="this">
+          <v:shape id="_x0000_i1073" type="#_x0000_t75" style="width:468pt;height:262.5pt" o:ole="" o:borderleftcolor="this" o:borderbottomcolor="this" o:borderrightcolor="this">
             <v:imagedata r:id="rId79" o:title=""/>
             <w10:borderleft type="single" width="4"/>
             <w10:borderbottom type="single" width="4"/>
             <w10:borderright type="single" width="4"/>
           </v:shape>
-          <o:OLEObject Type="Embed" ProgID="Word.OpenDocumentText.12" ShapeID="_x0000_i1046" DrawAspect="Content" ObjectID="_1429626373" r:id="rId80"/>
+          <o:OLEObject Type="Embed" ProgID="Word.OpenDocumentText.12" ShapeID="_x0000_i1073" DrawAspect="Content" ObjectID="_1430054828" r:id="rId80"/>
         </w:object>
       </w:r>
     </w:p>
@@ -12506,9 +12563,9 @@
       <w:tblLook w:val="04A0"/>
     </w:tblPr>
     <w:tblGrid>
-      <w:gridCol w:w="4283"/>
-      <w:gridCol w:w="1009"/>
-      <w:gridCol w:w="4284"/>
+      <w:gridCol w:w="4309"/>
+      <w:gridCol w:w="958"/>
+      <w:gridCol w:w="4309"/>
     </w:tblGrid>
     <w:tr>
       <w:trPr>
@@ -12576,7 +12633,7 @@
               <w:bCs/>
               <w:noProof/>
             </w:rPr>
-            <w:t>31</w:t>
+            <w:t>22</w:t>
           </w:r>
           <w:r>
             <w:rPr>
@@ -16782,7 +16839,7 @@
 </file>
 
 <file path=customXml/itemProps2.xml><?xml version="1.0" encoding="utf-8"?>
-<ds:datastoreItem xmlns:ds="http://schemas.openxmlformats.org/officeDocument/2006/customXml" ds:itemID="{ABDAD0DE-3C3B-439A-9F57-D4E486A72571}">
+<ds:datastoreItem xmlns:ds="http://schemas.openxmlformats.org/officeDocument/2006/customXml" ds:itemID="{12306365-5DCC-48D3-B0C8-568EE7389CF6}">
   <ds:schemaRefs>
     <ds:schemaRef ds:uri="http://schemas.openxmlformats.org/officeDocument/2006/bibliography"/>
   </ds:schemaRefs>

</xml_diff>

<commit_message>
small update to lab 6 tutorial
</commit_message>
<xml_diff>
--- a/Labs/Lab_6/DemoFilesAndDocumentation/Tutorial/Lab_6.docx
+++ b/Labs/Lab_6/DemoFilesAndDocumentation/Tutorial/Lab_6.docx
@@ -247,7 +247,7 @@
                         <w:sz w:val="24"/>
                         <w:szCs w:val="24"/>
                       </w:rPr>
-                      <w:t>0.2</w:t>
+                      <w:t>0.3</w:t>
                     </w:r>
                   </w:p>
                 </w:sdtContent>
@@ -260,7 +260,7 @@
                   <w:alias w:val="Date"/>
                   <w:id w:val="13406932"/>
                   <w:dataBinding w:prefixMappings="xmlns:ns0='http://schemas.microsoft.com/office/2006/coverPageProps'" w:xpath="/ns0:CoverPageProperties[1]/ns0:PublishDate[1]" w:storeItemID="{55AF091B-3C7A-41E3-B477-F2FDAA23CFDA}"/>
-                  <w:date w:fullDate="2013-05-09T00:00:00Z">
+                  <w:date w:fullDate="2013-05-17T00:00:00Z">
                     <w:dateFormat w:val="M/d/yyyy"/>
                     <w:lid w:val="en-US"/>
                     <w:storeMappedDataAs w:val="dateTime"/>
@@ -279,7 +279,7 @@
                       <w:rPr>
                         <w:color w:val="4F81BD" w:themeColor="accent1"/>
                       </w:rPr>
-                      <w:t>5/9/2013</w:t>
+                      <w:t>5/17/2013</w:t>
                     </w:r>
                   </w:p>
                 </w:sdtContent>
@@ -3354,7 +3354,7 @@
             <w10:borderbottom type="single" width="6"/>
             <w10:borderright type="single" width="6"/>
           </v:shape>
-          <o:OLEObject Type="Embed" ProgID="Word.OpenDocumentText.12" ShapeID="_x0000_i1025" DrawAspect="Content" ObjectID="_1430054796" r:id="rId10"/>
+          <o:OLEObject Type="Embed" ProgID="Word.OpenDocumentText.12" ShapeID="_x0000_i1025" DrawAspect="Content" ObjectID="_1430291297" r:id="rId10"/>
         </w:object>
       </w:r>
     </w:p>
@@ -4586,7 +4586,7 @@
           <v:shape id="_x0000_i1028" type="#_x0000_t75" style="width:403.5pt;height:267.75pt" o:ole="">
             <v:imagedata r:id="rId11" o:title=""/>
           </v:shape>
-          <o:OLEObject Type="Embed" ProgID="PBrush" ShapeID="_x0000_i1028" DrawAspect="Content" ObjectID="_1430054797" r:id="rId12"/>
+          <o:OLEObject Type="Embed" ProgID="PBrush" ShapeID="_x0000_i1028" DrawAspect="Content" ObjectID="_1430291298" r:id="rId12"/>
         </w:object>
       </w:r>
     </w:p>
@@ -4631,7 +4631,7 @@
           <v:shape id="_x0000_i1029" type="#_x0000_t75" style="width:339.75pt;height:276pt" o:ole="">
             <v:imagedata r:id="rId13" o:title=""/>
           </v:shape>
-          <o:OLEObject Type="Embed" ProgID="PBrush" ShapeID="_x0000_i1029" DrawAspect="Content" ObjectID="_1430054798" r:id="rId14"/>
+          <o:OLEObject Type="Embed" ProgID="PBrush" ShapeID="_x0000_i1029" DrawAspect="Content" ObjectID="_1430291299" r:id="rId14"/>
         </w:object>
       </w:r>
     </w:p>
@@ -5056,7 +5056,7 @@
             <w10:borderbottom type="single" width="6"/>
             <w10:borderright type="single" width="6"/>
           </v:shape>
-          <o:OLEObject Type="Embed" ProgID="PBrush" ShapeID="_x0000_i1030" DrawAspect="Content" ObjectID="_1430054799" r:id="rId16"/>
+          <o:OLEObject Type="Embed" ProgID="PBrush" ShapeID="_x0000_i1030" DrawAspect="Content" ObjectID="_1430291300" r:id="rId16"/>
         </w:object>
       </w:r>
     </w:p>
@@ -5298,7 +5298,7 @@
           <v:shape id="_x0000_i1033" type="#_x0000_t75" style="width:463.5pt;height:499.5pt" o:ole="">
             <v:imagedata r:id="rId17" o:title=""/>
           </v:shape>
-          <o:OLEObject Type="Embed" ProgID="PBrush" ShapeID="_x0000_i1033" DrawAspect="Content" ObjectID="_1430054800" r:id="rId18"/>
+          <o:OLEObject Type="Embed" ProgID="PBrush" ShapeID="_x0000_i1033" DrawAspect="Content" ObjectID="_1430291301" r:id="rId18"/>
         </w:object>
       </w:r>
     </w:p>
@@ -5343,7 +5343,7 @@
           <v:shape id="_x0000_i1034" type="#_x0000_t75" style="width:465pt;height:269.25pt" o:ole="">
             <v:imagedata r:id="rId19" o:title=""/>
           </v:shape>
-          <o:OLEObject Type="Embed" ProgID="PBrush" ShapeID="_x0000_i1034" DrawAspect="Content" ObjectID="_1430054801" r:id="rId20"/>
+          <o:OLEObject Type="Embed" ProgID="PBrush" ShapeID="_x0000_i1034" DrawAspect="Content" ObjectID="_1430291302" r:id="rId20"/>
         </w:object>
       </w:r>
     </w:p>
@@ -5851,7 +5851,7 @@
           <v:shape id="_x0000_i1035" type="#_x0000_t75" style="width:351.75pt;height:405pt" o:ole="">
             <v:imagedata r:id="rId21" o:title=""/>
           </v:shape>
-          <o:OLEObject Type="Embed" ProgID="PBrush" ShapeID="_x0000_i1035" DrawAspect="Content" ObjectID="_1430054802" r:id="rId22"/>
+          <o:OLEObject Type="Embed" ProgID="PBrush" ShapeID="_x0000_i1035" DrawAspect="Content" ObjectID="_1430291303" r:id="rId22"/>
         </w:object>
       </w:r>
     </w:p>
@@ -5905,7 +5905,7 @@
             <v:imagedata r:id="rId23" o:title=""/>
             <w10:wrap type="square" anchorx="margin" anchory="margin"/>
           </v:shape>
-          <o:OLEObject Type="Embed" ProgID="PBrush" ShapeID="_x0000_s1451" DrawAspect="Content" ObjectID="_1430054829" r:id="rId24"/>
+          <o:OLEObject Type="Embed" ProgID="PBrush" ShapeID="_x0000_s1451" DrawAspect="Content" ObjectID="_1430291330" r:id="rId24"/>
         </w:pict>
       </w:r>
       <w:r>
@@ -6061,41 +6061,6 @@
         <w:rPr>
           <w:rFonts w:ascii="Cambria" w:hAnsi="Cambria" w:cs="Times New Roman"/>
         </w:rPr>
-        <w:t xml:space="preserve"> </w:t>
-      </w:r>
-      <w:r>
-        <w:rPr>
-          <w:rFonts w:ascii="Cambria" w:hAnsi="Cambria" w:cs="Times New Roman"/>
-          <w:b/>
-        </w:rPr>
-        <w:t xml:space="preserve">Be sure to change the </w:t>
-      </w:r>
-      <w:proofErr w:type="spellStart"/>
-      <w:r>
-        <w:rPr>
-          <w:rFonts w:ascii="Cambria" w:hAnsi="Cambria" w:cs="Times New Roman"/>
-          <w:b/>
-        </w:rPr>
-        <w:t>cfg</w:t>
-      </w:r>
-      <w:proofErr w:type="spellEnd"/>
-      <w:r>
-        <w:rPr>
-          <w:rFonts w:ascii="Cambria" w:hAnsi="Cambria" w:cs="Times New Roman"/>
-          <w:b/>
-        </w:rPr>
-        <w:t xml:space="preserve"> file as well to find the files in your new directory structure.</w:t>
-      </w:r>
-      <w:r>
-        <w:rPr>
-          <w:rFonts w:ascii="Cambria" w:hAnsi="Cambria" w:cs="Times New Roman"/>
-        </w:rPr>
-        <w:t xml:space="preserve"> </w:t>
-      </w:r>
-      <w:r>
-        <w:rPr>
-          <w:rFonts w:ascii="Cambria" w:hAnsi="Cambria" w:cs="Times New Roman"/>
-        </w:rPr>
         <w:t xml:space="preserve"> Name the file </w:t>
       </w:r>
       <w:r>
@@ -6221,7 +6186,7 @@
           <v:shape id="_x0000_i1036" type="#_x0000_t75" style="width:379.5pt;height:378pt" o:ole="">
             <v:imagedata r:id="rId25" o:title=""/>
           </v:shape>
-          <o:OLEObject Type="Embed" ProgID="PBrush" ShapeID="_x0000_i1036" DrawAspect="Content" ObjectID="_1430054803" r:id="rId26"/>
+          <o:OLEObject Type="Embed" ProgID="PBrush" ShapeID="_x0000_i1036" DrawAspect="Content" ObjectID="_1430291304" r:id="rId26"/>
         </w:object>
       </w:r>
     </w:p>
@@ -6715,7 +6680,7 @@
           <v:shape id="_x0000_i1037" type="#_x0000_t75" style="width:458.25pt;height:369pt" o:ole="">
             <v:imagedata r:id="rId27" o:title=""/>
           </v:shape>
-          <o:OLEObject Type="Embed" ProgID="PBrush" ShapeID="_x0000_i1037" DrawAspect="Content" ObjectID="_1430054804" r:id="rId28"/>
+          <o:OLEObject Type="Embed" ProgID="PBrush" ShapeID="_x0000_i1037" DrawAspect="Content" ObjectID="_1430291305" r:id="rId28"/>
         </w:object>
       </w:r>
     </w:p>
@@ -6915,7 +6880,7 @@
             <w10:borderbottom type="single" width="6"/>
             <w10:borderright type="single" width="6"/>
           </v:shape>
-          <o:OLEObject Type="Embed" ProgID="PBrush" ShapeID="_x0000_i1038" DrawAspect="Content" ObjectID="_1430054805" r:id="rId30"/>
+          <o:OLEObject Type="Embed" ProgID="PBrush" ShapeID="_x0000_i1038" DrawAspect="Content" ObjectID="_1430291306" r:id="rId30"/>
         </w:object>
       </w:r>
     </w:p>
@@ -7049,7 +7014,7 @@
           <v:shape id="_x0000_i1039" type="#_x0000_t75" style="width:404.25pt;height:507pt" o:ole="">
             <v:imagedata r:id="rId31" o:title=""/>
           </v:shape>
-          <o:OLEObject Type="Embed" ProgID="PBrush" ShapeID="_x0000_i1039" DrawAspect="Content" ObjectID="_1430054806" r:id="rId32"/>
+          <o:OLEObject Type="Embed" ProgID="PBrush" ShapeID="_x0000_i1039" DrawAspect="Content" ObjectID="_1430291307" r:id="rId32"/>
         </w:object>
       </w:r>
     </w:p>
@@ -7849,7 +7814,7 @@
             <w10:borderbottom type="single" width="4"/>
             <w10:borderright type="single" width="4"/>
           </v:shape>
-          <o:OLEObject Type="Embed" ProgID="PBrush" ShapeID="_x0000_i1042" DrawAspect="Content" ObjectID="_1430054807" r:id="rId34"/>
+          <o:OLEObject Type="Embed" ProgID="PBrush" ShapeID="_x0000_i1042" DrawAspect="Content" ObjectID="_1430291308" r:id="rId34"/>
         </w:object>
       </w:r>
     </w:p>
@@ -8513,7 +8478,7 @@
             <w10:borderbottom type="single" width="6"/>
             <w10:borderright type="single" width="6"/>
           </v:shape>
-          <o:OLEObject Type="Embed" ProgID="Word.OpenDocumentText.12" ShapeID="_x0000_i1045" DrawAspect="Content" ObjectID="_1430054808" r:id="rId38"/>
+          <o:OLEObject Type="Embed" ProgID="Word.OpenDocumentText.12" ShapeID="_x0000_i1045" DrawAspect="Content" ObjectID="_1430291309" r:id="rId38"/>
         </w:object>
       </w:r>
     </w:p>
@@ -9303,7 +9268,7 @@
             <w10:borderbottom type="single" width="8"/>
             <w10:borderright type="single" width="8"/>
           </v:shape>
-          <o:OLEObject Type="Embed" ProgID="Word.OpenDocumentText.12" ShapeID="_x0000_i1048" DrawAspect="Content" ObjectID="_1430054809" r:id="rId40"/>
+          <o:OLEObject Type="Embed" ProgID="Word.OpenDocumentText.12" ShapeID="_x0000_i1048" DrawAspect="Content" ObjectID="_1430291310" r:id="rId40"/>
         </w:object>
       </w:r>
     </w:p>
@@ -9717,7 +9682,7 @@
             <w10:borderbottom type="single" width="6"/>
             <w10:borderright type="single" width="6"/>
           </v:shape>
-          <o:OLEObject Type="Embed" ProgID="Word.OpenDocumentText.12" ShapeID="_x0000_i1051" DrawAspect="Content" ObjectID="_1430054810" r:id="rId44"/>
+          <o:OLEObject Type="Embed" ProgID="Word.OpenDocumentText.12" ShapeID="_x0000_i1051" DrawAspect="Content" ObjectID="_1430291311" r:id="rId44"/>
         </w:object>
       </w:r>
     </w:p>
@@ -10496,7 +10461,7 @@
           <v:shape id="_x0000_i1056" type="#_x0000_t75" style="width:454.5pt;height:302.25pt" o:ole="">
             <v:imagedata r:id="rId45" o:title=""/>
           </v:shape>
-          <o:OLEObject Type="Embed" ProgID="PBrush" ShapeID="_x0000_i1056" DrawAspect="Content" ObjectID="_1430054811" r:id="rId46"/>
+          <o:OLEObject Type="Embed" ProgID="PBrush" ShapeID="_x0000_i1056" DrawAspect="Content" ObjectID="_1430291312" r:id="rId46"/>
         </w:object>
       </w:r>
     </w:p>
@@ -10633,7 +10598,7 @@
             <w10:borderbottom type="single" width="6"/>
             <w10:borderright type="single" width="6"/>
           </v:shape>
-          <o:OLEObject Type="Embed" ProgID="PBrush" ShapeID="_x0000_i1057" DrawAspect="Content" ObjectID="_1430054812" r:id="rId48"/>
+          <o:OLEObject Type="Embed" ProgID="PBrush" ShapeID="_x0000_i1057" DrawAspect="Content" ObjectID="_1430291313" r:id="rId48"/>
         </w:object>
       </w:r>
     </w:p>
@@ -10822,7 +10787,7 @@
           <v:shape id="_x0000_i1058" type="#_x0000_t75" style="width:11.25pt;height:7.5pt" o:ole="">
             <v:imagedata r:id="rId49" o:title=""/>
           </v:shape>
-          <o:OLEObject Type="Embed" ProgID="PBrush" ShapeID="_x0000_i1058" DrawAspect="Content" ObjectID="_1430054813" r:id="rId50"/>
+          <o:OLEObject Type="Embed" ProgID="PBrush" ShapeID="_x0000_i1058" DrawAspect="Content" ObjectID="_1430291314" r:id="rId50"/>
         </w:object>
       </w:r>
       <w:r>
@@ -11045,7 +11010,7 @@
           <v:shape id="_x0000_i1059" type="#_x0000_t75" style="width:18pt;height:16.5pt" o:ole="">
             <v:imagedata r:id="rId51" o:title=""/>
           </v:shape>
-          <o:OLEObject Type="Embed" ProgID="PBrush" ShapeID="_x0000_i1059" DrawAspect="Content" ObjectID="_1430054814" r:id="rId52"/>
+          <o:OLEObject Type="Embed" ProgID="PBrush" ShapeID="_x0000_i1059" DrawAspect="Content" ObjectID="_1430291315" r:id="rId52"/>
         </w:object>
       </w:r>
       <w:r>
@@ -11070,7 +11035,7 @@
           <v:shape id="_x0000_i1060" type="#_x0000_t75" style="width:406.5pt;height:108pt" o:ole="">
             <v:imagedata r:id="rId53" o:title=""/>
           </v:shape>
-          <o:OLEObject Type="Embed" ProgID="PBrush" ShapeID="_x0000_i1060" DrawAspect="Content" ObjectID="_1430054815" r:id="rId54"/>
+          <o:OLEObject Type="Embed" ProgID="PBrush" ShapeID="_x0000_i1060" DrawAspect="Content" ObjectID="_1430291316" r:id="rId54"/>
         </w:object>
       </w:r>
     </w:p>
@@ -11386,7 +11351,7 @@
             <w10:borderbottom type="single" width="6"/>
             <w10:borderright type="single" width="6"/>
           </v:shape>
-          <o:OLEObject Type="Embed" ProgID="PBrush" ShapeID="_x0000_i1061" DrawAspect="Content" ObjectID="_1430054816" r:id="rId56"/>
+          <o:OLEObject Type="Embed" ProgID="PBrush" ShapeID="_x0000_i1061" DrawAspect="Content" ObjectID="_1430291317" r:id="rId56"/>
         </w:object>
       </w:r>
     </w:p>
@@ -11479,17 +11444,15 @@
             <w10:borderbottom type="single" width="6"/>
             <w10:borderright type="single" width="6"/>
           </v:shape>
-          <o:OLEObject Type="Embed" ProgID="PBrush" ShapeID="_x0000_i1062" DrawAspect="Content" ObjectID="_1430054817" r:id="rId58"/>
+          <o:OLEObject Type="Embed" ProgID="PBrush" ShapeID="_x0000_i1062" DrawAspect="Content" ObjectID="_1430291318" r:id="rId58"/>
         </w:object>
       </w:r>
     </w:p>
     <w:p>
       <w:pPr>
         <w:pStyle w:val="Caption"/>
+        <w:spacing w:after="0"/>
         <w:jc w:val="center"/>
-        <w:rPr>
-          <w:rFonts w:ascii="Cambria" w:hAnsi="Cambria"/>
-        </w:rPr>
       </w:pPr>
       <w:r>
         <w:t>Figure 5</w:t>
@@ -11512,13 +11475,7 @@
         <w:t xml:space="preserve"> and q components of the received QPSK signal post F.O.C. and filtering</w:t>
       </w:r>
     </w:p>
-    <w:p>
-      <w:pPr>
-        <w:rPr>
-          <w:rFonts w:ascii="Cambria" w:hAnsi="Cambria"/>
-        </w:rPr>
-      </w:pPr>
-    </w:p>
+    <w:p/>
     <w:p>
       <w:pPr>
         <w:keepNext/>
@@ -11532,13 +11489,14 @@
           <v:shape id="_x0000_i1063" type="#_x0000_t75" style="width:428.25pt;height:282.75pt" o:ole="">
             <v:imagedata r:id="rId59" o:title=""/>
           </v:shape>
-          <o:OLEObject Type="Embed" ProgID="PBrush" ShapeID="_x0000_i1063" DrawAspect="Content" ObjectID="_1430054818" r:id="rId60"/>
+          <o:OLEObject Type="Embed" ProgID="PBrush" ShapeID="_x0000_i1063" DrawAspect="Content" ObjectID="_1430291319" r:id="rId60"/>
         </w:object>
       </w:r>
     </w:p>
     <w:p>
       <w:pPr>
         <w:pStyle w:val="Caption"/>
+        <w:spacing w:after="0"/>
         <w:jc w:val="center"/>
         <w:rPr>
           <w:rFonts w:ascii="Cambria" w:hAnsi="Cambria"/>
@@ -11600,7 +11558,7 @@
           <v:shape id="_x0000_i1064" type="#_x0000_t75" style="width:479.25pt;height:318.75pt" o:ole="">
             <v:imagedata r:id="rId61" o:title=""/>
           </v:shape>
-          <o:OLEObject Type="Embed" ProgID="PBrush" ShapeID="_x0000_i1064" DrawAspect="Content" ObjectID="_1430054819" r:id="rId62"/>
+          <o:OLEObject Type="Embed" ProgID="PBrush" ShapeID="_x0000_i1064" DrawAspect="Content" ObjectID="_1430291320" r:id="rId62"/>
         </w:object>
       </w:r>
     </w:p>
@@ -11626,7 +11584,10 @@
         <w:t>4</w:t>
       </w:r>
       <w:r>
-        <w:t xml:space="preserve">: Post T.O.C. the </w:t>
+        <w:t>: Post T.O.C. T</w:t>
+      </w:r>
+      <w:r>
+        <w:t xml:space="preserve">he </w:t>
       </w:r>
       <w:proofErr w:type="spellStart"/>
       <w:r>
@@ -11634,7 +11595,13 @@
       </w:r>
       <w:proofErr w:type="spellEnd"/>
       <w:r>
-        <w:t xml:space="preserve"> waveform starts to develop its square wave-like shape.</w:t>
+        <w:t xml:space="preserve"> waveform starts to develop its square wave-like shape</w:t>
+      </w:r>
+      <w:r>
+        <w:t xml:space="preserve"> from the sample and hold</w:t>
+      </w:r>
+      <w:r>
+        <w:t>.</w:t>
       </w:r>
     </w:p>
     <w:p>
@@ -12128,7 +12095,7 @@
             <w10:borderbottom type="single" width="4"/>
             <w10:borderright type="single" width="4"/>
           </v:shape>
-          <o:OLEObject Type="Embed" ProgID="Word.OpenDocumentText.12" ShapeID="_x0000_i1065" DrawAspect="Content" ObjectID="_1430054820" r:id="rId64"/>
+          <o:OLEObject Type="Embed" ProgID="Word.OpenDocumentText.12" ShapeID="_x0000_i1065" DrawAspect="Content" ObjectID="_1430291321" r:id="rId64"/>
         </w:object>
       </w:r>
     </w:p>
@@ -12169,7 +12136,7 @@
           <v:shape id="_x0000_i1066" type="#_x0000_t75" style="width:384.75pt;height:288.75pt" o:ole="">
             <v:imagedata r:id="rId65" o:title=""/>
           </v:shape>
-          <o:OLEObject Type="Embed" ProgID="PBrush" ShapeID="_x0000_i1066" DrawAspect="Content" ObjectID="_1430054821" r:id="rId66"/>
+          <o:OLEObject Type="Embed" ProgID="PBrush" ShapeID="_x0000_i1066" DrawAspect="Content" ObjectID="_1430291322" r:id="rId66"/>
         </w:object>
       </w:r>
     </w:p>
@@ -12209,7 +12176,7 @@
           <v:shape id="_x0000_i1067" type="#_x0000_t75" style="width:6in;height:276.75pt" o:ole="">
             <v:imagedata r:id="rId67" o:title=""/>
           </v:shape>
-          <o:OLEObject Type="Embed" ProgID="PBrush" ShapeID="_x0000_i1067" DrawAspect="Content" ObjectID="_1430054822" r:id="rId68"/>
+          <o:OLEObject Type="Embed" ProgID="PBrush" ShapeID="_x0000_i1067" DrawAspect="Content" ObjectID="_1430291323" r:id="rId68"/>
         </w:object>
       </w:r>
     </w:p>
@@ -12301,7 +12268,7 @@
             <w10:borderleft type="single" width="4"/>
             <w10:borderright type="single" width="4"/>
           </v:shape>
-          <o:OLEObject Type="Embed" ProgID="Word.OpenDocumentText.12" ShapeID="_x0000_i1068" DrawAspect="Content" ObjectID="_1430054823" r:id="rId70"/>
+          <o:OLEObject Type="Embed" ProgID="Word.OpenDocumentText.12" ShapeID="_x0000_i1068" DrawAspect="Content" ObjectID="_1430291324" r:id="rId70"/>
         </w:object>
       </w:r>
     </w:p>
@@ -12316,7 +12283,7 @@
             <w10:borderbottom type="single" width="4"/>
             <w10:borderright type="single" width="4"/>
           </v:shape>
-          <o:OLEObject Type="Embed" ProgID="Word.OpenDocumentText.12" ShapeID="_x0000_i1069" DrawAspect="Content" ObjectID="_1430054824" r:id="rId72"/>
+          <o:OLEObject Type="Embed" ProgID="Word.OpenDocumentText.12" ShapeID="_x0000_i1069" DrawAspect="Content" ObjectID="_1430291325" r:id="rId72"/>
         </w:object>
       </w:r>
     </w:p>
@@ -12397,7 +12364,7 @@
             <w10:borderleft type="single" width="4"/>
             <w10:borderright type="single" width="4"/>
           </v:shape>
-          <o:OLEObject Type="Embed" ProgID="Word.OpenDocumentText.12" ShapeID="_x0000_i1070" DrawAspect="Content" ObjectID="_1430054825" r:id="rId74"/>
+          <o:OLEObject Type="Embed" ProgID="Word.OpenDocumentText.12" ShapeID="_x0000_i1070" DrawAspect="Content" ObjectID="_1430291326" r:id="rId74"/>
         </w:object>
       </w:r>
     </w:p>
@@ -12425,7 +12392,7 @@
             <w10:borderleft type="single" width="4"/>
             <w10:borderright type="single" width="4"/>
           </v:shape>
-          <o:OLEObject Type="Embed" ProgID="Word.OpenDocumentText.12" ShapeID="_x0000_i1071" DrawAspect="Content" ObjectID="_1430054826" r:id="rId76"/>
+          <o:OLEObject Type="Embed" ProgID="Word.OpenDocumentText.12" ShapeID="_x0000_i1071" DrawAspect="Content" ObjectID="_1430291327" r:id="rId76"/>
         </w:object>
       </w:r>
     </w:p>
@@ -12453,7 +12420,7 @@
             <w10:borderleft type="single" width="4"/>
             <w10:borderright type="single" width="4"/>
           </v:shape>
-          <o:OLEObject Type="Embed" ProgID="Word.OpenDocumentText.12" ShapeID="_x0000_i1072" DrawAspect="Content" ObjectID="_1430054827" r:id="rId78"/>
+          <o:OLEObject Type="Embed" ProgID="Word.OpenDocumentText.12" ShapeID="_x0000_i1072" DrawAspect="Content" ObjectID="_1430291328" r:id="rId78"/>
         </w:object>
       </w:r>
     </w:p>
@@ -12512,7 +12479,7 @@
             <w10:borderbottom type="single" width="4"/>
             <w10:borderright type="single" width="4"/>
           </v:shape>
-          <o:OLEObject Type="Embed" ProgID="Word.OpenDocumentText.12" ShapeID="_x0000_i1073" DrawAspect="Content" ObjectID="_1430054828" r:id="rId80"/>
+          <o:OLEObject Type="Embed" ProgID="Word.OpenDocumentText.12" ShapeID="_x0000_i1073" DrawAspect="Content" ObjectID="_1430291329" r:id="rId80"/>
         </w:object>
       </w:r>
     </w:p>
@@ -12633,7 +12600,7 @@
               <w:bCs/>
               <w:noProof/>
             </w:rPr>
-            <w:t>22</w:t>
+            <w:t>2</w:t>
           </w:r>
           <w:r>
             <w:rPr>
@@ -16817,7 +16784,7 @@
 
 <file path=customXml/item1.xml><?xml version="1.0" encoding="utf-8"?>
 <CoverPageProperties xmlns="http://schemas.microsoft.com/office/2006/coverPageProps">
-  <PublishDate>2013-05-09T00:00:00</PublishDate>
+  <PublishDate>2013-05-17T00:00:00</PublishDate>
   <Abstract/>
   <CompanyAddress/>
   <CompanyPhone/>
@@ -16839,7 +16806,7 @@
 </file>
 
 <file path=customXml/itemProps2.xml><?xml version="1.0" encoding="utf-8"?>
-<ds:datastoreItem xmlns:ds="http://schemas.openxmlformats.org/officeDocument/2006/customXml" ds:itemID="{12306365-5DCC-48D3-B0C8-568EE7389CF6}">
+<ds:datastoreItem xmlns:ds="http://schemas.openxmlformats.org/officeDocument/2006/customXml" ds:itemID="{9D773C68-0785-4B76-8678-9DE5C9E07713}">
   <ds:schemaRefs>
     <ds:schemaRef ds:uri="http://schemas.openxmlformats.org/officeDocument/2006/bibliography"/>
   </ds:schemaRefs>

</xml_diff>

<commit_message>
small changes to lab 6 tutorial
</commit_message>
<xml_diff>
--- a/Labs/Lab_6/DemoFilesAndDocumentation/Tutorial/Lab_6.docx
+++ b/Labs/Lab_6/DemoFilesAndDocumentation/Tutorial/Lab_6.docx
@@ -247,7 +247,7 @@
                         <w:sz w:val="24"/>
                         <w:szCs w:val="24"/>
                       </w:rPr>
-                      <w:t>0.3</w:t>
+                      <w:t>0.4</w:t>
                     </w:r>
                   </w:p>
                 </w:sdtContent>
@@ -260,7 +260,7 @@
                   <w:alias w:val="Date"/>
                   <w:id w:val="13406932"/>
                   <w:dataBinding w:prefixMappings="xmlns:ns0='http://schemas.microsoft.com/office/2006/coverPageProps'" w:xpath="/ns0:CoverPageProperties[1]/ns0:PublishDate[1]" w:storeItemID="{55AF091B-3C7A-41E3-B477-F2FDAA23CFDA}"/>
-                  <w:date w:fullDate="2013-05-17T00:00:00Z">
+                  <w:date w:fullDate="2013-05-24T00:00:00Z">
                     <w:dateFormat w:val="M/d/yyyy"/>
                     <w:lid w:val="en-US"/>
                     <w:storeMappedDataAs w:val="dateTime"/>
@@ -279,7 +279,7 @@
                       <w:rPr>
                         <w:color w:val="4F81BD" w:themeColor="accent1"/>
                       </w:rPr>
-                      <w:t>5/17/2013</w:t>
+                      <w:t>5/24/2013</w:t>
                     </w:r>
                   </w:p>
                 </w:sdtContent>
@@ -3354,7 +3354,7 @@
             <w10:borderbottom type="single" width="6"/>
             <w10:borderright type="single" width="6"/>
           </v:shape>
-          <o:OLEObject Type="Embed" ProgID="Word.OpenDocumentText.12" ShapeID="_x0000_i1025" DrawAspect="Content" ObjectID="_1430291297" r:id="rId10"/>
+          <o:OLEObject Type="Embed" ProgID="Word.OpenDocumentText.12" ShapeID="_x0000_i1025" DrawAspect="Content" ObjectID="_1430908774" r:id="rId10"/>
         </w:object>
       </w:r>
     </w:p>
@@ -3537,7 +3537,6 @@
         </w:rPr>
         <w:t xml:space="preserve"> this function as </w:t>
       </w:r>
-      <w:proofErr w:type="spellStart"/>
       <w:r>
         <w:rPr>
           <w:rFonts w:ascii="Courier New" w:hAnsi="Courier New" w:cs="Courier New"/>
@@ -3546,7 +3545,6 @@
         </w:rPr>
         <w:t>qpsk_rx.m</w:t>
       </w:r>
-      <w:proofErr w:type="spellEnd"/>
       <w:r>
         <w:rPr>
           <w:rFonts w:ascii="Cambria" w:hAnsi="Cambria" w:cs="Times New Roman"/>
@@ -3576,7 +3574,6 @@
         </w:rPr>
         <w:t xml:space="preserve"> </w:t>
       </w:r>
-      <w:proofErr w:type="spellStart"/>
       <w:r>
         <w:rPr>
           <w:rFonts w:ascii="Courier New" w:hAnsi="Courier New" w:cs="Courier New"/>
@@ -3602,17 +3599,7 @@
           <w:sz w:val="20"/>
           <w:szCs w:val="20"/>
         </w:rPr>
-        <w:t>oc.m</w:t>
-      </w:r>
-      <w:proofErr w:type="spellEnd"/>
-      <w:r>
-        <w:rPr>
-          <w:rFonts w:ascii="Courier New" w:hAnsi="Courier New" w:cs="Courier New"/>
-          <w:color w:val="000000"/>
-          <w:sz w:val="20"/>
-          <w:szCs w:val="20"/>
-        </w:rPr>
-        <w:t xml:space="preserve"> </w:t>
+        <w:t xml:space="preserve">oc.m </w:t>
       </w:r>
       <w:r>
         <w:rPr>
@@ -3766,7 +3753,6 @@
         </w:rPr>
         <w:t xml:space="preserve">Save this function as </w:t>
       </w:r>
-      <w:proofErr w:type="spellStart"/>
       <w:r>
         <w:rPr>
           <w:rFonts w:ascii="Courier New" w:hAnsi="Courier New" w:cs="Courier New"/>
@@ -3785,7 +3771,6 @@
         </w:rPr>
         <w:t>oc.m</w:t>
       </w:r>
-      <w:proofErr w:type="spellEnd"/>
       <w:r>
         <w:rPr>
           <w:rFonts w:ascii="Cambria" w:hAnsi="Cambria" w:cs="Courier New"/>
@@ -3930,21 +3915,7 @@
         <w:rPr>
           <w:rFonts w:ascii="Cambria" w:hAnsi="Cambria"/>
         </w:rPr>
-        <w:t xml:space="preserve"> the output graph of the </w:t>
-      </w:r>
-      <w:proofErr w:type="gramStart"/>
-      <w:r>
-        <w:rPr>
-          <w:rFonts w:ascii="Cambria" w:hAnsi="Cambria"/>
-        </w:rPr>
-        <w:t>result,</w:t>
-      </w:r>
-      <w:proofErr w:type="gramEnd"/>
-      <w:r>
-        <w:rPr>
-          <w:rFonts w:ascii="Cambria" w:hAnsi="Cambria"/>
-        </w:rPr>
-        <w:t xml:space="preserve"> </w:t>
+        <w:t xml:space="preserve"> the output graph of the result, </w:t>
       </w:r>
       <w:r>
         <w:rPr>
@@ -4097,7 +4068,6 @@
         </w:rPr>
         <w:t xml:space="preserve">is a variable called </w:t>
       </w:r>
-      <w:proofErr w:type="spellStart"/>
       <w:r>
         <w:rPr>
           <w:rFonts w:ascii="Courier New" w:hAnsi="Courier New" w:cs="Courier New"/>
@@ -4106,26 +4076,11 @@
         </w:rPr>
         <w:t>sim</w:t>
       </w:r>
-      <w:proofErr w:type="spellEnd"/>
-      <w:r>
-        <w:rPr>
-          <w:rFonts w:ascii="Cambria" w:hAnsi="Cambria" w:cs="Times New Roman"/>
-        </w:rPr>
-        <w:t xml:space="preserve"> in the script which allows you to either load your received waveform data from ChipScope or simulate a received QPSK signal in MATLAB and analyze the results. Setting it to 1 simulates the waveform, 0 loads it from a ChipScope </w:t>
-      </w:r>
-      <w:proofErr w:type="spellStart"/>
-      <w:r>
-        <w:rPr>
-          <w:rFonts w:ascii="Cambria" w:hAnsi="Cambria" w:cs="Times New Roman"/>
-        </w:rPr>
-        <w:t>prn</w:t>
-      </w:r>
-      <w:proofErr w:type="spellEnd"/>
-      <w:r>
-        <w:rPr>
-          <w:rFonts w:ascii="Cambria" w:hAnsi="Cambria" w:cs="Times New Roman"/>
-        </w:rPr>
-        <w:t xml:space="preserve"> file</w:t>
+      <w:r>
+        <w:rPr>
+          <w:rFonts w:ascii="Cambria" w:hAnsi="Cambria" w:cs="Times New Roman"/>
+        </w:rPr>
+        <w:t xml:space="preserve"> in the script which allows you to either load your received waveform data from ChipScope or simulate a received QPSK signal in MATLAB and analyze the results. Setting it to 1 simulates the waveform, 0 loads it from a ChipScope prn file</w:t>
       </w:r>
       <w:r>
         <w:rPr>
@@ -4228,7 +4183,6 @@
         </w:rPr>
         <w:t xml:space="preserve">Save this function as </w:t>
       </w:r>
-      <w:proofErr w:type="spellStart"/>
       <w:r>
         <w:rPr>
           <w:rFonts w:ascii="Courier New" w:hAnsi="Courier New" w:cs="Courier New"/>
@@ -4238,7 +4192,6 @@
         </w:rPr>
         <w:t>qpsk_tb.m</w:t>
       </w:r>
-      <w:proofErr w:type="spellEnd"/>
       <w:r>
         <w:rPr>
           <w:rFonts w:ascii="Cambria" w:hAnsi="Cambria" w:cs="Courier New"/>
@@ -4266,21 +4219,7 @@
         <w:rPr>
           <w:rFonts w:ascii="Cambria" w:hAnsi="Cambria" w:cs="Times New Roman"/>
         </w:rPr>
-        <w:t xml:space="preserve">These are the only files required for the analysis of a received waveform when using exported ChipScope data. However to use simulated data for initial verification of the algorithm, you must also add the files used in the QPSK lab to your project directory. For your reference a list of the required files is given below. Refer to Lab 3 Output QPSK to recreate these files, or download them from the Chilipepper </w:t>
-      </w:r>
-      <w:proofErr w:type="spellStart"/>
-      <w:r>
-        <w:rPr>
-          <w:rFonts w:ascii="Cambria" w:hAnsi="Cambria" w:cs="Times New Roman"/>
-        </w:rPr>
-        <w:t>Github</w:t>
-      </w:r>
-      <w:proofErr w:type="spellEnd"/>
-      <w:r>
-        <w:rPr>
-          <w:rFonts w:ascii="Cambria" w:hAnsi="Cambria" w:cs="Times New Roman"/>
-        </w:rPr>
-        <w:t xml:space="preserve"> Repo</w:t>
+        <w:t>These are the only files required for the analysis of a received waveform when using exported ChipScope data. However to use simulated data for initial verification of the algorithm, you must also add the files used in the QPSK lab to your project directory. For your reference a list of the required files is given below. Refer to Lab 3 Output QPSK to recreate these files, or download them from the Chilipepper Github Repo</w:t>
       </w:r>
       <w:r>
         <w:rPr>
@@ -4332,7 +4271,6 @@
           <w:szCs w:val="20"/>
         </w:rPr>
       </w:pPr>
-      <w:proofErr w:type="spellStart"/>
       <w:r>
         <w:rPr>
           <w:rFonts w:ascii="Courier New" w:hAnsi="Courier New" w:cs="Courier New"/>
@@ -4357,7 +4295,6 @@
         </w:rPr>
         <w:t>_lut.m</w:t>
       </w:r>
-      <w:proofErr w:type="spellEnd"/>
     </w:p>
     <w:p>
       <w:pPr>
@@ -4396,7 +4333,6 @@
           <w:szCs w:val="20"/>
         </w:rPr>
       </w:pPr>
-      <w:proofErr w:type="spellStart"/>
       <w:r>
         <w:rPr>
           <w:rFonts w:ascii="Courier New" w:hAnsi="Courier New" w:cs="Courier New"/>
@@ -4405,7 +4341,6 @@
         </w:rPr>
         <w:t>qpsk_tx.m</w:t>
       </w:r>
-      <w:proofErr w:type="spellEnd"/>
     </w:p>
     <w:p>
       <w:pPr>
@@ -4444,7 +4379,6 @@
           <w:szCs w:val="20"/>
         </w:rPr>
       </w:pPr>
-      <w:proofErr w:type="spellStart"/>
       <w:r>
         <w:rPr>
           <w:rFonts w:ascii="Courier New" w:hAnsi="Courier New" w:cs="Courier New"/>
@@ -4453,7 +4387,6 @@
         </w:rPr>
         <w:t>qpsk_srrc.m</w:t>
       </w:r>
-      <w:proofErr w:type="spellEnd"/>
     </w:p>
     <w:p>
       <w:pPr>
@@ -4469,7 +4402,6 @@
           <w:szCs w:val="20"/>
         </w:rPr>
       </w:pPr>
-      <w:proofErr w:type="spellStart"/>
       <w:r>
         <w:rPr>
           <w:rFonts w:ascii="Courier New" w:hAnsi="Courier New" w:cs="Courier New"/>
@@ -4478,7 +4410,6 @@
         </w:rPr>
         <w:t>mybitget.m</w:t>
       </w:r>
-      <w:proofErr w:type="spellEnd"/>
     </w:p>
     <w:p>
       <w:pPr>
@@ -4500,53 +4431,38 @@
         <w:rPr>
           <w:rFonts w:asciiTheme="majorHAnsi" w:hAnsiTheme="majorHAnsi" w:cs="Courier New"/>
         </w:rPr>
-        <w:t xml:space="preserve">Also be sure you have the required files used in the previous lab for both </w:t>
-      </w:r>
-      <w:proofErr w:type="spellStart"/>
+        <w:t xml:space="preserve">Also be sure you have the required files used in the previous lab for both DC_Offset correction and frequency estimation. </w:t>
+      </w:r>
       <w:r>
         <w:rPr>
           <w:rFonts w:asciiTheme="majorHAnsi" w:hAnsiTheme="majorHAnsi" w:cs="Courier New"/>
         </w:rPr>
-        <w:t>DC_Offset</w:t>
-      </w:r>
-      <w:proofErr w:type="spellEnd"/>
+        <w:t>O</w:t>
+      </w:r>
       <w:r>
         <w:rPr>
           <w:rFonts w:asciiTheme="majorHAnsi" w:hAnsiTheme="majorHAnsi" w:cs="Courier New"/>
         </w:rPr>
-        <w:t xml:space="preserve"> correction and frequency estimation. </w:t>
+        <w:t>nce you have all the required MATLAB files</w:t>
       </w:r>
       <w:r>
         <w:rPr>
           <w:rFonts w:asciiTheme="majorHAnsi" w:hAnsiTheme="majorHAnsi" w:cs="Courier New"/>
         </w:rPr>
-        <w:t>O</w:t>
+        <w:t xml:space="preserve"> in your project directory, you can run the test bench script to view the waveform analysis. You may have to run the script twice to create the needed LUT files. Your data should look similar to the results shown in </w:t>
       </w:r>
       <w:r>
         <w:rPr>
           <w:rFonts w:asciiTheme="majorHAnsi" w:hAnsiTheme="majorHAnsi" w:cs="Courier New"/>
         </w:rPr>
-        <w:t>nce you have all the required MATLAB files</w:t>
+        <w:t>Figures 1-2 and 1-3</w:t>
       </w:r>
       <w:r>
         <w:rPr>
           <w:rFonts w:asciiTheme="majorHAnsi" w:hAnsiTheme="majorHAnsi" w:cs="Courier New"/>
         </w:rPr>
-        <w:t xml:space="preserve"> in your project directory, you can run the test bench script to view the waveform analysis. You may have to run the script twice to create the needed LUT files. Your data should look similar to the results shown in </w:t>
-      </w:r>
-      <w:r>
-        <w:rPr>
-          <w:rFonts w:asciiTheme="majorHAnsi" w:hAnsiTheme="majorHAnsi" w:cs="Courier New"/>
-        </w:rPr>
-        <w:t>Figures 1-2 and 1-3</w:t>
-      </w:r>
-      <w:r>
-        <w:rPr>
-          <w:rFonts w:asciiTheme="majorHAnsi" w:hAnsiTheme="majorHAnsi" w:cs="Courier New"/>
-        </w:rPr>
         <w:t xml:space="preserve">. Be sure you have the </w:t>
       </w:r>
-      <w:proofErr w:type="spellStart"/>
       <w:r>
         <w:rPr>
           <w:rFonts w:ascii="Courier New" w:hAnsi="Courier New" w:cs="Courier New"/>
@@ -4554,7 +4470,6 @@
         </w:rPr>
         <w:t>sim</w:t>
       </w:r>
-      <w:proofErr w:type="spellEnd"/>
       <w:r>
         <w:rPr>
           <w:rFonts w:asciiTheme="majorHAnsi" w:hAnsiTheme="majorHAnsi" w:cs="Courier New"/>
@@ -4586,7 +4501,7 @@
           <v:shape id="_x0000_i1028" type="#_x0000_t75" style="width:403.5pt;height:267.75pt" o:ole="">
             <v:imagedata r:id="rId11" o:title=""/>
           </v:shape>
-          <o:OLEObject Type="Embed" ProgID="PBrush" ShapeID="_x0000_i1028" DrawAspect="Content" ObjectID="_1430291298" r:id="rId12"/>
+          <o:OLEObject Type="Embed" ProgID="PBrush" ShapeID="_x0000_i1028" DrawAspect="Content" ObjectID="_1430908775" r:id="rId12"/>
         </w:object>
       </w:r>
     </w:p>
@@ -4631,7 +4546,7 @@
           <v:shape id="_x0000_i1029" type="#_x0000_t75" style="width:339.75pt;height:276pt" o:ole="">
             <v:imagedata r:id="rId13" o:title=""/>
           </v:shape>
-          <o:OLEObject Type="Embed" ProgID="PBrush" ShapeID="_x0000_i1029" DrawAspect="Content" ObjectID="_1430291299" r:id="rId14"/>
+          <o:OLEObject Type="Embed" ProgID="PBrush" ShapeID="_x0000_i1029" DrawAspect="Content" ObjectID="_1430908776" r:id="rId14"/>
         </w:object>
       </w:r>
     </w:p>
@@ -4867,7 +4782,6 @@
         </w:rPr>
         <w:t xml:space="preserve"> create a new HDL coder project called </w:t>
       </w:r>
-      <w:proofErr w:type="spellStart"/>
       <w:r>
         <w:rPr>
           <w:rFonts w:ascii="Cambria" w:hAnsi="Cambria" w:cs="Times New Roman"/>
@@ -4880,7 +4794,6 @@
         </w:rPr>
         <w:t>_qpsk</w:t>
       </w:r>
-      <w:proofErr w:type="spellEnd"/>
       <w:r>
         <w:rPr>
           <w:rFonts w:ascii="Cambria" w:hAnsi="Cambria" w:cs="Times New Roman"/>
@@ -4893,7 +4806,6 @@
         </w:rPr>
         <w:t xml:space="preserve">MATLAB function </w:t>
       </w:r>
-      <w:proofErr w:type="spellStart"/>
       <w:r>
         <w:rPr>
           <w:rFonts w:ascii="Courier New" w:hAnsi="Courier New" w:cs="Courier New"/>
@@ -4910,7 +4822,6 @@
         </w:rPr>
         <w:t>x.m</w:t>
       </w:r>
-      <w:proofErr w:type="spellEnd"/>
       <w:r>
         <w:rPr>
           <w:rFonts w:ascii="Cambria" w:hAnsi="Cambria" w:cs="Times New Roman"/>
@@ -4935,7 +4846,6 @@
         </w:rPr>
         <w:t xml:space="preserve"> </w:t>
       </w:r>
-      <w:proofErr w:type="spellStart"/>
       <w:r>
         <w:rPr>
           <w:rFonts w:ascii="Courier New" w:hAnsi="Courier New" w:cs="Courier New"/>
@@ -4952,7 +4862,6 @@
         </w:rPr>
         <w:t>_tb.m</w:t>
       </w:r>
-      <w:proofErr w:type="spellEnd"/>
       <w:r>
         <w:rPr>
           <w:rFonts w:ascii="Cambria" w:hAnsi="Cambria" w:cs="Times New Roman"/>
@@ -5022,21 +4931,7 @@
         <w:rPr>
           <w:rFonts w:ascii="Cambria" w:hAnsi="Cambria" w:cs="Times New Roman"/>
         </w:rPr>
-        <w:t xml:space="preserve"> which allows you to define input types for your function. You can also allow them to be auto-defined by simply selecting run, and letting MATLAB analyze your design. For the inputs listed for the </w:t>
-      </w:r>
-      <w:proofErr w:type="spellStart"/>
-      <w:r>
-        <w:rPr>
-          <w:rFonts w:ascii="Cambria" w:hAnsi="Cambria" w:cs="Times New Roman"/>
-        </w:rPr>
-        <w:t>qpsk_rx</w:t>
-      </w:r>
-      <w:proofErr w:type="spellEnd"/>
-      <w:r>
-        <w:rPr>
-          <w:rFonts w:ascii="Cambria" w:hAnsi="Cambria" w:cs="Times New Roman"/>
-        </w:rPr>
-        <w:t xml:space="preserve"> function, the auto-defined types are fine.</w:t>
+        <w:t xml:space="preserve"> which allows you to define input types for your function. You can also allow them to be auto-defined by simply selecting run, and letting MATLAB analyze your design. For the inputs listed for the qpsk_rx function, the auto-defined types are fine.</w:t>
       </w:r>
     </w:p>
     <w:p>
@@ -5056,7 +4951,7 @@
             <w10:borderbottom type="single" width="6"/>
             <w10:borderright type="single" width="6"/>
           </v:shape>
-          <o:OLEObject Type="Embed" ProgID="PBrush" ShapeID="_x0000_i1030" DrawAspect="Content" ObjectID="_1430291300" r:id="rId16"/>
+          <o:OLEObject Type="Embed" ProgID="PBrush" ShapeID="_x0000_i1030" DrawAspect="Content" ObjectID="_1430908777" r:id="rId16"/>
         </w:object>
       </w:r>
     </w:p>
@@ -5266,7 +5161,6 @@
           <w:b/>
         </w:rPr>
       </w:pPr>
-      <w:proofErr w:type="spellStart"/>
       <w:r>
         <w:rPr>
           <w:rFonts w:ascii="Courier New" w:hAnsi="Courier New" w:cs="Courier New"/>
@@ -5282,7 +5176,6 @@
         </w:rPr>
         <w:t>rx_toc</w:t>
       </w:r>
-      <w:proofErr w:type="spellEnd"/>
     </w:p>
     <w:p>
       <w:pPr>
@@ -5298,7 +5191,7 @@
           <v:shape id="_x0000_i1033" type="#_x0000_t75" style="width:463.5pt;height:499.5pt" o:ole="">
             <v:imagedata r:id="rId17" o:title=""/>
           </v:shape>
-          <o:OLEObject Type="Embed" ProgID="PBrush" ShapeID="_x0000_i1033" DrawAspect="Content" ObjectID="_1430291301" r:id="rId18"/>
+          <o:OLEObject Type="Embed" ProgID="PBrush" ShapeID="_x0000_i1033" DrawAspect="Content" ObjectID="_1430908778" r:id="rId18"/>
         </w:object>
       </w:r>
     </w:p>
@@ -5310,7 +5203,6 @@
           <w:b/>
         </w:rPr>
       </w:pPr>
-      <w:proofErr w:type="spellStart"/>
       <w:r>
         <w:rPr>
           <w:rFonts w:ascii="Courier New" w:hAnsi="Courier New" w:cs="Courier New"/>
@@ -5326,7 +5218,6 @@
         </w:rPr>
         <w:t>rx</w:t>
       </w:r>
-      <w:proofErr w:type="spellEnd"/>
     </w:p>
     <w:p>
       <w:pPr>
@@ -5343,7 +5234,7 @@
           <v:shape id="_x0000_i1034" type="#_x0000_t75" style="width:465pt;height:269.25pt" o:ole="">
             <v:imagedata r:id="rId19" o:title=""/>
           </v:shape>
-          <o:OLEObject Type="Embed" ProgID="PBrush" ShapeID="_x0000_i1034" DrawAspect="Content" ObjectID="_1430291302" r:id="rId20"/>
+          <o:OLEObject Type="Embed" ProgID="PBrush" ShapeID="_x0000_i1034" DrawAspect="Content" ObjectID="_1430908779" r:id="rId20"/>
         </w:object>
       </w:r>
     </w:p>
@@ -5449,42 +5340,20 @@
         <w:rPr>
           <w:rFonts w:asciiTheme="majorHAnsi" w:hAnsiTheme="majorHAnsi"/>
         </w:rPr>
-        <w:t xml:space="preserve">Save the new model as rx.slx into the </w:t>
-      </w:r>
-      <w:proofErr w:type="spellStart"/>
+        <w:t>Save the new model as rx.slx into the sysgen directory “</w:t>
+      </w:r>
       <w:r>
         <w:rPr>
           <w:rFonts w:asciiTheme="majorHAnsi" w:hAnsiTheme="majorHAnsi"/>
         </w:rPr>
-        <w:t>sysgen</w:t>
-      </w:r>
-      <w:proofErr w:type="spellEnd"/>
+        <w:t>Lab_6</w:t>
+      </w:r>
       <w:r>
         <w:rPr>
           <w:rFonts w:asciiTheme="majorHAnsi" w:hAnsiTheme="majorHAnsi"/>
         </w:rPr>
-        <w:t xml:space="preserve"> directory “</w:t>
-      </w:r>
-      <w:r>
-        <w:rPr>
-          <w:rFonts w:asciiTheme="majorHAnsi" w:hAnsiTheme="majorHAnsi"/>
-        </w:rPr>
-        <w:t>Lab_6</w:t>
-      </w:r>
-      <w:r>
-        <w:rPr>
-          <w:rFonts w:asciiTheme="majorHAnsi" w:hAnsiTheme="majorHAnsi"/>
-        </w:rPr>
-        <w:t>\</w:t>
-      </w:r>
-      <w:proofErr w:type="spellStart"/>
-      <w:r>
-        <w:rPr>
-          <w:rFonts w:asciiTheme="majorHAnsi" w:hAnsiTheme="majorHAnsi"/>
-        </w:rPr>
-        <w:t>sysgen</w:t>
-      </w:r>
-      <w:proofErr w:type="spellEnd"/>
+        <w:t>\sysgen</w:t>
+      </w:r>
       <w:r>
         <w:rPr>
           <w:rFonts w:asciiTheme="majorHAnsi" w:hAnsiTheme="majorHAnsi"/>
@@ -5509,7 +5378,6 @@
         </w:rPr>
         <w:t xml:space="preserve">Copy the </w:t>
       </w:r>
-      <w:proofErr w:type="spellStart"/>
       <w:r>
         <w:rPr>
           <w:rFonts w:ascii="Courier New" w:hAnsi="Courier New" w:cs="Courier New"/>
@@ -5517,7 +5385,6 @@
         </w:rPr>
         <w:t>qpsk_rx_FixPt_xsgbbxcfg.m</w:t>
       </w:r>
-      <w:proofErr w:type="spellEnd"/>
       <w:r>
         <w:rPr>
           <w:rFonts w:asciiTheme="majorHAnsi" w:hAnsiTheme="majorHAnsi"/>
@@ -5547,51 +5414,7 @@
         <w:rPr>
           <w:rFonts w:asciiTheme="majorHAnsi" w:hAnsiTheme="majorHAnsi"/>
         </w:rPr>
-        <w:t xml:space="preserve">Create the </w:t>
-      </w:r>
-      <w:proofErr w:type="spellStart"/>
-      <w:proofErr w:type="gramStart"/>
-      <w:r>
-        <w:rPr>
-          <w:rFonts w:asciiTheme="majorHAnsi" w:hAnsiTheme="majorHAnsi"/>
-        </w:rPr>
-        <w:t>hdl</w:t>
-      </w:r>
-      <w:proofErr w:type="spellEnd"/>
-      <w:proofErr w:type="gramEnd"/>
-      <w:r>
-        <w:rPr>
-          <w:rFonts w:asciiTheme="majorHAnsi" w:hAnsiTheme="majorHAnsi"/>
-        </w:rPr>
-        <w:t xml:space="preserve"> folder inside the Sysgen folder and copy your </w:t>
-      </w:r>
-      <w:proofErr w:type="spellStart"/>
-      <w:r>
-        <w:rPr>
-          <w:rFonts w:asciiTheme="majorHAnsi" w:hAnsiTheme="majorHAnsi"/>
-        </w:rPr>
-        <w:t>vhd</w:t>
-      </w:r>
-      <w:proofErr w:type="spellEnd"/>
-      <w:r>
-        <w:rPr>
-          <w:rFonts w:asciiTheme="majorHAnsi" w:hAnsiTheme="majorHAnsi"/>
-        </w:rPr>
-        <w:t xml:space="preserve"> files into this directory. Make sure you modify the previously copied m file to point to the new location of the </w:t>
-      </w:r>
-      <w:proofErr w:type="spellStart"/>
-      <w:r>
-        <w:rPr>
-          <w:rFonts w:asciiTheme="majorHAnsi" w:hAnsiTheme="majorHAnsi"/>
-        </w:rPr>
-        <w:t>vhd</w:t>
-      </w:r>
-      <w:proofErr w:type="spellEnd"/>
-      <w:r>
-        <w:rPr>
-          <w:rFonts w:asciiTheme="majorHAnsi" w:hAnsiTheme="majorHAnsi"/>
-        </w:rPr>
-        <w:t xml:space="preserve"> files.</w:t>
+        <w:t>Create the hdl folder inside the Sysgen folder and copy your vhd files into this directory. Make sure you modify the previously copied m file to point to the new location of the vhd files.</w:t>
       </w:r>
     </w:p>
     <w:p>
@@ -5851,7 +5674,7 @@
           <v:shape id="_x0000_i1035" type="#_x0000_t75" style="width:351.75pt;height:405pt" o:ole="">
             <v:imagedata r:id="rId21" o:title=""/>
           </v:shape>
-          <o:OLEObject Type="Embed" ProgID="PBrush" ShapeID="_x0000_i1035" DrawAspect="Content" ObjectID="_1430291303" r:id="rId22"/>
+          <o:OLEObject Type="Embed" ProgID="PBrush" ShapeID="_x0000_i1035" DrawAspect="Content" ObjectID="_1430908780" r:id="rId22"/>
         </w:object>
       </w:r>
     </w:p>
@@ -5905,7 +5728,7 @@
             <v:imagedata r:id="rId23" o:title=""/>
             <w10:wrap type="square" anchorx="margin" anchory="margin"/>
           </v:shape>
-          <o:OLEObject Type="Embed" ProgID="PBrush" ShapeID="_x0000_s1451" DrawAspect="Content" ObjectID="_1430291330" r:id="rId24"/>
+          <o:OLEObject Type="Embed" ProgID="PBrush" ShapeID="_x0000_s1451" DrawAspect="Content" ObjectID="_1430908807" r:id="rId24"/>
         </w:pict>
       </w:r>
       <w:r>
@@ -6186,7 +6009,7 @@
           <v:shape id="_x0000_i1036" type="#_x0000_t75" style="width:379.5pt;height:378pt" o:ole="">
             <v:imagedata r:id="rId25" o:title=""/>
           </v:shape>
-          <o:OLEObject Type="Embed" ProgID="PBrush" ShapeID="_x0000_i1036" DrawAspect="Content" ObjectID="_1430291304" r:id="rId26"/>
+          <o:OLEObject Type="Embed" ProgID="PBrush" ShapeID="_x0000_i1036" DrawAspect="Content" ObjectID="_1430908781" r:id="rId26"/>
         </w:object>
       </w:r>
     </w:p>
@@ -6299,7 +6122,6 @@
         </w:rPr>
         <w:t xml:space="preserve">Both </w:t>
       </w:r>
-      <w:proofErr w:type="spellStart"/>
       <w:r>
         <w:rPr>
           <w:rFonts w:ascii="Courier New" w:hAnsi="Courier New" w:cs="Courier New"/>
@@ -6307,7 +6129,6 @@
         </w:rPr>
         <w:t>i_in</w:t>
       </w:r>
-      <w:proofErr w:type="spellEnd"/>
       <w:r>
         <w:rPr>
           <w:rFonts w:ascii="Cambria" w:hAnsi="Cambria" w:cs="Times New Roman"/>
@@ -6321,7 +6142,6 @@
         </w:rPr>
         <w:t xml:space="preserve">and </w:t>
       </w:r>
-      <w:proofErr w:type="spellStart"/>
       <w:r>
         <w:rPr>
           <w:rFonts w:ascii="Courier New" w:hAnsi="Courier New" w:cs="Courier New"/>
@@ -6329,7 +6149,6 @@
         </w:rPr>
         <w:t>q_in</w:t>
       </w:r>
-      <w:proofErr w:type="spellEnd"/>
       <w:r>
         <w:rPr>
           <w:rFonts w:ascii="Cambria" w:hAnsi="Cambria" w:cs="Times New Roman"/>
@@ -6355,7 +6174,6 @@
         </w:rPr>
         <w:t xml:space="preserve">he constant for </w:t>
       </w:r>
-      <w:proofErr w:type="spellStart"/>
       <w:r>
         <w:rPr>
           <w:rFonts w:ascii="Courier New" w:hAnsi="Courier New" w:cs="Courier New"/>
@@ -6363,7 +6181,6 @@
         </w:rPr>
         <w:t>mu_foc_in</w:t>
       </w:r>
-      <w:proofErr w:type="spellEnd"/>
       <w:r>
         <w:rPr>
           <w:rFonts w:ascii="Cambria" w:hAnsi="Cambria" w:cs="Times New Roman"/>
@@ -6377,24 +6194,16 @@
         </w:rPr>
         <w:t xml:space="preserve">should be set to </w:t>
       </w:r>
-      <w:proofErr w:type="gramStart"/>
       <w:r>
         <w:rPr>
           <w:rFonts w:ascii="Courier New" w:hAnsi="Courier New" w:cs="Courier New"/>
         </w:rPr>
-        <w:t>floor(</w:t>
-      </w:r>
-      <w:proofErr w:type="gramEnd"/>
+        <w:t>floor(.01*2^12</w:t>
+      </w:r>
       <w:r>
         <w:rPr>
           <w:rFonts w:ascii="Courier New" w:hAnsi="Courier New" w:cs="Courier New"/>
         </w:rPr>
-        <w:t>.01*2^12</w:t>
-      </w:r>
-      <w:r>
-        <w:rPr>
-          <w:rFonts w:ascii="Courier New" w:hAnsi="Courier New" w:cs="Courier New"/>
-        </w:rPr>
         <w:t>)</w:t>
       </w:r>
       <w:r>
@@ -6403,7 +6212,6 @@
         </w:rPr>
         <w:t xml:space="preserve"> and for </w:t>
       </w:r>
-      <w:proofErr w:type="spellStart"/>
       <w:r>
         <w:rPr>
           <w:rFonts w:ascii="Courier New" w:hAnsi="Courier New" w:cs="Courier New"/>
@@ -6411,7 +6219,6 @@
         </w:rPr>
         <w:t>mu_toc_in</w:t>
       </w:r>
-      <w:proofErr w:type="spellEnd"/>
       <w:r>
         <w:rPr>
           <w:rFonts w:asciiTheme="majorHAnsi" w:hAnsiTheme="majorHAnsi" w:cs="Courier New"/>
@@ -6504,23 +6311,7 @@
           <w:rFonts w:ascii="Cambria" w:hAnsi="Cambria" w:cs="Times New Roman"/>
           <w:b/>
         </w:rPr>
-        <w:t xml:space="preserve">Be sure to change the </w:t>
-      </w:r>
-      <w:proofErr w:type="spellStart"/>
-      <w:r>
-        <w:rPr>
-          <w:rFonts w:ascii="Cambria" w:hAnsi="Cambria" w:cs="Times New Roman"/>
-          <w:b/>
-        </w:rPr>
-        <w:t>cfg</w:t>
-      </w:r>
-      <w:proofErr w:type="spellEnd"/>
-      <w:r>
-        <w:rPr>
-          <w:rFonts w:ascii="Cambria" w:hAnsi="Cambria" w:cs="Times New Roman"/>
-          <w:b/>
-        </w:rPr>
-        <w:t xml:space="preserve"> file as well to find the files in your new directory structure.</w:t>
+        <w:t>Be sure to change the cfg file as well to find the files in your new directory structure.</w:t>
       </w:r>
       <w:r>
         <w:rPr>
@@ -6680,7 +6471,7 @@
           <v:shape id="_x0000_i1037" type="#_x0000_t75" style="width:458.25pt;height:369pt" o:ole="">
             <v:imagedata r:id="rId27" o:title=""/>
           </v:shape>
-          <o:OLEObject Type="Embed" ProgID="PBrush" ShapeID="_x0000_i1037" DrawAspect="Content" ObjectID="_1430291305" r:id="rId28"/>
+          <o:OLEObject Type="Embed" ProgID="PBrush" ShapeID="_x0000_i1037" DrawAspect="Content" ObjectID="_1430908782" r:id="rId28"/>
         </w:object>
       </w:r>
     </w:p>
@@ -6741,21 +6532,7 @@
         <w:rPr>
           <w:rFonts w:ascii="Cambria" w:hAnsi="Cambria" w:cs="Times New Roman"/>
         </w:rPr>
-        <w:t xml:space="preserve"> a new Simulink model and add the components from the Simulink </w:t>
-      </w:r>
-      <w:proofErr w:type="spellStart"/>
-      <w:r>
-        <w:rPr>
-          <w:rFonts w:ascii="Cambria" w:hAnsi="Cambria" w:cs="Times New Roman"/>
-        </w:rPr>
-        <w:t>blockset</w:t>
-      </w:r>
-      <w:proofErr w:type="spellEnd"/>
-      <w:r>
-        <w:rPr>
-          <w:rFonts w:ascii="Cambria" w:hAnsi="Cambria" w:cs="Times New Roman"/>
-        </w:rPr>
-        <w:t>.</w:t>
+        <w:t xml:space="preserve"> a new Simulink model and add the components from the Simulink blockset.</w:t>
       </w:r>
     </w:p>
     <w:p>
@@ -6773,21 +6550,7 @@
         <w:rPr>
           <w:rFonts w:ascii="Cambria" w:hAnsi="Cambria" w:cs="Times New Roman"/>
         </w:rPr>
-        <w:t>The white box labeled “</w:t>
-      </w:r>
-      <w:proofErr w:type="spellStart"/>
-      <w:r>
-        <w:rPr>
-          <w:rFonts w:ascii="Cambria" w:hAnsi="Cambria" w:cs="Times New Roman"/>
-        </w:rPr>
-        <w:t>Blinky</w:t>
-      </w:r>
-      <w:proofErr w:type="spellEnd"/>
-      <w:r>
-        <w:rPr>
-          <w:rFonts w:ascii="Cambria" w:hAnsi="Cambria" w:cs="Times New Roman"/>
-        </w:rPr>
-        <w:t xml:space="preserve">” is simply a subsystem of the </w:t>
+        <w:t xml:space="preserve">The white box labeled “Blinky” is simply a subsystem of the </w:t>
       </w:r>
       <w:r>
         <w:rPr>
@@ -6838,21 +6601,7 @@
         <w:rPr>
           <w:rFonts w:ascii="Cambria" w:hAnsi="Cambria" w:cs="Times New Roman"/>
         </w:rPr>
-        <w:t xml:space="preserve">. Configure the </w:t>
-      </w:r>
-      <w:proofErr w:type="spellStart"/>
-      <w:r>
-        <w:rPr>
-          <w:rFonts w:ascii="Cambria" w:hAnsi="Cambria" w:cs="Times New Roman"/>
-        </w:rPr>
-        <w:t>Blinky</w:t>
-      </w:r>
-      <w:proofErr w:type="spellEnd"/>
-      <w:r>
-        <w:rPr>
-          <w:rFonts w:ascii="Cambria" w:hAnsi="Cambria" w:cs="Times New Roman"/>
-        </w:rPr>
-        <w:t xml:space="preserve"> subsystem identically to the other LED out systems in the previous labs.</w:t>
+        <w:t>. Configure the Blinky subsystem identically to the other LED out systems in the previous labs.</w:t>
       </w:r>
     </w:p>
     <w:p>
@@ -6880,7 +6629,7 @@
             <w10:borderbottom type="single" width="6"/>
             <w10:borderright type="single" width="6"/>
           </v:shape>
-          <o:OLEObject Type="Embed" ProgID="PBrush" ShapeID="_x0000_i1038" DrawAspect="Content" ObjectID="_1430291306" r:id="rId30"/>
+          <o:OLEObject Type="Embed" ProgID="PBrush" ShapeID="_x0000_i1038" DrawAspect="Content" ObjectID="_1430908783" r:id="rId30"/>
         </w:object>
       </w:r>
     </w:p>
@@ -6895,15 +6644,7 @@
       </w:r>
       <w:r>
         <w:noBreakHyphen/>
-        <w:t xml:space="preserve">4: </w:t>
-      </w:r>
-      <w:proofErr w:type="spellStart"/>
-      <w:r>
-        <w:t>Blinky</w:t>
-      </w:r>
-      <w:proofErr w:type="spellEnd"/>
-      <w:r>
-        <w:t xml:space="preserve"> Subsystem</w:t>
+        <w:t>4: Blinky Subsystem</w:t>
       </w:r>
     </w:p>
     <w:p>
@@ -7014,7 +6755,7 @@
           <v:shape id="_x0000_i1039" type="#_x0000_t75" style="width:404.25pt;height:507pt" o:ole="">
             <v:imagedata r:id="rId31" o:title=""/>
           </v:shape>
-          <o:OLEObject Type="Embed" ProgID="PBrush" ShapeID="_x0000_i1039" DrawAspect="Content" ObjectID="_1430291307" r:id="rId32"/>
+          <o:OLEObject Type="Embed" ProgID="PBrush" ShapeID="_x0000_i1039" DrawAspect="Content" ObjectID="_1430908784" r:id="rId32"/>
         </w:object>
       </w:r>
     </w:p>
@@ -7053,7 +6794,6 @@
         <w:lastRenderedPageBreak/>
         <w:t xml:space="preserve">Copy the </w:t>
       </w:r>
-      <w:proofErr w:type="spellStart"/>
       <w:r>
         <w:rPr>
           <w:rFonts w:ascii="Courier New" w:hAnsi="Courier New" w:cs="Courier New"/>
@@ -7061,7 +6801,6 @@
         </w:rPr>
         <w:t>DC_Offset</w:t>
       </w:r>
-      <w:proofErr w:type="spellEnd"/>
       <w:r>
         <w:rPr>
           <w:rFonts w:asciiTheme="majorHAnsi" w:hAnsiTheme="majorHAnsi"/>
@@ -7179,49 +6918,7 @@
         <w:rPr>
           <w:rFonts w:asciiTheme="majorHAnsi" w:hAnsiTheme="majorHAnsi"/>
         </w:rPr>
-        <w:t xml:space="preserve">Be sure to copy the </w:t>
-      </w:r>
-      <w:proofErr w:type="spellStart"/>
-      <w:r>
-        <w:rPr>
-          <w:rFonts w:asciiTheme="majorHAnsi" w:hAnsiTheme="majorHAnsi"/>
-        </w:rPr>
-        <w:t>vhd</w:t>
-      </w:r>
-      <w:proofErr w:type="spellEnd"/>
-      <w:r>
-        <w:rPr>
-          <w:rFonts w:asciiTheme="majorHAnsi" w:hAnsiTheme="majorHAnsi"/>
-        </w:rPr>
-        <w:t xml:space="preserve"> and </w:t>
-      </w:r>
-      <w:proofErr w:type="spellStart"/>
-      <w:r>
-        <w:rPr>
-          <w:rFonts w:asciiTheme="majorHAnsi" w:hAnsiTheme="majorHAnsi"/>
-        </w:rPr>
-        <w:t>config</w:t>
-      </w:r>
-      <w:proofErr w:type="spellEnd"/>
-      <w:r>
-        <w:rPr>
-          <w:rFonts w:asciiTheme="majorHAnsi" w:hAnsiTheme="majorHAnsi"/>
-        </w:rPr>
-        <w:t xml:space="preserve"> files to the new directory. You may use the Simulink files on the </w:t>
-      </w:r>
-      <w:proofErr w:type="spellStart"/>
-      <w:r>
-        <w:rPr>
-          <w:rFonts w:asciiTheme="majorHAnsi" w:hAnsiTheme="majorHAnsi"/>
-        </w:rPr>
-        <w:t>GitHub</w:t>
-      </w:r>
-      <w:proofErr w:type="spellEnd"/>
-      <w:r>
-        <w:rPr>
-          <w:rFonts w:asciiTheme="majorHAnsi" w:hAnsiTheme="majorHAnsi"/>
-        </w:rPr>
-        <w:t xml:space="preserve"> Repo as a reference.</w:t>
+        <w:t>Be sure to copy the vhd and config files to the new directory. You may use the Simulink files on the GitHub Repo as a reference.</w:t>
       </w:r>
       <w:r>
         <w:rPr>
@@ -7229,7 +6926,6 @@
         </w:rPr>
         <w:t xml:space="preserve"> Additionally, you can open the old </w:t>
       </w:r>
-      <w:proofErr w:type="spellStart"/>
       <w:r>
         <w:rPr>
           <w:rFonts w:ascii="Courier New" w:hAnsi="Courier New" w:cs="Courier New"/>
@@ -7237,7 +6933,6 @@
         </w:rPr>
         <w:t>DC_Offset</w:t>
       </w:r>
-      <w:proofErr w:type="spellEnd"/>
       <w:r>
         <w:rPr>
           <w:rFonts w:ascii="Cambria" w:hAnsi="Cambria"/>
@@ -7249,35 +6944,7 @@
         <w:rPr>
           <w:rFonts w:ascii="Cambria" w:hAnsi="Cambria"/>
         </w:rPr>
-        <w:t xml:space="preserve">Simulink model and reconfigure its </w:t>
-      </w:r>
-      <w:proofErr w:type="spellStart"/>
-      <w:r>
-        <w:rPr>
-          <w:rFonts w:ascii="Cambria" w:hAnsi="Cambria"/>
-        </w:rPr>
-        <w:t>Pcore</w:t>
-      </w:r>
-      <w:proofErr w:type="spellEnd"/>
-      <w:r>
-        <w:rPr>
-          <w:rFonts w:ascii="Cambria" w:hAnsi="Cambria"/>
-        </w:rPr>
-        <w:t xml:space="preserve"> settings to point to the new EDK project directory, </w:t>
-      </w:r>
-      <w:proofErr w:type="gramStart"/>
-      <w:r>
-        <w:rPr>
-          <w:rFonts w:ascii="Cambria" w:hAnsi="Cambria"/>
-        </w:rPr>
-        <w:t>then</w:t>
-      </w:r>
-      <w:proofErr w:type="gramEnd"/>
-      <w:r>
-        <w:rPr>
-          <w:rFonts w:ascii="Cambria" w:hAnsi="Cambria"/>
-        </w:rPr>
-        <w:t xml:space="preserve"> recreate it.</w:t>
+        <w:t>Simulink model and reconfigure its Pcore settings to point to the new EDK project directory, then recreate it.</w:t>
       </w:r>
     </w:p>
     <w:p>
@@ -7312,21 +6979,7 @@
         <w:rPr>
           <w:rFonts w:ascii="Cambria" w:hAnsi="Cambria" w:cs="Times New Roman"/>
         </w:rPr>
-        <w:t xml:space="preserve">Refer to Lab 0 </w:t>
-      </w:r>
-      <w:proofErr w:type="gramStart"/>
-      <w:r>
-        <w:rPr>
-          <w:rFonts w:ascii="Cambria" w:hAnsi="Cambria" w:cs="Times New Roman"/>
-        </w:rPr>
-        <w:t>Step</w:t>
-      </w:r>
-      <w:proofErr w:type="gramEnd"/>
-      <w:r>
-        <w:rPr>
-          <w:rFonts w:ascii="Cambria" w:hAnsi="Cambria" w:cs="Times New Roman"/>
-        </w:rPr>
-        <w:t xml:space="preserve"> 3 to </w:t>
+        <w:t xml:space="preserve">Refer to Lab 0 Step 3 to </w:t>
       </w:r>
       <w:r>
         <w:rPr>
@@ -7625,19 +7278,11 @@
           <w:rFonts w:ascii="Cambria" w:hAnsi="Cambria" w:cs="Times New Roman"/>
         </w:rPr>
       </w:pPr>
-      <w:proofErr w:type="spellStart"/>
-      <w:r>
-        <w:rPr>
-          <w:rFonts w:ascii="Cambria" w:hAnsi="Cambria" w:cs="Times New Roman"/>
-        </w:rPr>
-        <w:t>rx</w:t>
-      </w:r>
-      <w:proofErr w:type="spellEnd"/>
-      <w:r>
-        <w:rPr>
-          <w:rFonts w:ascii="Cambria" w:hAnsi="Cambria" w:cs="Times New Roman"/>
-        </w:rPr>
-        <w:t xml:space="preserve"> PCore created in Simulink</w:t>
+      <w:r>
+        <w:rPr>
+          <w:rFonts w:ascii="Cambria" w:hAnsi="Cambria" w:cs="Times New Roman"/>
+        </w:rPr>
+        <w:t>rx PCore created in Simulink</w:t>
       </w:r>
     </w:p>
     <w:p>
@@ -7745,21 +7390,7 @@
         <w:rPr>
           <w:rFonts w:ascii="Cambria" w:hAnsi="Cambria" w:cs="Times New Roman"/>
         </w:rPr>
-        <w:t>AXI_UART (</w:t>
-      </w:r>
-      <w:proofErr w:type="spellStart"/>
-      <w:r>
-        <w:rPr>
-          <w:rFonts w:ascii="Cambria" w:hAnsi="Cambria" w:cs="Times New Roman"/>
-        </w:rPr>
-        <w:t>Lite</w:t>
-      </w:r>
-      <w:proofErr w:type="spellEnd"/>
-      <w:r>
-        <w:rPr>
-          <w:rFonts w:ascii="Cambria" w:hAnsi="Cambria" w:cs="Times New Roman"/>
-        </w:rPr>
-        <w:t>) Core</w:t>
+        <w:t>AXI_UART (Lite) Core</w:t>
       </w:r>
     </w:p>
     <w:p>
@@ -7814,7 +7445,7 @@
             <w10:borderbottom type="single" width="4"/>
             <w10:borderright type="single" width="4"/>
           </v:shape>
-          <o:OLEObject Type="Embed" ProgID="PBrush" ShapeID="_x0000_i1042" DrawAspect="Content" ObjectID="_1430291308" r:id="rId34"/>
+          <o:OLEObject Type="Embed" ProgID="PBrush" ShapeID="_x0000_i1042" DrawAspect="Content" ObjectID="_1430908785" r:id="rId34"/>
         </w:object>
       </w:r>
     </w:p>
@@ -7861,11 +7492,9 @@
       <w:r>
         <w:t xml:space="preserve">Configuring the </w:t>
       </w:r>
-      <w:proofErr w:type="spellStart"/>
       <w:r>
         <w:t>Pcore</w:t>
       </w:r>
-      <w:proofErr w:type="spellEnd"/>
       <w:r>
         <w:t xml:space="preserve"> Port</w:t>
       </w:r>
@@ -7945,7 +7574,6 @@
         </w:rPr>
         <w:t xml:space="preserve"> correctly, the </w:t>
       </w:r>
-      <w:proofErr w:type="spellStart"/>
       <w:r>
         <w:rPr>
           <w:rFonts w:ascii="Cambria" w:hAnsi="Cambria" w:cs="Times New Roman"/>
@@ -7956,14 +7584,7 @@
         <w:rPr>
           <w:rFonts w:ascii="Cambria" w:hAnsi="Cambria" w:cs="Times New Roman"/>
         </w:rPr>
-        <w:t>ysgen</w:t>
-      </w:r>
-      <w:proofErr w:type="spellEnd"/>
-      <w:r>
-        <w:rPr>
-          <w:rFonts w:ascii="Cambria" w:hAnsi="Cambria" w:cs="Times New Roman"/>
-        </w:rPr>
-        <w:t xml:space="preserve"> clock for the cores should be set as well. The last step is to setup the </w:t>
+        <w:t xml:space="preserve">ysgen clock for the cores should be set as well. The last step is to setup the </w:t>
       </w:r>
       <w:r>
         <w:rPr>
@@ -8025,13 +7646,13 @@
         <w:rPr>
           <w:rFonts w:ascii="Cambria" w:hAnsi="Cambria" w:cs="Times New Roman"/>
         </w:rPr>
-        <w:t>Figure 2</w:t>
-      </w:r>
-      <w:r>
-        <w:rPr>
-          <w:rFonts w:ascii="Cambria" w:hAnsi="Cambria" w:cs="Times New Roman"/>
-        </w:rPr>
-        <w:t xml:space="preserve">-3 shows </w:t>
+        <w:t>Figure 3-2</w:t>
+      </w:r>
+      <w:r>
+        <w:rPr>
+          <w:rFonts w:ascii="Cambria" w:hAnsi="Cambria" w:cs="Times New Roman"/>
+        </w:rPr>
+        <w:t xml:space="preserve"> shows </w:t>
       </w:r>
       <w:r>
         <w:rPr>
@@ -8342,21 +7963,7 @@
         <w:rPr>
           <w:rFonts w:ascii="Cambria" w:hAnsi="Cambria" w:cs="Times New Roman"/>
         </w:rPr>
-        <w:t xml:space="preserve"> with AXI-bus generation for Simulink PCores targeting the </w:t>
-      </w:r>
-      <w:proofErr w:type="spellStart"/>
-      <w:r>
-        <w:rPr>
-          <w:rFonts w:ascii="Cambria" w:hAnsi="Cambria" w:cs="Times New Roman"/>
-        </w:rPr>
-        <w:t>Zynq</w:t>
-      </w:r>
-      <w:proofErr w:type="spellEnd"/>
-      <w:r>
-        <w:rPr>
-          <w:rFonts w:ascii="Cambria" w:hAnsi="Cambria" w:cs="Times New Roman"/>
-        </w:rPr>
-        <w:t xml:space="preserve"> FPGA. Refer to this issue for more information. As in Lab 0 section 5.2, this bug must be corrected </w:t>
+        <w:t xml:space="preserve"> with AXI-bus generation for Simulink PCores targeting the Zynq FPGA. Refer to this issue for more information. As in Lab 0 section 5.2, this bug must be corrected </w:t>
       </w:r>
       <w:r>
         <w:rPr>
@@ -8478,7 +8085,7 @@
             <w10:borderbottom type="single" width="6"/>
             <w10:borderright type="single" width="6"/>
           </v:shape>
-          <o:OLEObject Type="Embed" ProgID="Word.OpenDocumentText.12" ShapeID="_x0000_i1045" DrawAspect="Content" ObjectID="_1430291309" r:id="rId38"/>
+          <o:OLEObject Type="Embed" ProgID="Word.OpenDocumentText.12" ShapeID="_x0000_i1045" DrawAspect="Content" ObjectID="_1430908786" r:id="rId38"/>
         </w:object>
       </w:r>
     </w:p>
@@ -8686,13 +8293,25 @@
         <w:rPr>
           <w:rFonts w:ascii="Cambria" w:hAnsi="Cambria" w:cs="Times New Roman"/>
         </w:rPr>
-        <w:t xml:space="preserve">how to create a C program to test your </w:t>
-      </w:r>
-      <w:r>
-        <w:rPr>
-          <w:rFonts w:ascii="Cambria" w:hAnsi="Cambria" w:cs="Times New Roman"/>
-        </w:rPr>
-        <w:t>receive tone project.</w:t>
+        <w:t>how to create a C program to test your</w:t>
+      </w:r>
+      <w:r>
+        <w:rPr>
+          <w:rFonts w:ascii="Cambria" w:hAnsi="Cambria" w:cs="Times New Roman"/>
+        </w:rPr>
+        <w:t xml:space="preserve"> QPSK</w:t>
+      </w:r>
+      <w:r>
+        <w:rPr>
+          <w:rFonts w:ascii="Cambria" w:hAnsi="Cambria" w:cs="Times New Roman"/>
+        </w:rPr>
+        <w:t xml:space="preserve"> </w:t>
+      </w:r>
+      <w:r>
+        <w:rPr>
+          <w:rFonts w:ascii="Cambria" w:hAnsi="Cambria" w:cs="Times New Roman"/>
+        </w:rPr>
+        <w:t>receiver project.</w:t>
       </w:r>
     </w:p>
     <w:p>
@@ -8807,7 +8426,6 @@
         </w:rPr>
         <w:t xml:space="preserve">Name the project </w:t>
       </w:r>
-      <w:proofErr w:type="spellStart"/>
       <w:r>
         <w:rPr>
           <w:rFonts w:ascii="Courier New" w:hAnsi="Courier New" w:cs="Courier New"/>
@@ -8815,7 +8433,6 @@
         </w:rPr>
         <w:t>qpsk_rx</w:t>
       </w:r>
-      <w:proofErr w:type="spellEnd"/>
       <w:r>
         <w:rPr>
           <w:rFonts w:ascii="Cambria" w:hAnsi="Cambria" w:cs="Times New Roman"/>
@@ -8928,21 +8545,7 @@
         <w:rPr>
           <w:rFonts w:ascii="Cambria" w:hAnsi="Cambria" w:cs="Times New Roman"/>
         </w:rPr>
-        <w:t>(</w:t>
-      </w:r>
-      <w:proofErr w:type="spellStart"/>
-      <w:r>
-        <w:rPr>
-          <w:rFonts w:ascii="Cambria" w:hAnsi="Cambria" w:cs="Times New Roman"/>
-        </w:rPr>
-        <w:t>bsp</w:t>
-      </w:r>
-      <w:proofErr w:type="spellEnd"/>
-      <w:r>
-        <w:rPr>
-          <w:rFonts w:ascii="Cambria" w:hAnsi="Cambria" w:cs="Times New Roman"/>
-        </w:rPr>
-        <w:t xml:space="preserve">) </w:t>
+        <w:t xml:space="preserve">(bsp) </w:t>
       </w:r>
       <w:r>
         <w:rPr>
@@ -8966,23 +8569,8 @@
         <w:rPr>
           <w:rFonts w:ascii="Cambria" w:hAnsi="Cambria" w:cs="Times New Roman"/>
         </w:rPr>
-        <w:t xml:space="preserve">If you navigate into the project folder, and into the </w:t>
-      </w:r>
-      <w:proofErr w:type="spellStart"/>
-      <w:r>
-        <w:rPr>
-          <w:rFonts w:ascii="Cambria" w:hAnsi="Cambria" w:cs="Times New Roman"/>
-        </w:rPr>
-        <w:t>src</w:t>
-      </w:r>
-      <w:proofErr w:type="spellEnd"/>
-      <w:r>
-        <w:rPr>
-          <w:rFonts w:ascii="Cambria" w:hAnsi="Cambria" w:cs="Times New Roman"/>
-        </w:rPr>
-        <w:t xml:space="preserve"> folder, you should see a </w:t>
-      </w:r>
-      <w:proofErr w:type="spellStart"/>
+        <w:t xml:space="preserve">If you navigate into the project folder, and into the src folder, you should see a </w:t>
+      </w:r>
       <w:r>
         <w:rPr>
           <w:rFonts w:ascii="Courier New" w:hAnsi="Courier New" w:cs="Courier New"/>
@@ -8999,7 +8587,6 @@
         </w:rPr>
         <w:t>c</w:t>
       </w:r>
-      <w:proofErr w:type="spellEnd"/>
       <w:r>
         <w:rPr>
           <w:rFonts w:ascii="Cambria" w:hAnsi="Cambria" w:cs="Times New Roman"/>
@@ -9012,7 +8599,6 @@
         </w:rPr>
         <w:t xml:space="preserve"> to create our software design. Feel free to give the file a more descriptive name such as </w:t>
       </w:r>
-      <w:proofErr w:type="spellStart"/>
       <w:r>
         <w:rPr>
           <w:rFonts w:ascii="Courier New" w:hAnsi="Courier New" w:cs="Courier New"/>
@@ -9020,7 +8606,6 @@
         </w:rPr>
         <w:t>main.c</w:t>
       </w:r>
-      <w:proofErr w:type="spellEnd"/>
       <w:r>
         <w:rPr>
           <w:rFonts w:ascii="Cambria" w:hAnsi="Cambria" w:cs="Times New Roman"/>
@@ -9179,37 +8764,12 @@
         </w:rPr>
         <w:t xml:space="preserve"> It would be helpful if you have completed the Embedded System Design tutorial in the </w:t>
       </w:r>
-      <w:proofErr w:type="spellStart"/>
       <w:r>
         <w:rPr>
           <w:rFonts w:ascii="Cambria" w:hAnsi="Cambria" w:cs="Times New Roman"/>
           <w:i/>
         </w:rPr>
-        <w:t>ZedBoard</w:t>
-      </w:r>
-      <w:proofErr w:type="spellEnd"/>
-      <w:r>
-        <w:rPr>
-          <w:rFonts w:ascii="Cambria" w:hAnsi="Cambria" w:cs="Times New Roman"/>
-          <w:i/>
-        </w:rPr>
-        <w:t xml:space="preserve"> AP </w:t>
-      </w:r>
-      <w:proofErr w:type="spellStart"/>
-      <w:r>
-        <w:rPr>
-          <w:rFonts w:ascii="Cambria" w:hAnsi="Cambria" w:cs="Times New Roman"/>
-          <w:i/>
-        </w:rPr>
-        <w:t>SoC</w:t>
-      </w:r>
-      <w:proofErr w:type="spellEnd"/>
-      <w:r>
-        <w:rPr>
-          <w:rFonts w:ascii="Cambria" w:hAnsi="Cambria" w:cs="Times New Roman"/>
-          <w:i/>
-        </w:rPr>
-        <w:t xml:space="preserve"> Concepts Tools and Techniques Guide</w:t>
+        <w:t>ZedBoard AP SoC Concepts Tools and Techniques Guide</w:t>
       </w:r>
       <w:r>
         <w:rPr>
@@ -9268,7 +8828,7 @@
             <w10:borderbottom type="single" width="8"/>
             <w10:borderright type="single" width="8"/>
           </v:shape>
-          <o:OLEObject Type="Embed" ProgID="Word.OpenDocumentText.12" ShapeID="_x0000_i1048" DrawAspect="Content" ObjectID="_1430291310" r:id="rId40"/>
+          <o:OLEObject Type="Embed" ProgID="Word.OpenDocumentText.12" ShapeID="_x0000_i1048" DrawAspect="Content" ObjectID="_1430908787" r:id="rId40"/>
         </w:object>
       </w:r>
     </w:p>
@@ -9322,63 +8882,7 @@
         <w:rPr>
           <w:rFonts w:ascii="Cambria" w:hAnsi="Cambria" w:cs="Times New Roman"/>
         </w:rPr>
-        <w:t xml:space="preserve">In addition to the main c file, you need the library files for the Chilipepper board. The 2 required files for this Lab are </w:t>
-      </w:r>
-      <w:proofErr w:type="spellStart"/>
-      <w:r>
-        <w:rPr>
-          <w:rFonts w:ascii="Cambria" w:hAnsi="Cambria" w:cs="Times New Roman"/>
-        </w:rPr>
-        <w:t>Chilipepper.c</w:t>
-      </w:r>
-      <w:proofErr w:type="spellEnd"/>
-      <w:r>
-        <w:rPr>
-          <w:rFonts w:ascii="Cambria" w:hAnsi="Cambria" w:cs="Times New Roman"/>
-        </w:rPr>
-        <w:t xml:space="preserve"> and </w:t>
-      </w:r>
-      <w:proofErr w:type="spellStart"/>
-      <w:r>
-        <w:rPr>
-          <w:rFonts w:ascii="Cambria" w:hAnsi="Cambria" w:cs="Times New Roman"/>
-        </w:rPr>
-        <w:t>Chilipepper.h</w:t>
-      </w:r>
-      <w:proofErr w:type="spellEnd"/>
-      <w:r>
-        <w:rPr>
-          <w:rFonts w:ascii="Cambria" w:hAnsi="Cambria" w:cs="Times New Roman"/>
-        </w:rPr>
-        <w:t xml:space="preserve"> and can be found on the </w:t>
-      </w:r>
-      <w:proofErr w:type="spellStart"/>
-      <w:r>
-        <w:rPr>
-          <w:rFonts w:ascii="Cambria" w:hAnsi="Cambria" w:cs="Times New Roman"/>
-        </w:rPr>
-        <w:t>githib</w:t>
-      </w:r>
-      <w:proofErr w:type="spellEnd"/>
-      <w:r>
-        <w:rPr>
-          <w:rFonts w:ascii="Cambria" w:hAnsi="Cambria" w:cs="Times New Roman"/>
-        </w:rPr>
-        <w:t xml:space="preserve"> repo. Place these files in the </w:t>
-      </w:r>
-      <w:proofErr w:type="spellStart"/>
-      <w:r>
-        <w:rPr>
-          <w:rFonts w:ascii="Cambria" w:hAnsi="Cambria" w:cs="Times New Roman"/>
-        </w:rPr>
-        <w:t>src</w:t>
-      </w:r>
-      <w:proofErr w:type="spellEnd"/>
-      <w:r>
-        <w:rPr>
-          <w:rFonts w:ascii="Cambria" w:hAnsi="Cambria" w:cs="Times New Roman"/>
-        </w:rPr>
-        <w:t xml:space="preserve"> directory of your project workspace.</w:t>
+        <w:t>In addition to the main c file, you need the library files for the Chilipepper board. The 2 required files for this Lab are Chilipepper.c and Chilipepper.h and can be found on the githib repo. Place these files in the src directory of your project workspace.</w:t>
       </w:r>
     </w:p>
     <w:p>
@@ -9401,7 +8905,6 @@
         </w:rPr>
       </w:pPr>
       <w:hyperlink r:id="rId41" w:history="1">
-        <w:proofErr w:type="spellStart"/>
         <w:r>
           <w:rPr>
             <w:rStyle w:val="Hyperlink"/>
@@ -9409,7 +8912,6 @@
           </w:rPr>
           <w:t>Chilipepper.c</w:t>
         </w:r>
-        <w:proofErr w:type="spellEnd"/>
       </w:hyperlink>
       <w:r>
         <w:rPr>
@@ -9430,7 +8932,6 @@
         </w:rPr>
       </w:pPr>
       <w:hyperlink r:id="rId42" w:history="1">
-        <w:proofErr w:type="spellStart"/>
         <w:r>
           <w:rPr>
             <w:rStyle w:val="Hyperlink"/>
@@ -9438,27 +8939,12 @@
           </w:rPr>
           <w:t>Chilipepper.h</w:t>
         </w:r>
-        <w:proofErr w:type="spellEnd"/>
       </w:hyperlink>
       <w:r>
         <w:rPr>
           <w:rFonts w:ascii="Cambria" w:hAnsi="Cambria" w:cs="Times New Roman"/>
         </w:rPr>
-        <w:t xml:space="preserve"> – This file holds the function prototypes for the </w:t>
-      </w:r>
-      <w:proofErr w:type="spellStart"/>
-      <w:r>
-        <w:rPr>
-          <w:rFonts w:ascii="Cambria" w:hAnsi="Cambria" w:cs="Times New Roman"/>
-        </w:rPr>
-        <w:t>Chilipepper.c</w:t>
-      </w:r>
-      <w:proofErr w:type="spellEnd"/>
-      <w:r>
-        <w:rPr>
-          <w:rFonts w:ascii="Cambria" w:hAnsi="Cambria" w:cs="Times New Roman"/>
-        </w:rPr>
-        <w:t xml:space="preserve"> functions.</w:t>
+        <w:t xml:space="preserve"> – This file holds the function prototypes for the Chilipepper.c functions.</w:t>
       </w:r>
     </w:p>
     <w:p>
@@ -9549,8 +9035,6 @@
         </w:rPr>
         <w:t xml:space="preserve">addition to the Library files, you also need to include a Math library which contains the </w:t>
       </w:r>
-      <w:proofErr w:type="spellStart"/>
-      <w:proofErr w:type="gramStart"/>
       <w:r>
         <w:rPr>
           <w:rFonts w:ascii="Courier New" w:hAnsi="Courier New" w:cs="Courier New"/>
@@ -9559,8 +9043,6 @@
         </w:rPr>
         <w:t>pow</w:t>
       </w:r>
-      <w:proofErr w:type="spellEnd"/>
-      <w:proofErr w:type="gramEnd"/>
       <w:r>
         <w:rPr>
           <w:rFonts w:ascii="Cambria" w:hAnsi="Cambria" w:cs="Times New Roman"/>
@@ -9597,41 +9079,13 @@
         <w:rPr>
           <w:rFonts w:asciiTheme="majorHAnsi" w:hAnsiTheme="majorHAnsi"/>
         </w:rPr>
-        <w:t xml:space="preserve">The </w:t>
-      </w:r>
-      <w:proofErr w:type="spellStart"/>
+        <w:t>The Chilipepper</w:t>
+      </w:r>
       <w:r>
         <w:rPr>
           <w:rFonts w:asciiTheme="majorHAnsi" w:hAnsiTheme="majorHAnsi"/>
         </w:rPr>
-        <w:t>Chilipepper</w:t>
-      </w:r>
-      <w:r>
-        <w:rPr>
-          <w:rFonts w:asciiTheme="majorHAnsi" w:hAnsiTheme="majorHAnsi"/>
-        </w:rPr>
-        <w:t>.c</w:t>
-      </w:r>
-      <w:proofErr w:type="spellEnd"/>
-      <w:r>
-        <w:rPr>
-          <w:rFonts w:asciiTheme="majorHAnsi" w:hAnsiTheme="majorHAnsi"/>
-        </w:rPr>
-        <w:t xml:space="preserve"> library file is configured for both TX and RX cores as well as a UART to talk to the on board MCU and configure its settings. To use the library file properly, you must specify which of these features you will use. To do this, modify lines 8-12 of the </w:t>
-      </w:r>
-      <w:proofErr w:type="spellStart"/>
-      <w:r>
-        <w:rPr>
-          <w:rFonts w:asciiTheme="majorHAnsi" w:hAnsiTheme="majorHAnsi"/>
-        </w:rPr>
-        <w:t>Chilipepper.c</w:t>
-      </w:r>
-      <w:proofErr w:type="spellEnd"/>
-      <w:r>
-        <w:rPr>
-          <w:rFonts w:asciiTheme="majorHAnsi" w:hAnsiTheme="majorHAnsi"/>
-        </w:rPr>
-        <w:t xml:space="preserve"> file to define a variable for the cores you will be using. Your code should resemble the following, as w</w:t>
+        <w:t>.c library file is configured for both TX and RX cores as well as a UART to talk to the on board MCU and configure its settings. To use the library file properly, you must specify which of these features you will use. To do this, modify lines 8-12 of the Chilipepper.c file to define a variable for the cores you will be using. Your code should resemble the following, as w</w:t>
       </w:r>
       <w:r>
         <w:rPr>
@@ -9682,7 +9136,7 @@
             <w10:borderbottom type="single" width="6"/>
             <w10:borderright type="single" width="6"/>
           </v:shape>
-          <o:OLEObject Type="Embed" ProgID="Word.OpenDocumentText.12" ShapeID="_x0000_i1051" DrawAspect="Content" ObjectID="_1430291311" r:id="rId44"/>
+          <o:OLEObject Type="Embed" ProgID="Word.OpenDocumentText.12" ShapeID="_x0000_i1051" DrawAspect="Content" ObjectID="_1430908788" r:id="rId44"/>
         </w:object>
       </w:r>
     </w:p>
@@ -9843,14 +9297,9 @@
       </w:r>
       <w:r>
         <w:tab/>
-        <w:t xml:space="preserve">Loading Hardware Platform with </w:t>
-      </w:r>
-      <w:proofErr w:type="spellStart"/>
-      <w:r>
-        <w:t>iMPACT</w:t>
+        <w:t>Loading Hardware Platform with iMPACT</w:t>
       </w:r>
       <w:bookmarkEnd w:id="98"/>
-      <w:proofErr w:type="spellEnd"/>
     </w:p>
     <w:p>
       <w:pPr>
@@ -10087,19 +9536,11 @@
         </w:rPr>
         <w:t xml:space="preserve">pen </w:t>
       </w:r>
-      <w:proofErr w:type="spellStart"/>
-      <w:r>
-        <w:rPr>
-          <w:rFonts w:ascii="Cambria" w:hAnsi="Cambria" w:cs="Times New Roman"/>
-        </w:rPr>
-        <w:t>iMPACT</w:t>
-      </w:r>
-      <w:proofErr w:type="spellEnd"/>
-      <w:r>
-        <w:rPr>
-          <w:rFonts w:ascii="Cambria" w:hAnsi="Cambria" w:cs="Times New Roman"/>
-        </w:rPr>
-        <w:t xml:space="preserve"> in the ISE Design tools.</w:t>
+      <w:r>
+        <w:rPr>
+          <w:rFonts w:ascii="Cambria" w:hAnsi="Cambria" w:cs="Times New Roman"/>
+        </w:rPr>
+        <w:t>iMPACT in the ISE Design tools.</w:t>
       </w:r>
     </w:p>
     <w:p>
@@ -10135,21 +9576,7 @@
         <w:rPr>
           <w:rFonts w:ascii="Cambria" w:hAnsi="Cambria" w:cs="Times New Roman"/>
         </w:rPr>
-        <w:t xml:space="preserve">Select yes to allow </w:t>
-      </w:r>
-      <w:proofErr w:type="spellStart"/>
-      <w:r>
-        <w:rPr>
-          <w:rFonts w:ascii="Cambria" w:hAnsi="Cambria" w:cs="Times New Roman"/>
-        </w:rPr>
-        <w:t>iMPACT</w:t>
-      </w:r>
-      <w:proofErr w:type="spellEnd"/>
-      <w:r>
-        <w:rPr>
-          <w:rFonts w:ascii="Cambria" w:hAnsi="Cambria" w:cs="Times New Roman"/>
-        </w:rPr>
-        <w:t xml:space="preserve"> to automatically create a</w:t>
+        <w:t>Select yes to allow iMPACT to automatically create a</w:t>
       </w:r>
       <w:r>
         <w:rPr>
@@ -10239,21 +9666,7 @@
         <w:rPr>
           <w:rFonts w:ascii="Cambria" w:hAnsi="Cambria" w:cs="Times New Roman"/>
         </w:rPr>
-        <w:t xml:space="preserve">Select ok on the next screen verifying that the board displayed is your </w:t>
-      </w:r>
-      <w:proofErr w:type="spellStart"/>
-      <w:r>
-        <w:rPr>
-          <w:rFonts w:ascii="Cambria" w:hAnsi="Cambria" w:cs="Times New Roman"/>
-        </w:rPr>
-        <w:t>Zynq</w:t>
-      </w:r>
-      <w:proofErr w:type="spellEnd"/>
-      <w:r>
-        <w:rPr>
-          <w:rFonts w:ascii="Cambria" w:hAnsi="Cambria" w:cs="Times New Roman"/>
-        </w:rPr>
-        <w:t xml:space="preserve"> xc7z020 board. </w:t>
+        <w:t xml:space="preserve">Select ok on the next screen verifying that the board displayed is your Zynq xc7z020 board. </w:t>
       </w:r>
       <w:r>
         <w:rPr>
@@ -10399,21 +9812,7 @@
         <w:rPr>
           <w:rFonts w:ascii="Cambria" w:hAnsi="Cambria" w:cs="Times New Roman"/>
         </w:rPr>
-        <w:t xml:space="preserve">you are running lab 3 from a second PC, you will need to repeat this process for the second board using the Lab 3 system.bit file. Alternatively, you can run Lab 3 directly from the SD card by loading a standard SD card with the Boot.bin file for lab 3, which can be found on the </w:t>
-      </w:r>
-      <w:proofErr w:type="spellStart"/>
-      <w:r>
-        <w:rPr>
-          <w:rFonts w:ascii="Cambria" w:hAnsi="Cambria" w:cs="Times New Roman"/>
-        </w:rPr>
-        <w:t>github</w:t>
-      </w:r>
-      <w:proofErr w:type="spellEnd"/>
-      <w:r>
-        <w:rPr>
-          <w:rFonts w:ascii="Cambria" w:hAnsi="Cambria" w:cs="Times New Roman"/>
-        </w:rPr>
-        <w:t xml:space="preserve"> repo</w:t>
+        <w:t>you are running lab 3 from a second PC, you will need to repeat this process for the second board using the Lab 3 system.bit file. Alternatively, you can run Lab 3 directly from the SD card by loading a standard SD card with the Boot.bin file for lab 3, which can be found on the github repo</w:t>
       </w:r>
       <w:r>
         <w:rPr>
@@ -10461,7 +9860,7 @@
           <v:shape id="_x0000_i1056" type="#_x0000_t75" style="width:454.5pt;height:302.25pt" o:ole="">
             <v:imagedata r:id="rId45" o:title=""/>
           </v:shape>
-          <o:OLEObject Type="Embed" ProgID="PBrush" ShapeID="_x0000_i1056" DrawAspect="Content" ObjectID="_1430291312" r:id="rId46"/>
+          <o:OLEObject Type="Embed" ProgID="PBrush" ShapeID="_x0000_i1056" DrawAspect="Content" ObjectID="_1430908789" r:id="rId46"/>
         </w:object>
       </w:r>
     </w:p>
@@ -10486,13 +9885,8 @@
       <w:r>
         <w:t xml:space="preserve"> </w:t>
       </w:r>
-      <w:proofErr w:type="spellStart"/>
-      <w:r>
-        <w:t>iMPACT</w:t>
-      </w:r>
-      <w:proofErr w:type="spellEnd"/>
-      <w:r>
-        <w:t xml:space="preserve"> configuration screen</w:t>
+      <w:r>
+        <w:t>iMPACT configuration screen</w:t>
       </w:r>
     </w:p>
     <w:p>
@@ -10548,21 +9942,7 @@
         <w:rPr>
           <w:rFonts w:ascii="Cambria" w:hAnsi="Cambria" w:cs="Times New Roman"/>
         </w:rPr>
-        <w:t xml:space="preserve">Configure the jumpers on the </w:t>
-      </w:r>
-      <w:proofErr w:type="gramStart"/>
-      <w:r>
-        <w:rPr>
-          <w:rFonts w:ascii="Cambria" w:hAnsi="Cambria" w:cs="Times New Roman"/>
-        </w:rPr>
-        <w:t>FPGA  as</w:t>
-      </w:r>
-      <w:proofErr w:type="gramEnd"/>
-      <w:r>
-        <w:rPr>
-          <w:rFonts w:ascii="Cambria" w:hAnsi="Cambria" w:cs="Times New Roman"/>
-        </w:rPr>
-        <w:t xml:space="preserve"> shown in Figure 4-3.</w:t>
+        <w:t>Configure the jumpers on the FPGA  as shown in Figure 4-3.</w:t>
       </w:r>
     </w:p>
     <w:p>
@@ -10598,7 +9978,7 @@
             <w10:borderbottom type="single" width="6"/>
             <w10:borderright type="single" width="6"/>
           </v:shape>
-          <o:OLEObject Type="Embed" ProgID="PBrush" ShapeID="_x0000_i1057" DrawAspect="Content" ObjectID="_1430291313" r:id="rId48"/>
+          <o:OLEObject Type="Embed" ProgID="PBrush" ShapeID="_x0000_i1057" DrawAspect="Content" ObjectID="_1430908790" r:id="rId48"/>
         </w:object>
       </w:r>
     </w:p>
@@ -10707,15 +10087,7 @@
           <w:rFonts w:ascii="Cambria" w:hAnsi="Cambria" w:cs="Times New Roman"/>
           <w:b/>
         </w:rPr>
-        <w:t xml:space="preserve">Debug </w:t>
-      </w:r>
-      <w:proofErr w:type="gramStart"/>
-      <w:r>
-        <w:rPr>
-          <w:rFonts w:ascii="Cambria" w:hAnsi="Cambria" w:cs="Times New Roman"/>
-          <w:b/>
-        </w:rPr>
-        <w:t>As</w:t>
+        <w:t>Debug As</w:t>
       </w:r>
       <w:r>
         <w:rPr>
@@ -10729,7 +10101,6 @@
         </w:rPr>
         <w:sym w:font="Wingdings" w:char="F0E0"/>
       </w:r>
-      <w:proofErr w:type="gramEnd"/>
       <w:r>
         <w:rPr>
           <w:rFonts w:ascii="Cambria" w:hAnsi="Cambria" w:cs="Times New Roman"/>
@@ -10787,7 +10158,7 @@
           <v:shape id="_x0000_i1058" type="#_x0000_t75" style="width:11.25pt;height:7.5pt" o:ole="">
             <v:imagedata r:id="rId49" o:title=""/>
           </v:shape>
-          <o:OLEObject Type="Embed" ProgID="PBrush" ShapeID="_x0000_i1058" DrawAspect="Content" ObjectID="_1430291314" r:id="rId50"/>
+          <o:OLEObject Type="Embed" ProgID="PBrush" ShapeID="_x0000_i1058" DrawAspect="Content" ObjectID="_1430908791" r:id="rId50"/>
         </w:object>
       </w:r>
       <w:r>
@@ -11010,7 +10381,7 @@
           <v:shape id="_x0000_i1059" type="#_x0000_t75" style="width:18pt;height:16.5pt" o:ole="">
             <v:imagedata r:id="rId51" o:title=""/>
           </v:shape>
-          <o:OLEObject Type="Embed" ProgID="PBrush" ShapeID="_x0000_i1059" DrawAspect="Content" ObjectID="_1430291315" r:id="rId52"/>
+          <o:OLEObject Type="Embed" ProgID="PBrush" ShapeID="_x0000_i1059" DrawAspect="Content" ObjectID="_1430908792" r:id="rId52"/>
         </w:object>
       </w:r>
       <w:r>
@@ -11035,7 +10406,7 @@
           <v:shape id="_x0000_i1060" type="#_x0000_t75" style="width:406.5pt;height:108pt" o:ole="">
             <v:imagedata r:id="rId53" o:title=""/>
           </v:shape>
-          <o:OLEObject Type="Embed" ProgID="PBrush" ShapeID="_x0000_i1060" DrawAspect="Content" ObjectID="_1430291316" r:id="rId54"/>
+          <o:OLEObject Type="Embed" ProgID="PBrush" ShapeID="_x0000_i1060" DrawAspect="Content" ObjectID="_1430908793" r:id="rId54"/>
         </w:object>
       </w:r>
     </w:p>
@@ -11119,21 +10490,7 @@
         <w:rPr>
           <w:rFonts w:ascii="Cambria" w:hAnsi="Cambria" w:cs="Times New Roman"/>
         </w:rPr>
-        <w:t>, which is located in the Sysgen/</w:t>
-      </w:r>
-      <w:proofErr w:type="spellStart"/>
-      <w:r>
-        <w:rPr>
-          <w:rFonts w:ascii="Cambria" w:hAnsi="Cambria" w:cs="Times New Roman"/>
-        </w:rPr>
-        <w:t>netlist</w:t>
-      </w:r>
-      <w:proofErr w:type="spellEnd"/>
-      <w:r>
-        <w:rPr>
-          <w:rFonts w:ascii="Cambria" w:hAnsi="Cambria" w:cs="Times New Roman"/>
-        </w:rPr>
-        <w:t xml:space="preserve"> folder of your project directory. This file was created for you when you generated your PCores from your Simulink Model design. It tells the ChipScope program how to interpret the data it is receiving from the JTAG port.</w:t>
+        <w:t>, which is located in the Sysgen/netlist folder of your project directory. This file was created for you when you generated your PCores from your Simulink Model design. It tells the ChipScope program how to interpret the data it is receiving from the JTAG port.</w:t>
       </w:r>
     </w:p>
     <w:p>
@@ -11221,23 +10578,7 @@
           <w:rFonts w:ascii="Cambria" w:hAnsi="Cambria" w:cs="Times New Roman"/>
           <w:b/>
         </w:rPr>
-        <w:t xml:space="preserve"> </w:t>
-      </w:r>
-      <w:proofErr w:type="gramStart"/>
-      <w:r>
-        <w:rPr>
-          <w:rFonts w:ascii="Cambria" w:hAnsi="Cambria" w:cs="Times New Roman"/>
-          <w:b/>
-        </w:rPr>
-        <w:t>signed</w:t>
-      </w:r>
-      <w:proofErr w:type="gramEnd"/>
-      <w:r>
-        <w:rPr>
-          <w:rFonts w:ascii="Cambria" w:hAnsi="Cambria" w:cs="Times New Roman"/>
-          <w:b/>
-        </w:rPr>
-        <w:t xml:space="preserve"> decimal</w:t>
+        <w:t xml:space="preserve"> signed decimal</w:t>
       </w:r>
       <w:r>
         <w:rPr>
@@ -11351,7 +10692,7 @@
             <w10:borderbottom type="single" width="6"/>
             <w10:borderright type="single" width="6"/>
           </v:shape>
-          <o:OLEObject Type="Embed" ProgID="PBrush" ShapeID="_x0000_i1061" DrawAspect="Content" ObjectID="_1430291317" r:id="rId56"/>
+          <o:OLEObject Type="Embed" ProgID="PBrush" ShapeID="_x0000_i1061" DrawAspect="Content" ObjectID="_1430908794" r:id="rId56"/>
         </w:object>
       </w:r>
     </w:p>
@@ -11388,29 +10729,7 @@
         <w:rPr>
           <w:rFonts w:ascii="Cambria" w:hAnsi="Cambria"/>
         </w:rPr>
-        <w:t xml:space="preserve">This is only the real part of the received signal, and is before any of the signal processing. To see the signal post processing, change the bus plot view to see the data1 and data2 values or the data 2 and data 3 values. Be sure to set the correct bus radix for your signal. </w:t>
-      </w:r>
-      <w:proofErr w:type="gramStart"/>
-      <w:r>
-        <w:rPr>
-          <w:rFonts w:ascii="Cambria" w:hAnsi="Cambria"/>
-        </w:rPr>
-        <w:t xml:space="preserve">Your </w:t>
-      </w:r>
-      <w:proofErr w:type="spellStart"/>
-      <w:r>
-        <w:rPr>
-          <w:rFonts w:ascii="Cambria" w:hAnsi="Cambria"/>
-        </w:rPr>
-        <w:t>i</w:t>
-      </w:r>
-      <w:proofErr w:type="spellEnd"/>
-      <w:proofErr w:type="gramEnd"/>
-      <w:r>
-        <w:rPr>
-          <w:rFonts w:ascii="Cambria" w:hAnsi="Cambria"/>
-        </w:rPr>
-        <w:t xml:space="preserve"> and q signals post processing should resemble the Figures below.</w:t>
+        <w:t>This is only the real part of the received signal, and is before any of the signal processing. To see the signal post processing, change the bus plot view to see the data1 and data2 values or the data 2 and data 3 values. Be sure to set the correct bus radix for your signal. Your i and q signals post processing should resemble the Figures below.</w:t>
       </w:r>
     </w:p>
     <w:p>
@@ -11444,7 +10763,7 @@
             <w10:borderbottom type="single" width="6"/>
             <w10:borderright type="single" width="6"/>
           </v:shape>
-          <o:OLEObject Type="Embed" ProgID="PBrush" ShapeID="_x0000_i1062" DrawAspect="Content" ObjectID="_1430291318" r:id="rId58"/>
+          <o:OLEObject Type="Embed" ProgID="PBrush" ShapeID="_x0000_i1062" DrawAspect="Content" ObjectID="_1430908795" r:id="rId58"/>
         </w:object>
       </w:r>
     </w:p>
@@ -11459,20 +10778,7 @@
       </w:r>
       <w:r>
         <w:noBreakHyphen/>
-        <w:t xml:space="preserve">2: Plot of </w:t>
-      </w:r>
-      <w:proofErr w:type="gramStart"/>
-      <w:r>
-        <w:t xml:space="preserve">the </w:t>
-      </w:r>
-      <w:proofErr w:type="spellStart"/>
-      <w:r>
-        <w:t>i</w:t>
-      </w:r>
-      <w:proofErr w:type="spellEnd"/>
-      <w:proofErr w:type="gramEnd"/>
-      <w:r>
-        <w:t xml:space="preserve"> and q components of the received QPSK signal post F.O.C. and filtering</w:t>
+        <w:t>2: Plot of the i and q components of the received QPSK signal post F.O.C. and filtering</w:t>
       </w:r>
     </w:p>
     <w:p/>
@@ -11489,7 +10795,7 @@
           <v:shape id="_x0000_i1063" type="#_x0000_t75" style="width:428.25pt;height:282.75pt" o:ole="">
             <v:imagedata r:id="rId59" o:title=""/>
           </v:shape>
-          <o:OLEObject Type="Embed" ProgID="PBrush" ShapeID="_x0000_i1063" DrawAspect="Content" ObjectID="_1430291319" r:id="rId60"/>
+          <o:OLEObject Type="Embed" ProgID="PBrush" ShapeID="_x0000_i1063" DrawAspect="Content" ObjectID="_1430908796" r:id="rId60"/>
         </w:object>
       </w:r>
     </w:p>
@@ -11519,20 +10825,7 @@
         <w:t xml:space="preserve">: </w:t>
       </w:r>
       <w:r>
-        <w:t xml:space="preserve">Plot of </w:t>
-      </w:r>
-      <w:proofErr w:type="gramStart"/>
-      <w:r>
-        <w:t xml:space="preserve">the </w:t>
-      </w:r>
-      <w:proofErr w:type="spellStart"/>
-      <w:r>
-        <w:t>i</w:t>
-      </w:r>
-      <w:proofErr w:type="spellEnd"/>
-      <w:proofErr w:type="gramEnd"/>
-      <w:r>
-        <w:t xml:space="preserve"> and q components of</w:t>
+        <w:t>Plot of the i and q components of</w:t>
       </w:r>
       <w:r>
         <w:t xml:space="preserve"> the received QPSK signal post T.O.C.</w:t>
@@ -11558,7 +10851,7 @@
           <v:shape id="_x0000_i1064" type="#_x0000_t75" style="width:479.25pt;height:318.75pt" o:ole="">
             <v:imagedata r:id="rId61" o:title=""/>
           </v:shape>
-          <o:OLEObject Type="Embed" ProgID="PBrush" ShapeID="_x0000_i1064" DrawAspect="Content" ObjectID="_1430291320" r:id="rId62"/>
+          <o:OLEObject Type="Embed" ProgID="PBrush" ShapeID="_x0000_i1064" DrawAspect="Content" ObjectID="_1430908797" r:id="rId62"/>
         </w:object>
       </w:r>
     </w:p>
@@ -11587,15 +10880,7 @@
         <w:t>: Post T.O.C. T</w:t>
       </w:r>
       <w:r>
-        <w:t xml:space="preserve">he </w:t>
-      </w:r>
-      <w:proofErr w:type="spellStart"/>
-      <w:r>
-        <w:t>qpsk</w:t>
-      </w:r>
-      <w:proofErr w:type="spellEnd"/>
-      <w:r>
-        <w:t xml:space="preserve"> waveform starts to develop its square wave-like shape</w:t>
+        <w:t>he qpsk waveform starts to develop its square wave-like shape</w:t>
       </w:r>
       <w:r>
         <w:t xml:space="preserve"> from the sample and hold</w:t>
@@ -11662,21 +10947,7 @@
         <w:rPr>
           <w:rFonts w:ascii="Cambria" w:hAnsi="Cambria"/>
         </w:rPr>
-        <w:t xml:space="preserve">can get a pretty good idea of what </w:t>
-      </w:r>
-      <w:proofErr w:type="gramStart"/>
-      <w:r>
-        <w:rPr>
-          <w:rFonts w:ascii="Cambria" w:hAnsi="Cambria"/>
-        </w:rPr>
-        <w:t>your</w:t>
-      </w:r>
-      <w:proofErr w:type="gramEnd"/>
-      <w:r>
-        <w:rPr>
-          <w:rFonts w:ascii="Cambria" w:hAnsi="Cambria"/>
-        </w:rPr>
-        <w:t xml:space="preserve"> QPSK waveform looks like in the time domain. However, ChipScope allows you to export the data received directly into MATLAB for further analysis.</w:t>
+        <w:t>can get a pretty good idea of what your QPSK waveform looks like in the time domain. However, ChipScope allows you to export the data received directly into MATLAB for further analysis.</w:t>
       </w:r>
     </w:p>
     <w:p>
@@ -11722,88 +10993,14 @@
         </w:rPr>
         <w:t xml:space="preserve"> to something more descriptive, such as </w:t>
       </w:r>
-      <w:proofErr w:type="spellStart"/>
       <w:r>
         <w:rPr>
           <w:rFonts w:ascii="Courier New" w:hAnsi="Courier New" w:cs="Courier New"/>
           <w:sz w:val="20"/>
           <w:szCs w:val="20"/>
         </w:rPr>
-        <w:t>real_out</w:t>
-      </w:r>
-      <w:proofErr w:type="spellEnd"/>
-      <w:r>
-        <w:rPr>
-          <w:rFonts w:ascii="Courier New" w:hAnsi="Courier New" w:cs="Courier New"/>
-          <w:sz w:val="20"/>
-          <w:szCs w:val="20"/>
-        </w:rPr>
-        <w:t xml:space="preserve">, </w:t>
-      </w:r>
-      <w:proofErr w:type="spellStart"/>
-      <w:r>
-        <w:rPr>
-          <w:rFonts w:ascii="Courier New" w:hAnsi="Courier New" w:cs="Courier New"/>
-          <w:sz w:val="20"/>
-          <w:szCs w:val="20"/>
-        </w:rPr>
-        <w:t>rx_i_foc</w:t>
-      </w:r>
-      <w:proofErr w:type="spellEnd"/>
-      <w:r>
-        <w:rPr>
-          <w:rFonts w:ascii="Courier New" w:hAnsi="Courier New" w:cs="Courier New"/>
-          <w:sz w:val="20"/>
-          <w:szCs w:val="20"/>
-        </w:rPr>
-        <w:t xml:space="preserve">, </w:t>
-      </w:r>
-      <w:proofErr w:type="spellStart"/>
-      <w:r>
-        <w:rPr>
-          <w:rFonts w:ascii="Courier New" w:hAnsi="Courier New" w:cs="Courier New"/>
-          <w:sz w:val="20"/>
-          <w:szCs w:val="20"/>
-        </w:rPr>
-        <w:t>rx_q_foc</w:t>
-      </w:r>
-      <w:proofErr w:type="spellEnd"/>
-      <w:r>
-        <w:rPr>
-          <w:rFonts w:ascii="Courier New" w:hAnsi="Courier New" w:cs="Courier New"/>
-          <w:sz w:val="20"/>
-          <w:szCs w:val="20"/>
-        </w:rPr>
-        <w:t xml:space="preserve">, </w:t>
-      </w:r>
-      <w:proofErr w:type="spellStart"/>
-      <w:r>
-        <w:rPr>
-          <w:rFonts w:ascii="Courier New" w:hAnsi="Courier New" w:cs="Courier New"/>
-          <w:sz w:val="20"/>
-          <w:szCs w:val="20"/>
-        </w:rPr>
-        <w:t>rx_i_toc</w:t>
-      </w:r>
-      <w:proofErr w:type="spellEnd"/>
-      <w:r>
-        <w:rPr>
-          <w:rFonts w:ascii="Courier New" w:hAnsi="Courier New" w:cs="Courier New"/>
-          <w:sz w:val="20"/>
-          <w:szCs w:val="20"/>
-        </w:rPr>
-        <w:t xml:space="preserve"> and </w:t>
-      </w:r>
-      <w:proofErr w:type="spellStart"/>
-      <w:r>
-        <w:rPr>
-          <w:rFonts w:ascii="Courier New" w:hAnsi="Courier New" w:cs="Courier New"/>
-          <w:sz w:val="20"/>
-          <w:szCs w:val="20"/>
-        </w:rPr>
-        <w:t>rx_q_toc</w:t>
-      </w:r>
-      <w:proofErr w:type="spellEnd"/>
+        <w:t>real_out, rx_i_foc, rx_q_foc, rx_i_toc and rx_q_toc</w:t>
+      </w:r>
       <w:r>
         <w:rPr>
           <w:rFonts w:asciiTheme="majorHAnsi" w:hAnsiTheme="majorHAnsi" w:cs="Courier New"/>
@@ -11984,67 +11181,7 @@
         <w:rPr>
           <w:rFonts w:asciiTheme="majorHAnsi" w:hAnsiTheme="majorHAnsi"/>
         </w:rPr>
-        <w:t xml:space="preserve"> to verify the correctness of the </w:t>
-      </w:r>
-      <w:proofErr w:type="spellStart"/>
-      <w:proofErr w:type="gramStart"/>
-      <w:r>
-        <w:rPr>
-          <w:rFonts w:asciiTheme="majorHAnsi" w:hAnsiTheme="majorHAnsi"/>
-        </w:rPr>
-        <w:t>rx</w:t>
-      </w:r>
-      <w:proofErr w:type="spellEnd"/>
-      <w:proofErr w:type="gramEnd"/>
-      <w:r>
-        <w:rPr>
-          <w:rFonts w:asciiTheme="majorHAnsi" w:hAnsiTheme="majorHAnsi"/>
-        </w:rPr>
-        <w:t xml:space="preserve"> </w:t>
-      </w:r>
-      <w:proofErr w:type="spellStart"/>
-      <w:r>
-        <w:rPr>
-          <w:rFonts w:asciiTheme="majorHAnsi" w:hAnsiTheme="majorHAnsi"/>
-        </w:rPr>
-        <w:t>pcore</w:t>
-      </w:r>
-      <w:proofErr w:type="spellEnd"/>
-      <w:r>
-        <w:rPr>
-          <w:rFonts w:asciiTheme="majorHAnsi" w:hAnsiTheme="majorHAnsi"/>
-        </w:rPr>
-        <w:t xml:space="preserve"> by plotting the resultant data received from the core. The </w:t>
-      </w:r>
-      <w:proofErr w:type="spellStart"/>
-      <w:proofErr w:type="gramStart"/>
-      <w:r>
-        <w:rPr>
-          <w:rFonts w:asciiTheme="majorHAnsi" w:hAnsiTheme="majorHAnsi"/>
-        </w:rPr>
-        <w:t>rx</w:t>
-      </w:r>
-      <w:proofErr w:type="spellEnd"/>
-      <w:proofErr w:type="gramEnd"/>
-      <w:r>
-        <w:rPr>
-          <w:rFonts w:asciiTheme="majorHAnsi" w:hAnsiTheme="majorHAnsi"/>
-        </w:rPr>
-        <w:t xml:space="preserve"> module designed earlier in MATLAB returns the </w:t>
-      </w:r>
-      <w:proofErr w:type="spellStart"/>
-      <w:r>
-        <w:rPr>
-          <w:rFonts w:asciiTheme="majorHAnsi" w:hAnsiTheme="majorHAnsi"/>
-        </w:rPr>
-        <w:t>i</w:t>
-      </w:r>
-      <w:proofErr w:type="spellEnd"/>
-      <w:r>
-        <w:rPr>
-          <w:rFonts w:asciiTheme="majorHAnsi" w:hAnsiTheme="majorHAnsi"/>
-        </w:rPr>
-        <w:t xml:space="preserve"> and q channels of a QPSK waveform which has gone through Frequency and Timing offset estimation. Therefore, we would expect that a scatter plot of the results should yield an increasingly better constellation plot that has a majority of its signal data at the correct pre-specified symbol locations. </w:t>
+        <w:t xml:space="preserve"> to verify the correctness of the rx pcore by plotting the resultant data received from the core. The rx module designed earlier in MATLAB returns the i and q channels of a QPSK waveform which has gone through Frequency and Timing offset estimation. Therefore, we would expect that a scatter plot of the results should yield an increasingly better constellation plot that has a majority of its signal data at the correct pre-specified symbol locations. </w:t>
       </w:r>
     </w:p>
     <w:p>
@@ -12095,7 +11232,7 @@
             <w10:borderbottom type="single" width="4"/>
             <w10:borderright type="single" width="4"/>
           </v:shape>
-          <o:OLEObject Type="Embed" ProgID="Word.OpenDocumentText.12" ShapeID="_x0000_i1065" DrawAspect="Content" ObjectID="_1430291321" r:id="rId64"/>
+          <o:OLEObject Type="Embed" ProgID="Word.OpenDocumentText.12" ShapeID="_x0000_i1065" DrawAspect="Content" ObjectID="_1430908798" r:id="rId64"/>
         </w:object>
       </w:r>
     </w:p>
@@ -12136,7 +11273,7 @@
           <v:shape id="_x0000_i1066" type="#_x0000_t75" style="width:384.75pt;height:288.75pt" o:ole="">
             <v:imagedata r:id="rId65" o:title=""/>
           </v:shape>
-          <o:OLEObject Type="Embed" ProgID="PBrush" ShapeID="_x0000_i1066" DrawAspect="Content" ObjectID="_1430291322" r:id="rId66"/>
+          <o:OLEObject Type="Embed" ProgID="PBrush" ShapeID="_x0000_i1066" DrawAspect="Content" ObjectID="_1430908799" r:id="rId66"/>
         </w:object>
       </w:r>
     </w:p>
@@ -12176,7 +11313,7 @@
           <v:shape id="_x0000_i1067" type="#_x0000_t75" style="width:6in;height:276.75pt" o:ole="">
             <v:imagedata r:id="rId67" o:title=""/>
           </v:shape>
-          <o:OLEObject Type="Embed" ProgID="PBrush" ShapeID="_x0000_i1067" DrawAspect="Content" ObjectID="_1430291323" r:id="rId68"/>
+          <o:OLEObject Type="Embed" ProgID="PBrush" ShapeID="_x0000_i1067" DrawAspect="Content" ObjectID="_1430908800" r:id="rId68"/>
         </w:object>
       </w:r>
     </w:p>
@@ -12245,7 +11382,6 @@
         </w:rPr>
         <w:t xml:space="preserve"> </w:t>
       </w:r>
-      <w:proofErr w:type="spellStart"/>
       <w:r>
         <w:rPr>
           <w:rFonts w:ascii="Courier New" w:hAnsi="Courier New" w:cs="Courier New"/>
@@ -12255,7 +11391,6 @@
         </w:rPr>
         <w:t>qpsk_rx_toc.m</w:t>
       </w:r>
-      <w:proofErr w:type="spellEnd"/>
     </w:p>
     <w:bookmarkStart w:id="114" w:name="_MON_1425723243"/>
     <w:bookmarkEnd w:id="114"/>
@@ -12268,7 +11403,7 @@
             <w10:borderleft type="single" width="4"/>
             <w10:borderright type="single" width="4"/>
           </v:shape>
-          <o:OLEObject Type="Embed" ProgID="Word.OpenDocumentText.12" ShapeID="_x0000_i1068" DrawAspect="Content" ObjectID="_1430291324" r:id="rId70"/>
+          <o:OLEObject Type="Embed" ProgID="Word.OpenDocumentText.12" ShapeID="_x0000_i1068" DrawAspect="Content" ObjectID="_1430908801" r:id="rId70"/>
         </w:object>
       </w:r>
     </w:p>
@@ -12283,7 +11418,7 @@
             <w10:borderbottom type="single" width="4"/>
             <w10:borderright type="single" width="4"/>
           </v:shape>
-          <o:OLEObject Type="Embed" ProgID="Word.OpenDocumentText.12" ShapeID="_x0000_i1069" DrawAspect="Content" ObjectID="_1430291325" r:id="rId72"/>
+          <o:OLEObject Type="Embed" ProgID="Word.OpenDocumentText.12" ShapeID="_x0000_i1069" DrawAspect="Content" ObjectID="_1430908802" r:id="rId72"/>
         </w:object>
       </w:r>
     </w:p>
@@ -12327,7 +11462,6 @@
         </w:rPr>
         <w:t xml:space="preserve"> </w:t>
       </w:r>
-      <w:proofErr w:type="spellStart"/>
       <w:r>
         <w:rPr>
           <w:rFonts w:ascii="Courier New" w:hAnsi="Courier New" w:cs="Courier New"/>
@@ -12337,7 +11471,6 @@
         </w:rPr>
         <w:t>qpsk_tb.m</w:t>
       </w:r>
-      <w:proofErr w:type="spellEnd"/>
     </w:p>
     <w:bookmarkStart w:id="118" w:name="_MON_1425716656"/>
     <w:bookmarkEnd w:id="118"/>
@@ -12364,7 +11497,7 @@
             <w10:borderleft type="single" width="4"/>
             <w10:borderright type="single" width="4"/>
           </v:shape>
-          <o:OLEObject Type="Embed" ProgID="Word.OpenDocumentText.12" ShapeID="_x0000_i1070" DrawAspect="Content" ObjectID="_1430291326" r:id="rId74"/>
+          <o:OLEObject Type="Embed" ProgID="Word.OpenDocumentText.12" ShapeID="_x0000_i1070" DrawAspect="Content" ObjectID="_1430908803" r:id="rId74"/>
         </w:object>
       </w:r>
     </w:p>
@@ -12392,7 +11525,7 @@
             <w10:borderleft type="single" width="4"/>
             <w10:borderright type="single" width="4"/>
           </v:shape>
-          <o:OLEObject Type="Embed" ProgID="Word.OpenDocumentText.12" ShapeID="_x0000_i1071" DrawAspect="Content" ObjectID="_1430291327" r:id="rId76"/>
+          <o:OLEObject Type="Embed" ProgID="Word.OpenDocumentText.12" ShapeID="_x0000_i1071" DrawAspect="Content" ObjectID="_1430908804" r:id="rId76"/>
         </w:object>
       </w:r>
     </w:p>
@@ -12420,7 +11553,7 @@
             <w10:borderleft type="single" width="4"/>
             <w10:borderright type="single" width="4"/>
           </v:shape>
-          <o:OLEObject Type="Embed" ProgID="Word.OpenDocumentText.12" ShapeID="_x0000_i1072" DrawAspect="Content" ObjectID="_1430291328" r:id="rId78"/>
+          <o:OLEObject Type="Embed" ProgID="Word.OpenDocumentText.12" ShapeID="_x0000_i1072" DrawAspect="Content" ObjectID="_1430908805" r:id="rId78"/>
         </w:object>
       </w:r>
     </w:p>
@@ -12479,7 +11612,7 @@
             <w10:borderbottom type="single" width="4"/>
             <w10:borderright type="single" width="4"/>
           </v:shape>
-          <o:OLEObject Type="Embed" ProgID="Word.OpenDocumentText.12" ShapeID="_x0000_i1073" DrawAspect="Content" ObjectID="_1430291329" r:id="rId80"/>
+          <o:OLEObject Type="Embed" ProgID="Word.OpenDocumentText.12" ShapeID="_x0000_i1073" DrawAspect="Content" ObjectID="_1430908806" r:id="rId80"/>
         </w:object>
       </w:r>
     </w:p>
@@ -12600,7 +11733,7 @@
               <w:bCs/>
               <w:noProof/>
             </w:rPr>
-            <w:t>2</w:t>
+            <w:t>28</w:t>
           </w:r>
           <w:r>
             <w:rPr>
@@ -16784,7 +15917,7 @@
 
 <file path=customXml/item1.xml><?xml version="1.0" encoding="utf-8"?>
 <CoverPageProperties xmlns="http://schemas.microsoft.com/office/2006/coverPageProps">
-  <PublishDate>2013-05-17T00:00:00</PublishDate>
+  <PublishDate>2013-05-24T00:00:00</PublishDate>
   <Abstract/>
   <CompanyAddress/>
   <CompanyPhone/>
@@ -16806,7 +15939,7 @@
 </file>
 
 <file path=customXml/itemProps2.xml><?xml version="1.0" encoding="utf-8"?>
-<ds:datastoreItem xmlns:ds="http://schemas.openxmlformats.org/officeDocument/2006/customXml" ds:itemID="{9D773C68-0785-4B76-8678-9DE5C9E07713}">
+<ds:datastoreItem xmlns:ds="http://schemas.openxmlformats.org/officeDocument/2006/customXml" ds:itemID="{5841F281-3E3A-4554-A660-6A877A59FB0A}">
   <ds:schemaRefs>
     <ds:schemaRef ds:uri="http://schemas.openxmlformats.org/officeDocument/2006/bibliography"/>
   </ds:schemaRefs>

</xml_diff>

<commit_message>
Lab 6 Tutorial update
</commit_message>
<xml_diff>
--- a/Labs/Lab_6/DemoFilesAndDocumentation/Tutorial/Lab_6.docx
+++ b/Labs/Lab_6/DemoFilesAndDocumentation/Tutorial/Lab_6.docx
@@ -3562,7 +3562,7 @@
             <w10:borderbottom type="single" width="8"/>
             <w10:borderright type="single" width="8"/>
           </v:shape>
-          <o:OLEObject Type="Embed" ProgID="Word.OpenDocumentText.12" ShapeID="_x0000_i1026" DrawAspect="Content" ObjectID="_1452772223" r:id="rId10"/>
+          <o:OLEObject Type="Embed" ProgID="Word.OpenDocumentText.12" ShapeID="_x0000_i1026" DrawAspect="Content" ObjectID="_1452773716" r:id="rId10"/>
         </w:object>
       </w:r>
     </w:p>
@@ -3857,7 +3857,7 @@
             <w10:borderbottom type="single" width="8"/>
             <w10:borderright type="single" width="8"/>
           </v:shape>
-          <o:OLEObject Type="Embed" ProgID="Word.OpenDocumentText.12" ShapeID="_x0000_i1027" DrawAspect="Content" ObjectID="_1452772224" r:id="rId12"/>
+          <o:OLEObject Type="Embed" ProgID="Word.OpenDocumentText.12" ShapeID="_x0000_i1027" DrawAspect="Content" ObjectID="_1452773717" r:id="rId12"/>
         </w:object>
       </w:r>
     </w:p>
@@ -4833,7 +4833,7 @@
           <v:shape id="_x0000_i1028" type="#_x0000_t75" style="width:418.5pt;height:314.25pt" o:ole="">
             <v:imagedata r:id="rId13" o:title=""/>
           </v:shape>
-          <o:OLEObject Type="Embed" ProgID="PBrush" ShapeID="_x0000_i1028" DrawAspect="Content" ObjectID="_1452772225" r:id="rId14"/>
+          <o:OLEObject Type="Embed" ProgID="PBrush" ShapeID="_x0000_i1028" DrawAspect="Content" ObjectID="_1452773718" r:id="rId14"/>
         </w:object>
       </w:r>
     </w:p>
@@ -5409,7 +5409,7 @@
           <v:shape id="_x0000_i1029" type="#_x0000_t75" style="width:452.25pt;height:256.5pt" o:ole="">
             <v:imagedata r:id="rId15" o:title=""/>
           </v:shape>
-          <o:OLEObject Type="Embed" ProgID="PBrush" ShapeID="_x0000_i1029" DrawAspect="Content" ObjectID="_1452772226" r:id="rId16"/>
+          <o:OLEObject Type="Embed" ProgID="PBrush" ShapeID="_x0000_i1029" DrawAspect="Content" ObjectID="_1452773719" r:id="rId16"/>
         </w:object>
       </w:r>
     </w:p>
@@ -5453,7 +5453,7 @@
           <v:shape id="_x0000_i1030" type="#_x0000_t75" style="width:459pt;height:214.5pt" o:ole="">
             <v:imagedata r:id="rId17" o:title=""/>
           </v:shape>
-          <o:OLEObject Type="Embed" ProgID="PBrush" ShapeID="_x0000_i1030" DrawAspect="Content" ObjectID="_1452772227" r:id="rId18"/>
+          <o:OLEObject Type="Embed" ProgID="PBrush" ShapeID="_x0000_i1030" DrawAspect="Content" ObjectID="_1452773720" r:id="rId18"/>
         </w:object>
       </w:r>
     </w:p>
@@ -5497,7 +5497,7 @@
           <v:shape id="_x0000_i1031" type="#_x0000_t75" style="width:466.5pt;height:456pt" o:ole="">
             <v:imagedata r:id="rId19" o:title=""/>
           </v:shape>
-          <o:OLEObject Type="Embed" ProgID="PBrush" ShapeID="_x0000_i1031" DrawAspect="Content" ObjectID="_1452772228" r:id="rId20"/>
+          <o:OLEObject Type="Embed" ProgID="PBrush" ShapeID="_x0000_i1031" DrawAspect="Content" ObjectID="_1452773721" r:id="rId20"/>
         </w:object>
       </w:r>
     </w:p>
@@ -5690,7 +5690,7 @@
           <v:shape id="_x0000_i1032" type="#_x0000_t75" style="width:435pt;height:228.75pt" o:ole="">
             <v:imagedata r:id="rId21" o:title=""/>
           </v:shape>
-          <o:OLEObject Type="Embed" ProgID="PBrush" ShapeID="_x0000_i1032" DrawAspect="Content" ObjectID="_1452772229" r:id="rId22"/>
+          <o:OLEObject Type="Embed" ProgID="PBrush" ShapeID="_x0000_i1032" DrawAspect="Content" ObjectID="_1452773722" r:id="rId22"/>
         </w:object>
       </w:r>
     </w:p>
@@ -5883,7 +5883,7 @@
           <v:shape id="_x0000_i1033" type="#_x0000_t75" style="width:442.5pt;height:168.75pt" o:ole="">
             <v:imagedata r:id="rId23" o:title=""/>
           </v:shape>
-          <o:OLEObject Type="Embed" ProgID="PBrush" ShapeID="_x0000_i1033" DrawAspect="Content" ObjectID="_1452772230" r:id="rId24"/>
+          <o:OLEObject Type="Embed" ProgID="PBrush" ShapeID="_x0000_i1033" DrawAspect="Content" ObjectID="_1452773723" r:id="rId24"/>
         </w:object>
       </w:r>
     </w:p>
@@ -6622,7 +6622,7 @@
             <w10:borderbottom type="single" width="6"/>
             <w10:borderright type="single" width="6"/>
           </v:shape>
-          <o:OLEObject Type="Embed" ProgID="PBrush" ShapeID="_x0000_i1034" DrawAspect="Content" ObjectID="_1452772231" r:id="rId26"/>
+          <o:OLEObject Type="Embed" ProgID="PBrush" ShapeID="_x0000_i1034" DrawAspect="Content" ObjectID="_1452773724" r:id="rId26"/>
         </w:object>
       </w:r>
     </w:p>
@@ -9904,7 +9904,7 @@
           <v:shape id="_x0000_i1035" type="#_x0000_t75" style="width:466.5pt;height:159pt" o:ole="">
             <v:imagedata r:id="rId27" o:title=""/>
           </v:shape>
-          <o:OLEObject Type="Embed" ProgID="PBrush" ShapeID="_x0000_i1035" DrawAspect="Content" ObjectID="_1452772232" r:id="rId28"/>
+          <o:OLEObject Type="Embed" ProgID="PBrush" ShapeID="_x0000_i1035" DrawAspect="Content" ObjectID="_1452773725" r:id="rId28"/>
         </w:object>
       </w:r>
     </w:p>
@@ -10198,7 +10198,7 @@
             <w10:borderbottom type="single" width="6"/>
             <w10:borderright type="single" width="6"/>
           </v:shape>
-          <o:OLEObject Type="Embed" ProgID="Word.OpenDocumentText.12" ShapeID="_x0000_i1036" DrawAspect="Content" ObjectID="_1452772233" r:id="rId30"/>
+          <o:OLEObject Type="Embed" ProgID="Word.OpenDocumentText.12" ShapeID="_x0000_i1036" DrawAspect="Content" ObjectID="_1452773726" r:id="rId30"/>
         </w:object>
       </w:r>
     </w:p>
@@ -10613,7 +10613,7 @@
           <v:shape id="_x0000_i1037" type="#_x0000_t75" style="width:465pt;height:300.75pt" o:ole="">
             <v:imagedata r:id="rId31" o:title=""/>
           </v:shape>
-          <o:OLEObject Type="Embed" ProgID="PBrush" ShapeID="_x0000_i1037" DrawAspect="Content" ObjectID="_1452772234" r:id="rId32"/>
+          <o:OLEObject Type="Embed" ProgID="PBrush" ShapeID="_x0000_i1037" DrawAspect="Content" ObjectID="_1452773727" r:id="rId32"/>
         </w:object>
       </w:r>
     </w:p>
@@ -10630,7 +10630,18 @@
       </w:r>
       <w:r>
         <w:noBreakHyphen/>
-        <w:t>4: Ports list after adding ChipScope peripheral to monitor ADC signals</w:t>
+        <w:t>4: Ports list after adding Chi</w:t>
+      </w:r>
+      <w:r>
+        <w:t xml:space="preserve">pScope peripheral to monitor </w:t>
+      </w:r>
+      <w:proofErr w:type="spellStart"/>
+      <w:r>
+        <w:t>qpsk_rx</w:t>
+      </w:r>
+      <w:proofErr w:type="spellEnd"/>
+      <w:r>
+        <w:t xml:space="preserve"> signals</w:t>
       </w:r>
     </w:p>
     <w:p>
@@ -11755,7 +11766,7 @@
             <v:imagedata r:id="rId33" o:title=""/>
             <w10:wrap type="square" anchorx="margin" anchory="margin"/>
           </v:shape>
-          <o:OLEObject Type="Embed" ProgID="PBrush" ShapeID="_x0000_s1208" DrawAspect="Content" ObjectID="_1452772250" r:id="rId34"/>
+          <o:OLEObject Type="Embed" ProgID="PBrush" ShapeID="_x0000_s1208" DrawAspect="Content" ObjectID="_1452773743" r:id="rId34"/>
         </w:pict>
       </w:r>
       <w:r>
@@ -11900,7 +11911,7 @@
             <w10:borderbottom type="single" width="6"/>
             <w10:borderright type="single" width="6"/>
           </v:shape>
-          <o:OLEObject Type="Embed" ProgID="Word.OpenDocumentText.12" ShapeID="_x0000_i1040" DrawAspect="Content" ObjectID="_1452772235" r:id="rId36"/>
+          <o:OLEObject Type="Embed" ProgID="Word.OpenDocumentText.12" ShapeID="_x0000_i1040" DrawAspect="Content" ObjectID="_1452773728" r:id="rId36"/>
         </w:object>
       </w:r>
     </w:p>
@@ -12327,7 +12338,7 @@
           <v:shape id="_x0000_i1041" type="#_x0000_t75" style="width:402.75pt;height:166.5pt" o:ole="">
             <v:imagedata r:id="rId37" o:title=""/>
           </v:shape>
-          <o:OLEObject Type="Embed" ProgID="PBrush" ShapeID="_x0000_i1041" DrawAspect="Content" ObjectID="_1452772236" r:id="rId38"/>
+          <o:OLEObject Type="Embed" ProgID="PBrush" ShapeID="_x0000_i1041" DrawAspect="Content" ObjectID="_1452773729" r:id="rId38"/>
         </w:object>
       </w:r>
     </w:p>
@@ -12425,7 +12436,7 @@
           <v:shape id="_x0000_i1042" type="#_x0000_t75" style="width:451.5pt;height:179.25pt" o:ole="">
             <v:imagedata r:id="rId39" o:title=""/>
           </v:shape>
-          <o:OLEObject Type="Embed" ProgID="PBrush" ShapeID="_x0000_i1042" DrawAspect="Content" ObjectID="_1452772237" r:id="rId40"/>
+          <o:OLEObject Type="Embed" ProgID="PBrush" ShapeID="_x0000_i1042" DrawAspect="Content" ObjectID="_1452773730" r:id="rId40"/>
         </w:object>
       </w:r>
     </w:p>
@@ -13033,7 +13044,7 @@
           <v:shape id="_x0000_i1043" type="#_x0000_t75" style="width:18pt;height:16.5pt" o:ole="">
             <v:imagedata r:id="rId41" o:title=""/>
           </v:shape>
-          <o:OLEObject Type="Embed" ProgID="PBrush" ShapeID="_x0000_i1043" DrawAspect="Content" ObjectID="_1452772238" r:id="rId42"/>
+          <o:OLEObject Type="Embed" ProgID="PBrush" ShapeID="_x0000_i1043" DrawAspect="Content" ObjectID="_1452773731" r:id="rId42"/>
         </w:object>
       </w:r>
       <w:r>
@@ -13058,7 +13069,7 @@
           <v:shape id="_x0000_i1044" type="#_x0000_t75" style="width:406.5pt;height:108pt" o:ole="">
             <v:imagedata r:id="rId43" o:title=""/>
           </v:shape>
-          <o:OLEObject Type="Embed" ProgID="PBrush" ShapeID="_x0000_i1044" DrawAspect="Content" ObjectID="_1452772239" r:id="rId44"/>
+          <o:OLEObject Type="Embed" ProgID="PBrush" ShapeID="_x0000_i1044" DrawAspect="Content" ObjectID="_1452773732" r:id="rId44"/>
         </w:object>
       </w:r>
     </w:p>
@@ -13442,7 +13453,7 @@
             <w10:borderbottom type="single" width="6"/>
             <w10:borderright type="single" width="6"/>
           </v:shape>
-          <o:OLEObject Type="Embed" ProgID="PBrush" ShapeID="_x0000_i1047" DrawAspect="Content" ObjectID="_1452772240" r:id="rId46"/>
+          <o:OLEObject Type="Embed" ProgID="PBrush" ShapeID="_x0000_i1047" DrawAspect="Content" ObjectID="_1452773733" r:id="rId46"/>
         </w:object>
       </w:r>
     </w:p>
@@ -13498,7 +13509,7 @@
           <v:shape id="_x0000_i1048" type="#_x0000_t75" style="width:459.75pt;height:264.75pt" o:ole="">
             <v:imagedata r:id="rId47" o:title=""/>
           </v:shape>
-          <o:OLEObject Type="Embed" ProgID="PBrush" ShapeID="_x0000_i1048" DrawAspect="Content" ObjectID="_1452772241" r:id="rId48"/>
+          <o:OLEObject Type="Embed" ProgID="PBrush" ShapeID="_x0000_i1048" DrawAspect="Content" ObjectID="_1452773734" r:id="rId48"/>
         </w:object>
       </w:r>
     </w:p>
@@ -13556,7 +13567,7 @@
           <v:shape id="_x0000_i1049" type="#_x0000_t75" style="width:460.5pt;height:240.75pt" o:ole="">
             <v:imagedata r:id="rId49" o:title=""/>
           </v:shape>
-          <o:OLEObject Type="Embed" ProgID="PBrush" ShapeID="_x0000_i1049" DrawAspect="Content" ObjectID="_1452772242" r:id="rId50"/>
+          <o:OLEObject Type="Embed" ProgID="PBrush" ShapeID="_x0000_i1049" DrawAspect="Content" ObjectID="_1452773735" r:id="rId50"/>
         </w:object>
       </w:r>
     </w:p>
@@ -13669,7 +13680,7 @@
           <v:shape id="_x0000_i1050" type="#_x0000_t75" style="width:369pt;height:292.5pt" o:ole="">
             <v:imagedata r:id="rId51" o:title=""/>
           </v:shape>
-          <o:OLEObject Type="Embed" ProgID="PBrush" ShapeID="_x0000_i1050" DrawAspect="Content" ObjectID="_1452772243" r:id="rId52"/>
+          <o:OLEObject Type="Embed" ProgID="PBrush" ShapeID="_x0000_i1050" DrawAspect="Content" ObjectID="_1452773736" r:id="rId52"/>
         </w:object>
       </w:r>
     </w:p>
@@ -13784,7 +13795,7 @@
             <w10:borderleft type="single" width="8"/>
             <w10:borderright type="single" width="8"/>
           </v:shape>
-          <o:OLEObject Type="Embed" ProgID="Word.OpenDocumentText.12" ShapeID="_x0000_i1051" DrawAspect="Content" ObjectID="_1452772244" r:id="rId54"/>
+          <o:OLEObject Type="Embed" ProgID="Word.OpenDocumentText.12" ShapeID="_x0000_i1051" DrawAspect="Content" ObjectID="_1452773737" r:id="rId54"/>
         </w:object>
       </w:r>
     </w:p>
@@ -13807,7 +13818,7 @@
             <w10:borderbottom type="single" width="8"/>
             <w10:borderright type="single" width="8"/>
           </v:shape>
-          <o:OLEObject Type="Embed" ProgID="Word.OpenDocumentText.12" ShapeID="_x0000_i1052" DrawAspect="Content" ObjectID="_1452772245" r:id="rId56"/>
+          <o:OLEObject Type="Embed" ProgID="Word.OpenDocumentText.12" ShapeID="_x0000_i1052" DrawAspect="Content" ObjectID="_1452773738" r:id="rId56"/>
         </w:object>
       </w:r>
     </w:p>
@@ -13906,7 +13917,7 @@
             <w10:borderleft type="single" width="8"/>
             <w10:borderright type="single" width="8"/>
           </v:shape>
-          <o:OLEObject Type="Embed" ProgID="Word.OpenDocumentText.12" ShapeID="_x0000_i1053" DrawAspect="Content" ObjectID="_1452772246" r:id="rId58"/>
+          <o:OLEObject Type="Embed" ProgID="Word.OpenDocumentText.12" ShapeID="_x0000_i1053" DrawAspect="Content" ObjectID="_1452773739" r:id="rId58"/>
         </w:object>
       </w:r>
     </w:p>
@@ -13920,7 +13931,7 @@
             <w10:borderleft type="single" width="8"/>
             <w10:borderright type="single" width="8"/>
           </v:shape>
-          <o:OLEObject Type="Embed" ProgID="Word.OpenDocumentText.12" ShapeID="_x0000_i1054" DrawAspect="Content" ObjectID="_1452772247" r:id="rId60"/>
+          <o:OLEObject Type="Embed" ProgID="Word.OpenDocumentText.12" ShapeID="_x0000_i1054" DrawAspect="Content" ObjectID="_1452773740" r:id="rId60"/>
         </w:object>
       </w:r>
       <w:bookmarkStart w:id="166" w:name="_MON_1451981865"/>
@@ -13932,7 +13943,7 @@
             <w10:borderleft type="single" width="8"/>
             <w10:borderright type="single" width="8"/>
           </v:shape>
-          <o:OLEObject Type="Embed" ProgID="Word.OpenDocumentText.12" ShapeID="_x0000_i1055" DrawAspect="Content" ObjectID="_1452772248" r:id="rId62"/>
+          <o:OLEObject Type="Embed" ProgID="Word.OpenDocumentText.12" ShapeID="_x0000_i1055" DrawAspect="Content" ObjectID="_1452773741" r:id="rId62"/>
         </w:object>
       </w:r>
       <w:bookmarkStart w:id="167" w:name="_MON_1451982110"/>
@@ -13945,7 +13956,7 @@
             <w10:borderbottom type="single" width="8"/>
             <w10:borderright type="single" width="8"/>
           </v:shape>
-          <o:OLEObject Type="Embed" ProgID="Word.OpenDocumentText.12" ShapeID="_x0000_i1056" DrawAspect="Content" ObjectID="_1452772249" r:id="rId64"/>
+          <o:OLEObject Type="Embed" ProgID="Word.OpenDocumentText.12" ShapeID="_x0000_i1056" DrawAspect="Content" ObjectID="_1452773742" r:id="rId64"/>
         </w:object>
       </w:r>
     </w:p>
@@ -13996,9 +14007,9 @@
       <w:tblLook w:val="04A0"/>
     </w:tblPr>
     <w:tblGrid>
-      <w:gridCol w:w="4283"/>
-      <w:gridCol w:w="1009"/>
-      <w:gridCol w:w="4284"/>
+      <w:gridCol w:w="4309"/>
+      <w:gridCol w:w="958"/>
+      <w:gridCol w:w="4309"/>
     </w:tblGrid>
     <w:tr>
       <w:trPr>
@@ -14066,7 +14077,7 @@
               <w:bCs/>
               <w:noProof/>
             </w:rPr>
-            <w:t>2</w:t>
+            <w:t>18</w:t>
           </w:r>
           <w:r>
             <w:rPr>
@@ -18212,7 +18223,7 @@
 </file>
 
 <file path=customXml/itemProps2.xml><?xml version="1.0" encoding="utf-8"?>
-<ds:datastoreItem xmlns:ds="http://schemas.openxmlformats.org/officeDocument/2006/customXml" ds:itemID="{62B20DE0-99B4-4146-9C0A-8800B0249C85}">
+<ds:datastoreItem xmlns:ds="http://schemas.openxmlformats.org/officeDocument/2006/customXml" ds:itemID="{52E13BFC-E964-43BD-A421-00A8931D1115}">
   <ds:schemaRefs>
     <ds:schemaRef ds:uri="http://schemas.openxmlformats.org/officeDocument/2006/bibliography"/>
   </ds:schemaRefs>

</xml_diff>